<commit_message>
work on tech req table
</commit_message>
<xml_diff>
--- a/docs/F19_T04_Technology Requirements.docx
+++ b/docs/F19_T04_Technology Requirements.docx
@@ -2,6 +2,14 @@
 <file path=word/document.xml><?xml version="1.0" encoding="utf-8"?>
 <w:document xmlns:wpc="http://schemas.microsoft.com/office/word/2010/wordprocessingCanvas" xmlns:cx="http://schemas.microsoft.com/office/drawing/2014/chartex" xmlns:cx1="http://schemas.microsoft.com/office/drawing/2015/9/8/chartex" xmlns:cx2="http://schemas.microsoft.com/office/drawing/2015/10/21/chartex" xmlns:cx3="http://schemas.microsoft.com/office/drawing/2016/5/9/chartex" xmlns:cx4="http://schemas.microsoft.com/office/drawing/2016/5/10/chartex" xmlns:cx5="http://schemas.microsoft.com/office/drawing/2016/5/11/chartex" xmlns:cx6="http://schemas.microsoft.com/office/drawing/2016/5/12/chartex" xmlns:cx7="http://schemas.microsoft.com/office/drawing/2016/5/13/chartex" xmlns:cx8="http://schemas.microsoft.com/office/drawing/2016/5/14/chartex" xmlns:mc="http://schemas.openxmlformats.org/markup-compatibility/2006" xmlns:aink="http://schemas.microsoft.com/office/drawing/2016/ink" xmlns:am3d="http://schemas.microsoft.com/office/drawing/2017/model3d" xmlns:o="urn:schemas-microsoft-com:office:office" xmlns:r="http://schemas.openxmlformats.org/officeDocument/2006/relationships" xmlns:m="http://schemas.openxmlformats.org/officeDocument/2006/math" xmlns:v="urn:schemas-microsoft-com:vml" xmlns:wp14="http://schemas.microsoft.com/office/word/2010/wordprocessingDrawing" xmlns:wp="http://schemas.openxmlformats.org/drawingml/2006/wordprocessingDrawing" xmlns:w10="urn:schemas-microsoft-com:office:word" xmlns:w="http://schemas.openxmlformats.org/wordprocessingml/2006/main" xmlns:w14="http://schemas.microsoft.com/office/word/2010/wordml" xmlns:w15="http://schemas.microsoft.com/office/word/2012/wordml" xmlns:w16cid="http://schemas.microsoft.com/office/word/2016/wordml/cid" xmlns:w16se="http://schemas.microsoft.com/office/word/2015/wordml/symex" xmlns:wpg="http://schemas.microsoft.com/office/word/2010/wordprocessingGroup" xmlns:wpi="http://schemas.microsoft.com/office/word/2010/wordprocessingInk" xmlns:wne="http://schemas.microsoft.com/office/word/2006/wordml" xmlns:wps="http://schemas.microsoft.com/office/word/2010/wordprocessingShape" mc:Ignorable="w14 w15 w16se w16cid wp14">
   <w:body>
+    <w:p>
+      <w:pPr>
+        <w:pStyle w:val="Title"/>
+      </w:pPr>
+      <w:r>
+        <w:t>Technological Requirements</w:t>
+      </w:r>
+    </w:p>
     <w:p>
       <w:pPr>
         <w:jc w:val="center"/>
@@ -14,16 +22,13 @@
           <w:u w:val="single"/>
         </w:rPr>
       </w:pPr>
+    </w:p>
+    <w:p>
+      <w:pPr>
+        <w:pStyle w:val="Heading2"/>
+      </w:pPr>
       <w:r>
-        <w:rPr>
-          <w:rFonts w:ascii="Arial" w:hAnsi="Arial" w:cs="Arial"/>
-          <w:b/>
-          <w:bCs/>
-          <w:sz w:val="24"/>
-          <w:szCs w:val="24"/>
-          <w:u w:val="single"/>
-        </w:rPr>
-        <w:t>Technological Requirements</w:t>
+        <w:t>Document Revision History</w:t>
       </w:r>
     </w:p>
     <w:tbl>
@@ -33,9 +38,8 @@
         <w:tblLook w:val="04A0" w:firstRow="1" w:lastRow="0" w:firstColumn="1" w:lastColumn="0" w:noHBand="0" w:noVBand="1"/>
       </w:tblPr>
       <w:tblGrid>
-        <w:gridCol w:w="1705"/>
-        <w:gridCol w:w="1990"/>
-        <w:gridCol w:w="5655"/>
+        <w:gridCol w:w="4675"/>
+        <w:gridCol w:w="4675"/>
       </w:tblGrid>
       <w:tr>
         <w:trPr>
@@ -44,13 +48,136 @@
         <w:tc>
           <w:tcPr>
             <w:cnfStyle w:val="001000000000" w:firstRow="0" w:lastRow="0" w:firstColumn="1" w:lastColumn="0" w:oddVBand="0" w:evenVBand="0" w:oddHBand="0" w:evenHBand="0" w:firstRowFirstColumn="0" w:firstRowLastColumn="0" w:lastRowFirstColumn="0" w:lastRowLastColumn="0"/>
+            <w:tcW w:w="4675" w:type="dxa"/>
+          </w:tcPr>
+          <w:p>
+            <w:r>
+              <w:t xml:space="preserve">Revision </w:t>
+            </w:r>
+          </w:p>
+        </w:tc>
+        <w:tc>
+          <w:tcPr>
+            <w:tcW w:w="4675" w:type="dxa"/>
+          </w:tcPr>
+          <w:p>
+            <w:pPr>
+              <w:cnfStyle w:val="100000000000" w:firstRow="1" w:lastRow="0" w:firstColumn="0" w:lastColumn="0" w:oddVBand="0" w:evenVBand="0" w:oddHBand="0" w:evenHBand="0" w:firstRowFirstColumn="0" w:firstRowLastColumn="0" w:lastRowFirstColumn="0" w:lastRowLastColumn="0"/>
+            </w:pPr>
+            <w:r>
+              <w:t>Date</w:t>
+            </w:r>
+          </w:p>
+        </w:tc>
+      </w:tr>
+      <w:tr>
+        <w:trPr>
+          <w:cnfStyle w:val="000000100000" w:firstRow="0" w:lastRow="0" w:firstColumn="0" w:lastColumn="0" w:oddVBand="0" w:evenVBand="0" w:oddHBand="1" w:evenHBand="0" w:firstRowFirstColumn="0" w:firstRowLastColumn="0" w:lastRowFirstColumn="0" w:lastRowLastColumn="0"/>
+        </w:trPr>
+        <w:tc>
+          <w:tcPr>
+            <w:cnfStyle w:val="001000000000" w:firstRow="0" w:lastRow="0" w:firstColumn="1" w:lastColumn="0" w:oddVBand="0" w:evenVBand="0" w:oddHBand="0" w:evenHBand="0" w:firstRowFirstColumn="0" w:firstRowLastColumn="0" w:lastRowFirstColumn="0" w:lastRowLastColumn="0"/>
+            <w:tcW w:w="4675" w:type="dxa"/>
+          </w:tcPr>
+          <w:p>
+            <w:pPr>
+              <w:rPr>
+                <w:b w:val="0"/>
+                <w:bCs w:val="0"/>
+              </w:rPr>
+            </w:pPr>
+            <w:r>
+              <w:rPr>
+                <w:b w:val="0"/>
+                <w:bCs w:val="0"/>
+              </w:rPr>
+              <w:t>0.1</w:t>
+            </w:r>
+          </w:p>
+        </w:tc>
+        <w:tc>
+          <w:tcPr>
+            <w:tcW w:w="4675" w:type="dxa"/>
+          </w:tcPr>
+          <w:p>
+            <w:pPr>
+              <w:cnfStyle w:val="000000100000" w:firstRow="0" w:lastRow="0" w:firstColumn="0" w:lastColumn="0" w:oddVBand="0" w:evenVBand="0" w:oddHBand="1" w:evenHBand="0" w:firstRowFirstColumn="0" w:firstRowLastColumn="0" w:lastRowFirstColumn="0" w:lastRowLastColumn="0"/>
+            </w:pPr>
+            <w:r>
+              <w:t>23/11/2019</w:t>
+            </w:r>
+          </w:p>
+        </w:tc>
+      </w:tr>
+      <w:tr>
+        <w:tc>
+          <w:tcPr>
+            <w:cnfStyle w:val="001000000000" w:firstRow="0" w:lastRow="0" w:firstColumn="1" w:lastColumn="0" w:oddVBand="0" w:evenVBand="0" w:oddHBand="0" w:evenHBand="0" w:firstRowFirstColumn="0" w:firstRowLastColumn="0" w:lastRowFirstColumn="0" w:lastRowLastColumn="0"/>
+            <w:tcW w:w="4675" w:type="dxa"/>
+          </w:tcPr>
+          <w:p>
+            <w:pPr>
+              <w:rPr>
+                <w:b w:val="0"/>
+                <w:bCs w:val="0"/>
+              </w:rPr>
+            </w:pPr>
+            <w:r>
+              <w:rPr>
+                <w:b w:val="0"/>
+                <w:bCs w:val="0"/>
+              </w:rPr>
+              <w:t>0.2</w:t>
+            </w:r>
+          </w:p>
+        </w:tc>
+        <w:tc>
+          <w:tcPr>
+            <w:tcW w:w="4675" w:type="dxa"/>
+          </w:tcPr>
+          <w:p>
+            <w:pPr>
+              <w:cnfStyle w:val="000000000000" w:firstRow="0" w:lastRow="0" w:firstColumn="0" w:lastColumn="0" w:oddVBand="0" w:evenVBand="0" w:oddHBand="0" w:evenHBand="0" w:firstRowFirstColumn="0" w:firstRowLastColumn="0" w:lastRowFirstColumn="0" w:lastRowLastColumn="0"/>
+            </w:pPr>
+            <w:r>
+              <w:t>24/11/2019</w:t>
+            </w:r>
+          </w:p>
+        </w:tc>
+      </w:tr>
+    </w:tbl>
+    <w:p/>
+    <w:p>
+      <w:pPr>
+        <w:rPr>
+          <w:rFonts w:ascii="Arial" w:hAnsi="Arial" w:cs="Arial"/>
+          <w:b/>
+          <w:bCs/>
+          <w:sz w:val="24"/>
+          <w:szCs w:val="24"/>
+          <w:u w:val="single"/>
+        </w:rPr>
+      </w:pPr>
+    </w:p>
+    <w:tbl>
+      <w:tblPr>
+        <w:tblStyle w:val="PlainTable3"/>
+        <w:tblW w:w="0" w:type="auto"/>
+        <w:tblLook w:val="04A0" w:firstRow="1" w:lastRow="0" w:firstColumn="1" w:lastColumn="0" w:noHBand="0" w:noVBand="1"/>
+      </w:tblPr>
+      <w:tblGrid>
+        <w:gridCol w:w="1990"/>
+        <w:gridCol w:w="2376"/>
+        <w:gridCol w:w="4994"/>
+      </w:tblGrid>
+      <w:tr>
+        <w:trPr>
+          <w:cnfStyle w:val="100000000000" w:firstRow="1" w:lastRow="0" w:firstColumn="0" w:lastColumn="0" w:oddVBand="0" w:evenVBand="0" w:oddHBand="0" w:evenHBand="0" w:firstRowFirstColumn="0" w:firstRowLastColumn="0" w:lastRowFirstColumn="0" w:lastRowLastColumn="0"/>
+        </w:trPr>
+        <w:tc>
+          <w:tcPr>
+            <w:cnfStyle w:val="001000000100" w:firstRow="0" w:lastRow="0" w:firstColumn="1" w:lastColumn="0" w:oddVBand="0" w:evenVBand="0" w:oddHBand="0" w:evenHBand="0" w:firstRowFirstColumn="1" w:firstRowLastColumn="0" w:lastRowFirstColumn="0" w:lastRowLastColumn="0"/>
             <w:tcW w:w="1705" w:type="dxa"/>
-            <w:tcBorders>
-              <w:top w:val="single" w:sz="4" w:space="0" w:color="auto"/>
-              <w:left w:val="single" w:sz="4" w:space="0" w:color="auto"/>
-              <w:bottom w:val="single" w:sz="4" w:space="0" w:color="auto"/>
-              <w:right w:val="single" w:sz="4" w:space="0" w:color="auto"/>
-            </w:tcBorders>
           </w:tcPr>
           <w:p>
             <w:pPr>
@@ -74,12 +201,6 @@
         <w:tc>
           <w:tcPr>
             <w:tcW w:w="1982" w:type="dxa"/>
-            <w:tcBorders>
-              <w:top w:val="single" w:sz="4" w:space="0" w:color="auto"/>
-              <w:left w:val="single" w:sz="4" w:space="0" w:color="auto"/>
-              <w:bottom w:val="single" w:sz="4" w:space="0" w:color="auto"/>
-              <w:right w:val="single" w:sz="4" w:space="0" w:color="auto"/>
-            </w:tcBorders>
           </w:tcPr>
           <w:p>
             <w:pPr>
@@ -104,12 +225,6 @@
         <w:tc>
           <w:tcPr>
             <w:tcW w:w="5663" w:type="dxa"/>
-            <w:tcBorders>
-              <w:top w:val="single" w:sz="4" w:space="0" w:color="auto"/>
-              <w:left w:val="single" w:sz="4" w:space="0" w:color="auto"/>
-              <w:bottom w:val="single" w:sz="4" w:space="0" w:color="auto"/>
-              <w:right w:val="single" w:sz="4" w:space="0" w:color="auto"/>
-            </w:tcBorders>
           </w:tcPr>
           <w:p>
             <w:pPr>
@@ -140,12 +255,6 @@
           <w:tcPr>
             <w:cnfStyle w:val="001000000000" w:firstRow="0" w:lastRow="0" w:firstColumn="1" w:lastColumn="0" w:oddVBand="0" w:evenVBand="0" w:oddHBand="0" w:evenHBand="0" w:firstRowFirstColumn="0" w:firstRowLastColumn="0" w:lastRowFirstColumn="0" w:lastRowLastColumn="0"/>
             <w:tcW w:w="1705" w:type="dxa"/>
-            <w:tcBorders>
-              <w:top w:val="single" w:sz="4" w:space="0" w:color="auto"/>
-              <w:left w:val="single" w:sz="4" w:space="0" w:color="auto"/>
-              <w:bottom w:val="nil"/>
-              <w:right w:val="single" w:sz="4" w:space="0" w:color="auto"/>
-            </w:tcBorders>
           </w:tcPr>
           <w:p>
             <w:pPr>
@@ -172,11 +281,6 @@
         <w:tc>
           <w:tcPr>
             <w:tcW w:w="1982" w:type="dxa"/>
-            <w:tcBorders>
-              <w:top w:val="single" w:sz="4" w:space="0" w:color="auto"/>
-              <w:left w:val="single" w:sz="4" w:space="0" w:color="auto"/>
-              <w:right w:val="single" w:sz="4" w:space="0" w:color="auto"/>
-            </w:tcBorders>
           </w:tcPr>
           <w:p>
             <w:pPr>
@@ -201,18 +305,13 @@
         <w:tc>
           <w:tcPr>
             <w:tcW w:w="5663" w:type="dxa"/>
-            <w:tcBorders>
-              <w:top w:val="single" w:sz="4" w:space="0" w:color="auto"/>
-              <w:left w:val="single" w:sz="4" w:space="0" w:color="auto"/>
-              <w:right w:val="single" w:sz="4" w:space="0" w:color="auto"/>
-            </w:tcBorders>
           </w:tcPr>
           <w:p>
             <w:pPr>
               <w:pStyle w:val="ListParagraph"/>
               <w:numPr>
                 <w:ilvl w:val="0"/>
-                <w:numId w:val="5"/>
+                <w:numId w:val="8"/>
               </w:numPr>
               <w:cnfStyle w:val="000000100000" w:firstRow="0" w:lastRow="0" w:firstColumn="0" w:lastColumn="0" w:oddVBand="0" w:evenVBand="0" w:oddHBand="1" w:evenHBand="0" w:firstRowFirstColumn="0" w:firstRowLastColumn="0" w:lastRowFirstColumn="0" w:lastRowLastColumn="0"/>
               <w:rPr>
@@ -227,15 +326,51 @@
                 <w:sz w:val="24"/>
                 <w:szCs w:val="24"/>
               </w:rPr>
-              <w:t>The How To Train Your Dragon Boat application will be used in an outdoor environment, where larger forms of technology such as computers as not optimal. A mobile application will be the id</w:t>
-            </w:r>
-            <w:r>
-              <w:rPr>
-                <w:rFonts w:ascii="Arial" w:hAnsi="Arial" w:cs="Arial"/>
-                <w:sz w:val="24"/>
-                <w:szCs w:val="24"/>
-              </w:rPr>
-              <w:t>eal form of implementation, as it requires no setup in order for it to be used in these environments.</w:t>
+              <w:t xml:space="preserve">The How </w:t>
+            </w:r>
+            <w:proofErr w:type="gramStart"/>
+            <w:r>
+              <w:rPr>
+                <w:rFonts w:ascii="Arial" w:hAnsi="Arial" w:cs="Arial"/>
+                <w:sz w:val="24"/>
+                <w:szCs w:val="24"/>
+              </w:rPr>
+              <w:t>To</w:t>
+            </w:r>
+            <w:proofErr w:type="gramEnd"/>
+            <w:r>
+              <w:rPr>
+                <w:rFonts w:ascii="Arial" w:hAnsi="Arial" w:cs="Arial"/>
+                <w:sz w:val="24"/>
+                <w:szCs w:val="24"/>
+              </w:rPr>
+              <w:t xml:space="preserve"> Train Your Dragon Boat application will be used in an outdoor environment, where larger forms of technology such as computers as not optimal. A mobile application will be the id</w:t>
+            </w:r>
+            <w:r>
+              <w:rPr>
+                <w:rFonts w:ascii="Arial" w:hAnsi="Arial" w:cs="Arial"/>
+                <w:sz w:val="24"/>
+                <w:szCs w:val="24"/>
+              </w:rPr>
+              <w:t xml:space="preserve">eal form of implementation, as it requires no setup </w:t>
+            </w:r>
+            <w:proofErr w:type="gramStart"/>
+            <w:r>
+              <w:rPr>
+                <w:rFonts w:ascii="Arial" w:hAnsi="Arial" w:cs="Arial"/>
+                <w:sz w:val="24"/>
+                <w:szCs w:val="24"/>
+              </w:rPr>
+              <w:t>in order for</w:t>
+            </w:r>
+            <w:proofErr w:type="gramEnd"/>
+            <w:r>
+              <w:rPr>
+                <w:rFonts w:ascii="Arial" w:hAnsi="Arial" w:cs="Arial"/>
+                <w:sz w:val="24"/>
+                <w:szCs w:val="24"/>
+              </w:rPr>
+              <w:t xml:space="preserve"> it to be used in these environments.</w:t>
             </w:r>
           </w:p>
           <w:p>
@@ -253,7 +388,7 @@
               <w:pStyle w:val="ListParagraph"/>
               <w:numPr>
                 <w:ilvl w:val="0"/>
-                <w:numId w:val="5"/>
+                <w:numId w:val="8"/>
               </w:numPr>
               <w:cnfStyle w:val="000000100000" w:firstRow="0" w:lastRow="0" w:firstColumn="0" w:lastColumn="0" w:oddVBand="0" w:evenVBand="0" w:oddHBand="1" w:evenHBand="0" w:firstRowFirstColumn="0" w:firstRowLastColumn="0" w:lastRowFirstColumn="0" w:lastRowLastColumn="0"/>
               <w:rPr>
@@ -268,15 +403,25 @@
                 <w:sz w:val="24"/>
                 <w:szCs w:val="24"/>
               </w:rPr>
-              <w:t>The application</w:t>
-            </w:r>
-            <w:r>
-              <w:rPr>
-                <w:rFonts w:ascii="Arial" w:hAnsi="Arial" w:cs="Arial"/>
-                <w:sz w:val="24"/>
-                <w:szCs w:val="24"/>
-              </w:rPr>
-              <w:t>, while providing a variety of features, is not designed to be a large scale application, and does not require large interfaces or storage methods, making a mobile application a valid fit for this type of software. Additionally, the application does not require internet access for general usage, as opposed to software such as a web application.</w:t>
+              <w:t xml:space="preserve">The application, while providing a variety of features, is not designed to be a </w:t>
+            </w:r>
+            <w:proofErr w:type="gramStart"/>
+            <w:r>
+              <w:rPr>
+                <w:rFonts w:ascii="Arial" w:hAnsi="Arial" w:cs="Arial"/>
+                <w:sz w:val="24"/>
+                <w:szCs w:val="24"/>
+              </w:rPr>
+              <w:t>large scale</w:t>
+            </w:r>
+            <w:proofErr w:type="gramEnd"/>
+            <w:r>
+              <w:rPr>
+                <w:rFonts w:ascii="Arial" w:hAnsi="Arial" w:cs="Arial"/>
+                <w:sz w:val="24"/>
+                <w:szCs w:val="24"/>
+              </w:rPr>
+              <w:t xml:space="preserve"> application, and does not require large interfaces or storage methods, making a mobile application a valid fit for this type of software. Additionally, the application does not require internet access for general usage, as opposed to software such as a web application.</w:t>
             </w:r>
           </w:p>
           <w:p>
@@ -295,7 +440,7 @@
               <w:pStyle w:val="ListParagraph"/>
               <w:numPr>
                 <w:ilvl w:val="0"/>
-                <w:numId w:val="5"/>
+                <w:numId w:val="8"/>
               </w:numPr>
               <w:cnfStyle w:val="000000100000" w:firstRow="0" w:lastRow="0" w:firstColumn="0" w:lastColumn="0" w:oddVBand="0" w:evenVBand="0" w:oddHBand="1" w:evenHBand="0" w:firstRowFirstColumn="0" w:firstRowLastColumn="0" w:lastRowFirstColumn="0" w:lastRowLastColumn="0"/>
               <w:rPr>
@@ -310,17 +455,7 @@
                 <w:sz w:val="24"/>
                 <w:szCs w:val="24"/>
               </w:rPr>
-              <w:t xml:space="preserve">The mobile application market is a largely growing network, along with the trends of have smartphones capable of more and more features. As a result, developing this software as a mobile application is more appealing and convenient </w:t>
-            </w:r>
-            <w:bookmarkStart w:id="0" w:name="_GoBack"/>
-            <w:bookmarkEnd w:id="0"/>
-            <w:r>
-              <w:rPr>
-                <w:rFonts w:ascii="Arial" w:hAnsi="Arial" w:cs="Arial"/>
-                <w:sz w:val="24"/>
-                <w:szCs w:val="24"/>
-              </w:rPr>
-              <w:t>to the marketplace.</w:t>
+              <w:t>The mobile application market is a largely growing network, along with the trends of have smartphones capable of more and more features. As a result, developing this software as a mobile application is more appealing and convenient to the marketplace.</w:t>
             </w:r>
           </w:p>
         </w:tc>
@@ -330,12 +465,6 @@
           <w:tcPr>
             <w:cnfStyle w:val="001000000000" w:firstRow="0" w:lastRow="0" w:firstColumn="1" w:lastColumn="0" w:oddVBand="0" w:evenVBand="0" w:oddHBand="0" w:evenHBand="0" w:firstRowFirstColumn="0" w:firstRowLastColumn="0" w:lastRowFirstColumn="0" w:lastRowLastColumn="0"/>
             <w:tcW w:w="1705" w:type="dxa"/>
-            <w:tcBorders>
-              <w:top w:val="nil"/>
-              <w:left w:val="single" w:sz="4" w:space="0" w:color="auto"/>
-              <w:bottom w:val="nil"/>
-              <w:right w:val="single" w:sz="4" w:space="0" w:color="auto"/>
-            </w:tcBorders>
           </w:tcPr>
           <w:p>
             <w:pPr>
@@ -362,10 +491,6 @@
         <w:tc>
           <w:tcPr>
             <w:tcW w:w="1982" w:type="dxa"/>
-            <w:tcBorders>
-              <w:left w:val="single" w:sz="4" w:space="0" w:color="auto"/>
-              <w:right w:val="single" w:sz="4" w:space="0" w:color="auto"/>
-            </w:tcBorders>
           </w:tcPr>
           <w:p>
             <w:pPr>
@@ -390,13 +515,14 @@
         <w:tc>
           <w:tcPr>
             <w:tcW w:w="5663" w:type="dxa"/>
-            <w:tcBorders>
-              <w:left w:val="single" w:sz="4" w:space="0" w:color="auto"/>
-              <w:right w:val="single" w:sz="4" w:space="0" w:color="auto"/>
-            </w:tcBorders>
           </w:tcPr>
           <w:p>
             <w:pPr>
+              <w:pStyle w:val="ListParagraph"/>
+              <w:numPr>
+                <w:ilvl w:val="0"/>
+                <w:numId w:val="9"/>
+              </w:numPr>
               <w:cnfStyle w:val="000000000000" w:firstRow="0" w:lastRow="0" w:firstColumn="0" w:lastColumn="0" w:oddVBand="0" w:evenVBand="0" w:oddHBand="0" w:evenHBand="0" w:firstRowFirstColumn="0" w:firstRowLastColumn="0" w:lastRowFirstColumn="0" w:lastRowLastColumn="0"/>
               <w:rPr>
                 <w:rFonts w:ascii="Arial" w:hAnsi="Arial" w:cs="Arial"/>
@@ -404,6 +530,56 @@
                 <w:szCs w:val="24"/>
               </w:rPr>
             </w:pPr>
+            <w:r>
+              <w:rPr>
+                <w:rFonts w:ascii="Arial" w:hAnsi="Arial" w:cs="Arial"/>
+                <w:sz w:val="24"/>
+                <w:szCs w:val="24"/>
+              </w:rPr>
+              <w:t xml:space="preserve">Offers cross-platform compatibility with Android and iOS devices allowing us to reach </w:t>
+            </w:r>
+            <w:proofErr w:type="gramStart"/>
+            <w:r>
+              <w:rPr>
+                <w:rFonts w:ascii="Arial" w:hAnsi="Arial" w:cs="Arial"/>
+                <w:sz w:val="24"/>
+                <w:szCs w:val="24"/>
+              </w:rPr>
+              <w:t>all of</w:t>
+            </w:r>
+            <w:proofErr w:type="gramEnd"/>
+            <w:r>
+              <w:rPr>
+                <w:rFonts w:ascii="Arial" w:hAnsi="Arial" w:cs="Arial"/>
+                <w:sz w:val="24"/>
+                <w:szCs w:val="24"/>
+              </w:rPr>
+              <w:t xml:space="preserve"> our target audience</w:t>
+            </w:r>
+          </w:p>
+          <w:p>
+            <w:pPr>
+              <w:pStyle w:val="ListParagraph"/>
+              <w:numPr>
+                <w:ilvl w:val="0"/>
+                <w:numId w:val="9"/>
+              </w:numPr>
+              <w:cnfStyle w:val="000000000000" w:firstRow="0" w:lastRow="0" w:firstColumn="0" w:lastColumn="0" w:oddVBand="0" w:evenVBand="0" w:oddHBand="0" w:evenHBand="0" w:firstRowFirstColumn="0" w:firstRowLastColumn="0" w:lastRowFirstColumn="0" w:lastRowLastColumn="0"/>
+              <w:rPr>
+                <w:rFonts w:ascii="Arial" w:hAnsi="Arial" w:cs="Arial"/>
+                <w:sz w:val="24"/>
+                <w:szCs w:val="24"/>
+              </w:rPr>
+            </w:pPr>
+            <w:r>
+              <w:rPr>
+                <w:rFonts w:ascii="Arial" w:hAnsi="Arial" w:cs="Arial"/>
+                <w:sz w:val="24"/>
+                <w:szCs w:val="24"/>
+              </w:rPr>
+              <w:lastRenderedPageBreak/>
+              <w:t>React Native renders to platforms native code allowing use of platforms API such as google maps</w:t>
+            </w:r>
           </w:p>
         </w:tc>
       </w:tr>
@@ -415,12 +591,6 @@
           <w:tcPr>
             <w:cnfStyle w:val="001000000000" w:firstRow="0" w:lastRow="0" w:firstColumn="1" w:lastColumn="0" w:oddVBand="0" w:evenVBand="0" w:oddHBand="0" w:evenHBand="0" w:firstRowFirstColumn="0" w:firstRowLastColumn="0" w:lastRowFirstColumn="0" w:lastRowLastColumn="0"/>
             <w:tcW w:w="1705" w:type="dxa"/>
-            <w:tcBorders>
-              <w:top w:val="nil"/>
-              <w:left w:val="single" w:sz="4" w:space="0" w:color="auto"/>
-              <w:bottom w:val="nil"/>
-              <w:right w:val="single" w:sz="4" w:space="0" w:color="auto"/>
-            </w:tcBorders>
           </w:tcPr>
           <w:p>
             <w:pPr>
@@ -440,6 +610,7 @@
                 <w:sz w:val="24"/>
                 <w:szCs w:val="24"/>
               </w:rPr>
+              <w:lastRenderedPageBreak/>
               <w:t>SQLite Database</w:t>
             </w:r>
           </w:p>
@@ -447,10 +618,6 @@
         <w:tc>
           <w:tcPr>
             <w:tcW w:w="1982" w:type="dxa"/>
-            <w:tcBorders>
-              <w:left w:val="single" w:sz="4" w:space="0" w:color="auto"/>
-              <w:right w:val="single" w:sz="4" w:space="0" w:color="auto"/>
-            </w:tcBorders>
           </w:tcPr>
           <w:p>
             <w:pPr>
@@ -475,13 +642,56 @@
         <w:tc>
           <w:tcPr>
             <w:tcW w:w="5663" w:type="dxa"/>
-            <w:tcBorders>
-              <w:left w:val="single" w:sz="4" w:space="0" w:color="auto"/>
-              <w:right w:val="single" w:sz="4" w:space="0" w:color="auto"/>
-            </w:tcBorders>
           </w:tcPr>
           <w:p>
             <w:pPr>
+              <w:pStyle w:val="ListParagraph"/>
+              <w:numPr>
+                <w:ilvl w:val="0"/>
+                <w:numId w:val="10"/>
+              </w:numPr>
+              <w:cnfStyle w:val="000000100000" w:firstRow="0" w:lastRow="0" w:firstColumn="0" w:lastColumn="0" w:oddVBand="0" w:evenVBand="0" w:oddHBand="1" w:evenHBand="0" w:firstRowFirstColumn="0" w:firstRowLastColumn="0" w:lastRowFirstColumn="0" w:lastRowLastColumn="0"/>
+              <w:rPr>
+                <w:rFonts w:ascii="Arial" w:hAnsi="Arial" w:cs="Arial"/>
+                <w:sz w:val="24"/>
+                <w:szCs w:val="24"/>
+              </w:rPr>
+            </w:pPr>
+            <w:r>
+              <w:rPr>
+                <w:rFonts w:ascii="Arial" w:hAnsi="Arial" w:cs="Arial"/>
+                <w:sz w:val="24"/>
+                <w:szCs w:val="24"/>
+              </w:rPr>
+              <w:t>Runs natively on mobile platform</w:t>
+            </w:r>
+          </w:p>
+          <w:p>
+            <w:pPr>
+              <w:pStyle w:val="ListParagraph"/>
+              <w:numPr>
+                <w:ilvl w:val="0"/>
+                <w:numId w:val="10"/>
+              </w:numPr>
+              <w:cnfStyle w:val="000000100000" w:firstRow="0" w:lastRow="0" w:firstColumn="0" w:lastColumn="0" w:oddVBand="0" w:evenVBand="0" w:oddHBand="1" w:evenHBand="0" w:firstRowFirstColumn="0" w:firstRowLastColumn="0" w:lastRowFirstColumn="0" w:lastRowLastColumn="0"/>
+              <w:rPr>
+                <w:rFonts w:ascii="Arial" w:hAnsi="Arial" w:cs="Arial"/>
+                <w:sz w:val="24"/>
+                <w:szCs w:val="24"/>
+              </w:rPr>
+            </w:pPr>
+            <w:r>
+              <w:rPr>
+                <w:rFonts w:ascii="Arial" w:hAnsi="Arial" w:cs="Arial"/>
+                <w:sz w:val="24"/>
+                <w:szCs w:val="24"/>
+              </w:rPr>
+              <w:t>Team is familiar with SQL language</w:t>
+            </w:r>
+          </w:p>
+          <w:p>
+            <w:pPr>
+              <w:ind w:left="360"/>
               <w:cnfStyle w:val="000000100000" w:firstRow="0" w:lastRow="0" w:firstColumn="0" w:lastColumn="0" w:oddVBand="0" w:evenVBand="0" w:oddHBand="1" w:evenHBand="0" w:firstRowFirstColumn="0" w:firstRowLastColumn="0" w:lastRowFirstColumn="0" w:lastRowLastColumn="0"/>
               <w:rPr>
                 <w:rFonts w:ascii="Arial" w:hAnsi="Arial" w:cs="Arial"/>
@@ -497,12 +707,6 @@
           <w:tcPr>
             <w:cnfStyle w:val="001000000000" w:firstRow="0" w:lastRow="0" w:firstColumn="1" w:lastColumn="0" w:oddVBand="0" w:evenVBand="0" w:oddHBand="0" w:evenHBand="0" w:firstRowFirstColumn="0" w:firstRowLastColumn="0" w:lastRowFirstColumn="0" w:lastRowLastColumn="0"/>
             <w:tcW w:w="1705" w:type="dxa"/>
-            <w:tcBorders>
-              <w:top w:val="nil"/>
-              <w:left w:val="single" w:sz="4" w:space="0" w:color="auto"/>
-              <w:bottom w:val="single" w:sz="4" w:space="0" w:color="auto"/>
-              <w:right w:val="single" w:sz="4" w:space="0" w:color="auto"/>
-            </w:tcBorders>
           </w:tcPr>
           <w:p>
             <w:pPr>
@@ -529,11 +733,6 @@
         <w:tc>
           <w:tcPr>
             <w:tcW w:w="1982" w:type="dxa"/>
-            <w:tcBorders>
-              <w:left w:val="single" w:sz="4" w:space="0" w:color="auto"/>
-              <w:bottom w:val="single" w:sz="4" w:space="0" w:color="auto"/>
-              <w:right w:val="single" w:sz="4" w:space="0" w:color="auto"/>
-            </w:tcBorders>
           </w:tcPr>
           <w:p>
             <w:pPr>
@@ -558,14 +757,69 @@
         <w:tc>
           <w:tcPr>
             <w:tcW w:w="5663" w:type="dxa"/>
-            <w:tcBorders>
-              <w:left w:val="single" w:sz="4" w:space="0" w:color="auto"/>
-              <w:bottom w:val="single" w:sz="4" w:space="0" w:color="auto"/>
-              <w:right w:val="single" w:sz="4" w:space="0" w:color="auto"/>
-            </w:tcBorders>
           </w:tcPr>
           <w:p>
             <w:pPr>
+              <w:pStyle w:val="ListParagraph"/>
+              <w:numPr>
+                <w:ilvl w:val="0"/>
+                <w:numId w:val="13"/>
+              </w:numPr>
+              <w:tabs>
+                <w:tab w:val="left" w:pos="1185"/>
+              </w:tabs>
+              <w:cnfStyle w:val="000000000000" w:firstRow="0" w:lastRow="0" w:firstColumn="0" w:lastColumn="0" w:oddVBand="0" w:evenVBand="0" w:oddHBand="0" w:evenHBand="0" w:firstRowFirstColumn="0" w:firstRowLastColumn="0" w:lastRowFirstColumn="0" w:lastRowLastColumn="0"/>
+              <w:rPr>
+                <w:rFonts w:ascii="Arial" w:hAnsi="Arial" w:cs="Arial"/>
+                <w:sz w:val="24"/>
+                <w:szCs w:val="24"/>
+              </w:rPr>
+            </w:pPr>
+            <w:r>
+              <w:rPr>
+                <w:rFonts w:ascii="Arial" w:hAnsi="Arial" w:cs="Arial"/>
+                <w:sz w:val="24"/>
+                <w:szCs w:val="24"/>
+              </w:rPr>
+              <w:t>Industry standard</w:t>
+            </w:r>
+          </w:p>
+          <w:p>
+            <w:pPr>
+              <w:pStyle w:val="ListParagraph"/>
+              <w:numPr>
+                <w:ilvl w:val="0"/>
+                <w:numId w:val="13"/>
+              </w:numPr>
+              <w:tabs>
+                <w:tab w:val="left" w:pos="1185"/>
+              </w:tabs>
+              <w:cnfStyle w:val="000000000000" w:firstRow="0" w:lastRow="0" w:firstColumn="0" w:lastColumn="0" w:oddVBand="0" w:evenVBand="0" w:oddHBand="0" w:evenHBand="0" w:firstRowFirstColumn="0" w:firstRowLastColumn="0" w:lastRowFirstColumn="0" w:lastRowLastColumn="0"/>
+              <w:rPr>
+                <w:rFonts w:ascii="Arial" w:hAnsi="Arial" w:cs="Arial"/>
+                <w:sz w:val="24"/>
+                <w:szCs w:val="24"/>
+              </w:rPr>
+            </w:pPr>
+            <w:r>
+              <w:rPr>
+                <w:rFonts w:ascii="Arial" w:hAnsi="Arial" w:cs="Arial"/>
+                <w:sz w:val="24"/>
+                <w:szCs w:val="24"/>
+              </w:rPr>
+              <w:t>Familiar interface and design for end user</w:t>
+            </w:r>
+          </w:p>
+          <w:p>
+            <w:pPr>
+              <w:pStyle w:val="ListParagraph"/>
+              <w:numPr>
+                <w:ilvl w:val="0"/>
+                <w:numId w:val="13"/>
+              </w:numPr>
+              <w:tabs>
+                <w:tab w:val="left" w:pos="1185"/>
+              </w:tabs>
               <w:cnfStyle w:val="000000000000" w:firstRow="0" w:lastRow="0" w:firstColumn="0" w:lastColumn="0" w:oddVBand="0" w:evenVBand="0" w:oddHBand="0" w:evenHBand="0" w:firstRowFirstColumn="0" w:firstRowLastColumn="0" w:lastRowFirstColumn="0" w:lastRowLastColumn="0"/>
               <w:rPr>
                 <w:rFonts w:ascii="Arial" w:hAnsi="Arial" w:cs="Arial"/>
@@ -589,20 +843,17 @@
     </w:p>
     <w:p>
       <w:pPr>
+        <w:tabs>
+          <w:tab w:val="left" w:pos="6030"/>
+        </w:tabs>
         <w:rPr>
           <w:rFonts w:ascii="Arial" w:hAnsi="Arial" w:cs="Arial"/>
           <w:sz w:val="24"/>
           <w:szCs w:val="24"/>
         </w:rPr>
       </w:pPr>
-      <w:r>
-        <w:rPr>
-          <w:rFonts w:ascii="Arial" w:hAnsi="Arial" w:cs="Arial"/>
-          <w:sz w:val="24"/>
-          <w:szCs w:val="24"/>
-        </w:rPr>
-        <w:t>*Learning Plan For React Native must be specified</w:t>
-      </w:r>
+      <w:bookmarkStart w:id="0" w:name="_GoBack"/>
+      <w:bookmarkEnd w:id="0"/>
     </w:p>
     <w:sectPr>
       <w:pgSz w:w="12240" w:h="15840"/>
@@ -617,6 +868,178 @@
 <file path=word/numbering.xml><?xml version="1.0" encoding="utf-8"?>
 <w:numbering xmlns:wpc="http://schemas.microsoft.com/office/word/2010/wordprocessingCanvas" xmlns:cx="http://schemas.microsoft.com/office/drawing/2014/chartex" xmlns:cx1="http://schemas.microsoft.com/office/drawing/2015/9/8/chartex" xmlns:cx2="http://schemas.microsoft.com/office/drawing/2015/10/21/chartex" xmlns:cx3="http://schemas.microsoft.com/office/drawing/2016/5/9/chartex" xmlns:cx4="http://schemas.microsoft.com/office/drawing/2016/5/10/chartex" xmlns:cx5="http://schemas.microsoft.com/office/drawing/2016/5/11/chartex" xmlns:cx6="http://schemas.microsoft.com/office/drawing/2016/5/12/chartex" xmlns:cx7="http://schemas.microsoft.com/office/drawing/2016/5/13/chartex" xmlns:cx8="http://schemas.microsoft.com/office/drawing/2016/5/14/chartex" xmlns:mc="http://schemas.openxmlformats.org/markup-compatibility/2006" xmlns:aink="http://schemas.microsoft.com/office/drawing/2016/ink" xmlns:am3d="http://schemas.microsoft.com/office/drawing/2017/model3d" xmlns:o="urn:schemas-microsoft-com:office:office" xmlns:r="http://schemas.openxmlformats.org/officeDocument/2006/relationships" xmlns:m="http://schemas.openxmlformats.org/officeDocument/2006/math" xmlns:v="urn:schemas-microsoft-com:vml" xmlns:wp14="http://schemas.microsoft.com/office/word/2010/wordprocessingDrawing" xmlns:wp="http://schemas.openxmlformats.org/drawingml/2006/wordprocessingDrawing" xmlns:w10="urn:schemas-microsoft-com:office:word" xmlns:w="http://schemas.openxmlformats.org/wordprocessingml/2006/main" xmlns:w14="http://schemas.microsoft.com/office/word/2010/wordml" xmlns:w15="http://schemas.microsoft.com/office/word/2012/wordml" xmlns:w16cid="http://schemas.microsoft.com/office/word/2016/wordml/cid" xmlns:w16se="http://schemas.microsoft.com/office/word/2015/wordml/symex" xmlns:wpg="http://schemas.microsoft.com/office/word/2010/wordprocessingGroup" xmlns:wpi="http://schemas.microsoft.com/office/word/2010/wordprocessingInk" xmlns:wne="http://schemas.microsoft.com/office/word/2006/wordml" xmlns:wps="http://schemas.microsoft.com/office/word/2010/wordprocessingShape" mc:Ignorable="w14 w15 w16se w16cid wp14">
   <w:abstractNum w:abstractNumId="0" w15:restartNumberingAfterBreak="0">
+    <w:nsid w:val="06882E5C"/>
+    <w:multiLevelType w:val="hybridMultilevel"/>
+    <w:tmpl w:val="6A34D144"/>
+    <w:lvl w:ilvl="0" w:tplc="1009000F">
+      <w:start w:val="1"/>
+      <w:numFmt w:val="decimal"/>
+      <w:lvlText w:val="%1."/>
+      <w:lvlJc w:val="left"/>
+      <w:pPr>
+        <w:ind w:left="720" w:hanging="360"/>
+      </w:pPr>
+    </w:lvl>
+    <w:lvl w:ilvl="1" w:tplc="10090019" w:tentative="1">
+      <w:start w:val="1"/>
+      <w:numFmt w:val="lowerLetter"/>
+      <w:lvlText w:val="%2."/>
+      <w:lvlJc w:val="left"/>
+      <w:pPr>
+        <w:ind w:left="1440" w:hanging="360"/>
+      </w:pPr>
+    </w:lvl>
+    <w:lvl w:ilvl="2" w:tplc="1009001B" w:tentative="1">
+      <w:start w:val="1"/>
+      <w:numFmt w:val="lowerRoman"/>
+      <w:lvlText w:val="%3."/>
+      <w:lvlJc w:val="right"/>
+      <w:pPr>
+        <w:ind w:left="2160" w:hanging="180"/>
+      </w:pPr>
+    </w:lvl>
+    <w:lvl w:ilvl="3" w:tplc="1009000F" w:tentative="1">
+      <w:start w:val="1"/>
+      <w:numFmt w:val="decimal"/>
+      <w:lvlText w:val="%4."/>
+      <w:lvlJc w:val="left"/>
+      <w:pPr>
+        <w:ind w:left="2880" w:hanging="360"/>
+      </w:pPr>
+    </w:lvl>
+    <w:lvl w:ilvl="4" w:tplc="10090019" w:tentative="1">
+      <w:start w:val="1"/>
+      <w:numFmt w:val="lowerLetter"/>
+      <w:lvlText w:val="%5."/>
+      <w:lvlJc w:val="left"/>
+      <w:pPr>
+        <w:ind w:left="3600" w:hanging="360"/>
+      </w:pPr>
+    </w:lvl>
+    <w:lvl w:ilvl="5" w:tplc="1009001B" w:tentative="1">
+      <w:start w:val="1"/>
+      <w:numFmt w:val="lowerRoman"/>
+      <w:lvlText w:val="%6."/>
+      <w:lvlJc w:val="right"/>
+      <w:pPr>
+        <w:ind w:left="4320" w:hanging="180"/>
+      </w:pPr>
+    </w:lvl>
+    <w:lvl w:ilvl="6" w:tplc="1009000F" w:tentative="1">
+      <w:start w:val="1"/>
+      <w:numFmt w:val="decimal"/>
+      <w:lvlText w:val="%7."/>
+      <w:lvlJc w:val="left"/>
+      <w:pPr>
+        <w:ind w:left="5040" w:hanging="360"/>
+      </w:pPr>
+    </w:lvl>
+    <w:lvl w:ilvl="7" w:tplc="10090019" w:tentative="1">
+      <w:start w:val="1"/>
+      <w:numFmt w:val="lowerLetter"/>
+      <w:lvlText w:val="%8."/>
+      <w:lvlJc w:val="left"/>
+      <w:pPr>
+        <w:ind w:left="5760" w:hanging="360"/>
+      </w:pPr>
+    </w:lvl>
+    <w:lvl w:ilvl="8" w:tplc="1009001B" w:tentative="1">
+      <w:start w:val="1"/>
+      <w:numFmt w:val="lowerRoman"/>
+      <w:lvlText w:val="%9."/>
+      <w:lvlJc w:val="right"/>
+      <w:pPr>
+        <w:ind w:left="6480" w:hanging="180"/>
+      </w:pPr>
+    </w:lvl>
+  </w:abstractNum>
+  <w:abstractNum w:abstractNumId="1" w15:restartNumberingAfterBreak="0">
+    <w:nsid w:val="07E51B33"/>
+    <w:multiLevelType w:val="hybridMultilevel"/>
+    <w:tmpl w:val="677EC832"/>
+    <w:lvl w:ilvl="0" w:tplc="1009000F">
+      <w:start w:val="1"/>
+      <w:numFmt w:val="decimal"/>
+      <w:lvlText w:val="%1."/>
+      <w:lvlJc w:val="left"/>
+      <w:pPr>
+        <w:ind w:left="720" w:hanging="360"/>
+      </w:pPr>
+    </w:lvl>
+    <w:lvl w:ilvl="1" w:tplc="10090019" w:tentative="1">
+      <w:start w:val="1"/>
+      <w:numFmt w:val="lowerLetter"/>
+      <w:lvlText w:val="%2."/>
+      <w:lvlJc w:val="left"/>
+      <w:pPr>
+        <w:ind w:left="1440" w:hanging="360"/>
+      </w:pPr>
+    </w:lvl>
+    <w:lvl w:ilvl="2" w:tplc="1009001B" w:tentative="1">
+      <w:start w:val="1"/>
+      <w:numFmt w:val="lowerRoman"/>
+      <w:lvlText w:val="%3."/>
+      <w:lvlJc w:val="right"/>
+      <w:pPr>
+        <w:ind w:left="2160" w:hanging="180"/>
+      </w:pPr>
+    </w:lvl>
+    <w:lvl w:ilvl="3" w:tplc="1009000F" w:tentative="1">
+      <w:start w:val="1"/>
+      <w:numFmt w:val="decimal"/>
+      <w:lvlText w:val="%4."/>
+      <w:lvlJc w:val="left"/>
+      <w:pPr>
+        <w:ind w:left="2880" w:hanging="360"/>
+      </w:pPr>
+    </w:lvl>
+    <w:lvl w:ilvl="4" w:tplc="10090019" w:tentative="1">
+      <w:start w:val="1"/>
+      <w:numFmt w:val="lowerLetter"/>
+      <w:lvlText w:val="%5."/>
+      <w:lvlJc w:val="left"/>
+      <w:pPr>
+        <w:ind w:left="3600" w:hanging="360"/>
+      </w:pPr>
+    </w:lvl>
+    <w:lvl w:ilvl="5" w:tplc="1009001B" w:tentative="1">
+      <w:start w:val="1"/>
+      <w:numFmt w:val="lowerRoman"/>
+      <w:lvlText w:val="%6."/>
+      <w:lvlJc w:val="right"/>
+      <w:pPr>
+        <w:ind w:left="4320" w:hanging="180"/>
+      </w:pPr>
+    </w:lvl>
+    <w:lvl w:ilvl="6" w:tplc="1009000F" w:tentative="1">
+      <w:start w:val="1"/>
+      <w:numFmt w:val="decimal"/>
+      <w:lvlText w:val="%7."/>
+      <w:lvlJc w:val="left"/>
+      <w:pPr>
+        <w:ind w:left="5040" w:hanging="360"/>
+      </w:pPr>
+    </w:lvl>
+    <w:lvl w:ilvl="7" w:tplc="10090019" w:tentative="1">
+      <w:start w:val="1"/>
+      <w:numFmt w:val="lowerLetter"/>
+      <w:lvlText w:val="%8."/>
+      <w:lvlJc w:val="left"/>
+      <w:pPr>
+        <w:ind w:left="5760" w:hanging="360"/>
+      </w:pPr>
+    </w:lvl>
+    <w:lvl w:ilvl="8" w:tplc="1009001B" w:tentative="1">
+      <w:start w:val="1"/>
+      <w:numFmt w:val="lowerRoman"/>
+      <w:lvlText w:val="%9."/>
+      <w:lvlJc w:val="right"/>
+      <w:pPr>
+        <w:ind w:left="6480" w:hanging="180"/>
+      </w:pPr>
+    </w:lvl>
+  </w:abstractNum>
+  <w:abstractNum w:abstractNumId="2" w15:restartNumberingAfterBreak="0">
     <w:nsid w:val="0CD62BFA"/>
     <w:multiLevelType w:val="hybridMultilevel"/>
     <w:tmpl w:val="8702F6A0"/>
@@ -705,7 +1128,7 @@
       </w:pPr>
     </w:lvl>
   </w:abstractNum>
-  <w:abstractNum w:abstractNumId="1" w15:restartNumberingAfterBreak="0">
+  <w:abstractNum w:abstractNumId="3" w15:restartNumberingAfterBreak="0">
     <w:nsid w:val="2872553C"/>
     <w:multiLevelType w:val="hybridMultilevel"/>
     <w:tmpl w:val="7EA4DE68"/>
@@ -794,7 +1217,7 @@
       </w:pPr>
     </w:lvl>
   </w:abstractNum>
-  <w:abstractNum w:abstractNumId="2" w15:restartNumberingAfterBreak="0">
+  <w:abstractNum w:abstractNumId="4" w15:restartNumberingAfterBreak="0">
     <w:nsid w:val="44AE1A21"/>
     <w:multiLevelType w:val="hybridMultilevel"/>
     <w:tmpl w:val="51FCA43C"/>
@@ -907,7 +1330,7 @@
       </w:rPr>
     </w:lvl>
   </w:abstractNum>
-  <w:abstractNum w:abstractNumId="3" w15:restartNumberingAfterBreak="0">
+  <w:abstractNum w:abstractNumId="5" w15:restartNumberingAfterBreak="0">
     <w:nsid w:val="58A628C8"/>
     <w:multiLevelType w:val="hybridMultilevel"/>
     <w:tmpl w:val="3424B7E0"/>
@@ -1019,7 +1442,437 @@
       </w:rPr>
     </w:lvl>
   </w:abstractNum>
-  <w:abstractNum w:abstractNumId="4" w15:restartNumberingAfterBreak="0">
+  <w:abstractNum w:abstractNumId="6" w15:restartNumberingAfterBreak="0">
+    <w:nsid w:val="5E7D24C7"/>
+    <w:multiLevelType w:val="hybridMultilevel"/>
+    <w:tmpl w:val="5670581C"/>
+    <w:lvl w:ilvl="0" w:tplc="1009000F">
+      <w:start w:val="1"/>
+      <w:numFmt w:val="decimal"/>
+      <w:lvlText w:val="%1."/>
+      <w:lvlJc w:val="left"/>
+      <w:pPr>
+        <w:ind w:left="720" w:hanging="360"/>
+      </w:pPr>
+    </w:lvl>
+    <w:lvl w:ilvl="1" w:tplc="10090019" w:tentative="1">
+      <w:start w:val="1"/>
+      <w:numFmt w:val="lowerLetter"/>
+      <w:lvlText w:val="%2."/>
+      <w:lvlJc w:val="left"/>
+      <w:pPr>
+        <w:ind w:left="1440" w:hanging="360"/>
+      </w:pPr>
+    </w:lvl>
+    <w:lvl w:ilvl="2" w:tplc="1009001B" w:tentative="1">
+      <w:start w:val="1"/>
+      <w:numFmt w:val="lowerRoman"/>
+      <w:lvlText w:val="%3."/>
+      <w:lvlJc w:val="right"/>
+      <w:pPr>
+        <w:ind w:left="2160" w:hanging="180"/>
+      </w:pPr>
+    </w:lvl>
+    <w:lvl w:ilvl="3" w:tplc="1009000F" w:tentative="1">
+      <w:start w:val="1"/>
+      <w:numFmt w:val="decimal"/>
+      <w:lvlText w:val="%4."/>
+      <w:lvlJc w:val="left"/>
+      <w:pPr>
+        <w:ind w:left="2880" w:hanging="360"/>
+      </w:pPr>
+    </w:lvl>
+    <w:lvl w:ilvl="4" w:tplc="10090019" w:tentative="1">
+      <w:start w:val="1"/>
+      <w:numFmt w:val="lowerLetter"/>
+      <w:lvlText w:val="%5."/>
+      <w:lvlJc w:val="left"/>
+      <w:pPr>
+        <w:ind w:left="3600" w:hanging="360"/>
+      </w:pPr>
+    </w:lvl>
+    <w:lvl w:ilvl="5" w:tplc="1009001B" w:tentative="1">
+      <w:start w:val="1"/>
+      <w:numFmt w:val="lowerRoman"/>
+      <w:lvlText w:val="%6."/>
+      <w:lvlJc w:val="right"/>
+      <w:pPr>
+        <w:ind w:left="4320" w:hanging="180"/>
+      </w:pPr>
+    </w:lvl>
+    <w:lvl w:ilvl="6" w:tplc="1009000F" w:tentative="1">
+      <w:start w:val="1"/>
+      <w:numFmt w:val="decimal"/>
+      <w:lvlText w:val="%7."/>
+      <w:lvlJc w:val="left"/>
+      <w:pPr>
+        <w:ind w:left="5040" w:hanging="360"/>
+      </w:pPr>
+    </w:lvl>
+    <w:lvl w:ilvl="7" w:tplc="10090019" w:tentative="1">
+      <w:start w:val="1"/>
+      <w:numFmt w:val="lowerLetter"/>
+      <w:lvlText w:val="%8."/>
+      <w:lvlJc w:val="left"/>
+      <w:pPr>
+        <w:ind w:left="5760" w:hanging="360"/>
+      </w:pPr>
+    </w:lvl>
+    <w:lvl w:ilvl="8" w:tplc="1009001B" w:tentative="1">
+      <w:start w:val="1"/>
+      <w:numFmt w:val="lowerRoman"/>
+      <w:lvlText w:val="%9."/>
+      <w:lvlJc w:val="right"/>
+      <w:pPr>
+        <w:ind w:left="6480" w:hanging="180"/>
+      </w:pPr>
+    </w:lvl>
+  </w:abstractNum>
+  <w:abstractNum w:abstractNumId="7" w15:restartNumberingAfterBreak="0">
+    <w:nsid w:val="655C37BC"/>
+    <w:multiLevelType w:val="hybridMultilevel"/>
+    <w:tmpl w:val="AF1C4470"/>
+    <w:lvl w:ilvl="0" w:tplc="1009000F">
+      <w:start w:val="1"/>
+      <w:numFmt w:val="decimal"/>
+      <w:lvlText w:val="%1."/>
+      <w:lvlJc w:val="left"/>
+      <w:pPr>
+        <w:ind w:left="720" w:hanging="360"/>
+      </w:pPr>
+    </w:lvl>
+    <w:lvl w:ilvl="1" w:tplc="10090019" w:tentative="1">
+      <w:start w:val="1"/>
+      <w:numFmt w:val="lowerLetter"/>
+      <w:lvlText w:val="%2."/>
+      <w:lvlJc w:val="left"/>
+      <w:pPr>
+        <w:ind w:left="1440" w:hanging="360"/>
+      </w:pPr>
+    </w:lvl>
+    <w:lvl w:ilvl="2" w:tplc="1009001B" w:tentative="1">
+      <w:start w:val="1"/>
+      <w:numFmt w:val="lowerRoman"/>
+      <w:lvlText w:val="%3."/>
+      <w:lvlJc w:val="right"/>
+      <w:pPr>
+        <w:ind w:left="2160" w:hanging="180"/>
+      </w:pPr>
+    </w:lvl>
+    <w:lvl w:ilvl="3" w:tplc="1009000F" w:tentative="1">
+      <w:start w:val="1"/>
+      <w:numFmt w:val="decimal"/>
+      <w:lvlText w:val="%4."/>
+      <w:lvlJc w:val="left"/>
+      <w:pPr>
+        <w:ind w:left="2880" w:hanging="360"/>
+      </w:pPr>
+    </w:lvl>
+    <w:lvl w:ilvl="4" w:tplc="10090019" w:tentative="1">
+      <w:start w:val="1"/>
+      <w:numFmt w:val="lowerLetter"/>
+      <w:lvlText w:val="%5."/>
+      <w:lvlJc w:val="left"/>
+      <w:pPr>
+        <w:ind w:left="3600" w:hanging="360"/>
+      </w:pPr>
+    </w:lvl>
+    <w:lvl w:ilvl="5" w:tplc="1009001B" w:tentative="1">
+      <w:start w:val="1"/>
+      <w:numFmt w:val="lowerRoman"/>
+      <w:lvlText w:val="%6."/>
+      <w:lvlJc w:val="right"/>
+      <w:pPr>
+        <w:ind w:left="4320" w:hanging="180"/>
+      </w:pPr>
+    </w:lvl>
+    <w:lvl w:ilvl="6" w:tplc="1009000F" w:tentative="1">
+      <w:start w:val="1"/>
+      <w:numFmt w:val="decimal"/>
+      <w:lvlText w:val="%7."/>
+      <w:lvlJc w:val="left"/>
+      <w:pPr>
+        <w:ind w:left="5040" w:hanging="360"/>
+      </w:pPr>
+    </w:lvl>
+    <w:lvl w:ilvl="7" w:tplc="10090019" w:tentative="1">
+      <w:start w:val="1"/>
+      <w:numFmt w:val="lowerLetter"/>
+      <w:lvlText w:val="%8."/>
+      <w:lvlJc w:val="left"/>
+      <w:pPr>
+        <w:ind w:left="5760" w:hanging="360"/>
+      </w:pPr>
+    </w:lvl>
+    <w:lvl w:ilvl="8" w:tplc="1009001B" w:tentative="1">
+      <w:start w:val="1"/>
+      <w:numFmt w:val="lowerRoman"/>
+      <w:lvlText w:val="%9."/>
+      <w:lvlJc w:val="right"/>
+      <w:pPr>
+        <w:ind w:left="6480" w:hanging="180"/>
+      </w:pPr>
+    </w:lvl>
+  </w:abstractNum>
+  <w:abstractNum w:abstractNumId="8" w15:restartNumberingAfterBreak="0">
+    <w:nsid w:val="662A244C"/>
+    <w:multiLevelType w:val="hybridMultilevel"/>
+    <w:tmpl w:val="85F8D95A"/>
+    <w:lvl w:ilvl="0" w:tplc="1009000F">
+      <w:start w:val="1"/>
+      <w:numFmt w:val="decimal"/>
+      <w:lvlText w:val="%1."/>
+      <w:lvlJc w:val="left"/>
+      <w:pPr>
+        <w:ind w:left="1905" w:hanging="360"/>
+      </w:pPr>
+    </w:lvl>
+    <w:lvl w:ilvl="1" w:tplc="10090019" w:tentative="1">
+      <w:start w:val="1"/>
+      <w:numFmt w:val="lowerLetter"/>
+      <w:lvlText w:val="%2."/>
+      <w:lvlJc w:val="left"/>
+      <w:pPr>
+        <w:ind w:left="2625" w:hanging="360"/>
+      </w:pPr>
+    </w:lvl>
+    <w:lvl w:ilvl="2" w:tplc="1009001B" w:tentative="1">
+      <w:start w:val="1"/>
+      <w:numFmt w:val="lowerRoman"/>
+      <w:lvlText w:val="%3."/>
+      <w:lvlJc w:val="right"/>
+      <w:pPr>
+        <w:ind w:left="3345" w:hanging="180"/>
+      </w:pPr>
+    </w:lvl>
+    <w:lvl w:ilvl="3" w:tplc="1009000F" w:tentative="1">
+      <w:start w:val="1"/>
+      <w:numFmt w:val="decimal"/>
+      <w:lvlText w:val="%4."/>
+      <w:lvlJc w:val="left"/>
+      <w:pPr>
+        <w:ind w:left="4065" w:hanging="360"/>
+      </w:pPr>
+    </w:lvl>
+    <w:lvl w:ilvl="4" w:tplc="10090019" w:tentative="1">
+      <w:start w:val="1"/>
+      <w:numFmt w:val="lowerLetter"/>
+      <w:lvlText w:val="%5."/>
+      <w:lvlJc w:val="left"/>
+      <w:pPr>
+        <w:ind w:left="4785" w:hanging="360"/>
+      </w:pPr>
+    </w:lvl>
+    <w:lvl w:ilvl="5" w:tplc="1009001B" w:tentative="1">
+      <w:start w:val="1"/>
+      <w:numFmt w:val="lowerRoman"/>
+      <w:lvlText w:val="%6."/>
+      <w:lvlJc w:val="right"/>
+      <w:pPr>
+        <w:ind w:left="5505" w:hanging="180"/>
+      </w:pPr>
+    </w:lvl>
+    <w:lvl w:ilvl="6" w:tplc="1009000F" w:tentative="1">
+      <w:start w:val="1"/>
+      <w:numFmt w:val="decimal"/>
+      <w:lvlText w:val="%7."/>
+      <w:lvlJc w:val="left"/>
+      <w:pPr>
+        <w:ind w:left="6225" w:hanging="360"/>
+      </w:pPr>
+    </w:lvl>
+    <w:lvl w:ilvl="7" w:tplc="10090019" w:tentative="1">
+      <w:start w:val="1"/>
+      <w:numFmt w:val="lowerLetter"/>
+      <w:lvlText w:val="%8."/>
+      <w:lvlJc w:val="left"/>
+      <w:pPr>
+        <w:ind w:left="6945" w:hanging="360"/>
+      </w:pPr>
+    </w:lvl>
+    <w:lvl w:ilvl="8" w:tplc="1009001B" w:tentative="1">
+      <w:start w:val="1"/>
+      <w:numFmt w:val="lowerRoman"/>
+      <w:lvlText w:val="%9."/>
+      <w:lvlJc w:val="right"/>
+      <w:pPr>
+        <w:ind w:left="7665" w:hanging="180"/>
+      </w:pPr>
+    </w:lvl>
+  </w:abstractNum>
+  <w:abstractNum w:abstractNumId="9" w15:restartNumberingAfterBreak="0">
+    <w:nsid w:val="66D3790B"/>
+    <w:multiLevelType w:val="hybridMultilevel"/>
+    <w:tmpl w:val="DC9CDBC0"/>
+    <w:lvl w:ilvl="0" w:tplc="1009000F">
+      <w:start w:val="1"/>
+      <w:numFmt w:val="decimal"/>
+      <w:lvlText w:val="%1."/>
+      <w:lvlJc w:val="left"/>
+      <w:pPr>
+        <w:ind w:left="720" w:hanging="360"/>
+      </w:pPr>
+    </w:lvl>
+    <w:lvl w:ilvl="1" w:tplc="10090019" w:tentative="1">
+      <w:start w:val="1"/>
+      <w:numFmt w:val="lowerLetter"/>
+      <w:lvlText w:val="%2."/>
+      <w:lvlJc w:val="left"/>
+      <w:pPr>
+        <w:ind w:left="1440" w:hanging="360"/>
+      </w:pPr>
+    </w:lvl>
+    <w:lvl w:ilvl="2" w:tplc="1009001B" w:tentative="1">
+      <w:start w:val="1"/>
+      <w:numFmt w:val="lowerRoman"/>
+      <w:lvlText w:val="%3."/>
+      <w:lvlJc w:val="right"/>
+      <w:pPr>
+        <w:ind w:left="2160" w:hanging="180"/>
+      </w:pPr>
+    </w:lvl>
+    <w:lvl w:ilvl="3" w:tplc="1009000F" w:tentative="1">
+      <w:start w:val="1"/>
+      <w:numFmt w:val="decimal"/>
+      <w:lvlText w:val="%4."/>
+      <w:lvlJc w:val="left"/>
+      <w:pPr>
+        <w:ind w:left="2880" w:hanging="360"/>
+      </w:pPr>
+    </w:lvl>
+    <w:lvl w:ilvl="4" w:tplc="10090019" w:tentative="1">
+      <w:start w:val="1"/>
+      <w:numFmt w:val="lowerLetter"/>
+      <w:lvlText w:val="%5."/>
+      <w:lvlJc w:val="left"/>
+      <w:pPr>
+        <w:ind w:left="3600" w:hanging="360"/>
+      </w:pPr>
+    </w:lvl>
+    <w:lvl w:ilvl="5" w:tplc="1009001B" w:tentative="1">
+      <w:start w:val="1"/>
+      <w:numFmt w:val="lowerRoman"/>
+      <w:lvlText w:val="%6."/>
+      <w:lvlJc w:val="right"/>
+      <w:pPr>
+        <w:ind w:left="4320" w:hanging="180"/>
+      </w:pPr>
+    </w:lvl>
+    <w:lvl w:ilvl="6" w:tplc="1009000F" w:tentative="1">
+      <w:start w:val="1"/>
+      <w:numFmt w:val="decimal"/>
+      <w:lvlText w:val="%7."/>
+      <w:lvlJc w:val="left"/>
+      <w:pPr>
+        <w:ind w:left="5040" w:hanging="360"/>
+      </w:pPr>
+    </w:lvl>
+    <w:lvl w:ilvl="7" w:tplc="10090019" w:tentative="1">
+      <w:start w:val="1"/>
+      <w:numFmt w:val="lowerLetter"/>
+      <w:lvlText w:val="%8."/>
+      <w:lvlJc w:val="left"/>
+      <w:pPr>
+        <w:ind w:left="5760" w:hanging="360"/>
+      </w:pPr>
+    </w:lvl>
+    <w:lvl w:ilvl="8" w:tplc="1009001B" w:tentative="1">
+      <w:start w:val="1"/>
+      <w:numFmt w:val="lowerRoman"/>
+      <w:lvlText w:val="%9."/>
+      <w:lvlJc w:val="right"/>
+      <w:pPr>
+        <w:ind w:left="6480" w:hanging="180"/>
+      </w:pPr>
+    </w:lvl>
+  </w:abstractNum>
+  <w:abstractNum w:abstractNumId="10" w15:restartNumberingAfterBreak="0">
+    <w:nsid w:val="71326314"/>
+    <w:multiLevelType w:val="hybridMultilevel"/>
+    <w:tmpl w:val="657E28D4"/>
+    <w:lvl w:ilvl="0" w:tplc="1009000F">
+      <w:start w:val="1"/>
+      <w:numFmt w:val="decimal"/>
+      <w:lvlText w:val="%1."/>
+      <w:lvlJc w:val="left"/>
+      <w:pPr>
+        <w:ind w:left="720" w:hanging="360"/>
+      </w:pPr>
+    </w:lvl>
+    <w:lvl w:ilvl="1" w:tplc="10090019" w:tentative="1">
+      <w:start w:val="1"/>
+      <w:numFmt w:val="lowerLetter"/>
+      <w:lvlText w:val="%2."/>
+      <w:lvlJc w:val="left"/>
+      <w:pPr>
+        <w:ind w:left="1440" w:hanging="360"/>
+      </w:pPr>
+    </w:lvl>
+    <w:lvl w:ilvl="2" w:tplc="1009001B" w:tentative="1">
+      <w:start w:val="1"/>
+      <w:numFmt w:val="lowerRoman"/>
+      <w:lvlText w:val="%3."/>
+      <w:lvlJc w:val="right"/>
+      <w:pPr>
+        <w:ind w:left="2160" w:hanging="180"/>
+      </w:pPr>
+    </w:lvl>
+    <w:lvl w:ilvl="3" w:tplc="1009000F" w:tentative="1">
+      <w:start w:val="1"/>
+      <w:numFmt w:val="decimal"/>
+      <w:lvlText w:val="%4."/>
+      <w:lvlJc w:val="left"/>
+      <w:pPr>
+        <w:ind w:left="2880" w:hanging="360"/>
+      </w:pPr>
+    </w:lvl>
+    <w:lvl w:ilvl="4" w:tplc="10090019" w:tentative="1">
+      <w:start w:val="1"/>
+      <w:numFmt w:val="lowerLetter"/>
+      <w:lvlText w:val="%5."/>
+      <w:lvlJc w:val="left"/>
+      <w:pPr>
+        <w:ind w:left="3600" w:hanging="360"/>
+      </w:pPr>
+    </w:lvl>
+    <w:lvl w:ilvl="5" w:tplc="1009001B" w:tentative="1">
+      <w:start w:val="1"/>
+      <w:numFmt w:val="lowerRoman"/>
+      <w:lvlText w:val="%6."/>
+      <w:lvlJc w:val="right"/>
+      <w:pPr>
+        <w:ind w:left="4320" w:hanging="180"/>
+      </w:pPr>
+    </w:lvl>
+    <w:lvl w:ilvl="6" w:tplc="1009000F" w:tentative="1">
+      <w:start w:val="1"/>
+      <w:numFmt w:val="decimal"/>
+      <w:lvlText w:val="%7."/>
+      <w:lvlJc w:val="left"/>
+      <w:pPr>
+        <w:ind w:left="5040" w:hanging="360"/>
+      </w:pPr>
+    </w:lvl>
+    <w:lvl w:ilvl="7" w:tplc="10090019" w:tentative="1">
+      <w:start w:val="1"/>
+      <w:numFmt w:val="lowerLetter"/>
+      <w:lvlText w:val="%8."/>
+      <w:lvlJc w:val="left"/>
+      <w:pPr>
+        <w:ind w:left="5760" w:hanging="360"/>
+      </w:pPr>
+    </w:lvl>
+    <w:lvl w:ilvl="8" w:tplc="1009001B" w:tentative="1">
+      <w:start w:val="1"/>
+      <w:numFmt w:val="lowerRoman"/>
+      <w:lvlText w:val="%9."/>
+      <w:lvlJc w:val="right"/>
+      <w:pPr>
+        <w:ind w:left="6480" w:hanging="180"/>
+      </w:pPr>
+    </w:lvl>
+  </w:abstractNum>
+  <w:abstractNum w:abstractNumId="11" w15:restartNumberingAfterBreak="0">
     <w:nsid w:val="72D112E3"/>
     <w:multiLevelType w:val="hybridMultilevel"/>
     <w:tmpl w:val="FD5404B0"/>
@@ -1108,20 +1961,130 @@
       </w:pPr>
     </w:lvl>
   </w:abstractNum>
+  <w:abstractNum w:abstractNumId="12" w15:restartNumberingAfterBreak="0">
+    <w:nsid w:val="73BD6E9D"/>
+    <w:multiLevelType w:val="hybridMultilevel"/>
+    <w:tmpl w:val="A79A7192"/>
+    <w:lvl w:ilvl="0" w:tplc="1009000F">
+      <w:start w:val="1"/>
+      <w:numFmt w:val="decimal"/>
+      <w:lvlText w:val="%1."/>
+      <w:lvlJc w:val="left"/>
+      <w:pPr>
+        <w:ind w:left="720" w:hanging="360"/>
+      </w:pPr>
+    </w:lvl>
+    <w:lvl w:ilvl="1" w:tplc="10090019" w:tentative="1">
+      <w:start w:val="1"/>
+      <w:numFmt w:val="lowerLetter"/>
+      <w:lvlText w:val="%2."/>
+      <w:lvlJc w:val="left"/>
+      <w:pPr>
+        <w:ind w:left="1440" w:hanging="360"/>
+      </w:pPr>
+    </w:lvl>
+    <w:lvl w:ilvl="2" w:tplc="1009001B" w:tentative="1">
+      <w:start w:val="1"/>
+      <w:numFmt w:val="lowerRoman"/>
+      <w:lvlText w:val="%3."/>
+      <w:lvlJc w:val="right"/>
+      <w:pPr>
+        <w:ind w:left="2160" w:hanging="180"/>
+      </w:pPr>
+    </w:lvl>
+    <w:lvl w:ilvl="3" w:tplc="1009000F" w:tentative="1">
+      <w:start w:val="1"/>
+      <w:numFmt w:val="decimal"/>
+      <w:lvlText w:val="%4."/>
+      <w:lvlJc w:val="left"/>
+      <w:pPr>
+        <w:ind w:left="2880" w:hanging="360"/>
+      </w:pPr>
+    </w:lvl>
+    <w:lvl w:ilvl="4" w:tplc="10090019" w:tentative="1">
+      <w:start w:val="1"/>
+      <w:numFmt w:val="lowerLetter"/>
+      <w:lvlText w:val="%5."/>
+      <w:lvlJc w:val="left"/>
+      <w:pPr>
+        <w:ind w:left="3600" w:hanging="360"/>
+      </w:pPr>
+    </w:lvl>
+    <w:lvl w:ilvl="5" w:tplc="1009001B" w:tentative="1">
+      <w:start w:val="1"/>
+      <w:numFmt w:val="lowerRoman"/>
+      <w:lvlText w:val="%6."/>
+      <w:lvlJc w:val="right"/>
+      <w:pPr>
+        <w:ind w:left="4320" w:hanging="180"/>
+      </w:pPr>
+    </w:lvl>
+    <w:lvl w:ilvl="6" w:tplc="1009000F" w:tentative="1">
+      <w:start w:val="1"/>
+      <w:numFmt w:val="decimal"/>
+      <w:lvlText w:val="%7."/>
+      <w:lvlJc w:val="left"/>
+      <w:pPr>
+        <w:ind w:left="5040" w:hanging="360"/>
+      </w:pPr>
+    </w:lvl>
+    <w:lvl w:ilvl="7" w:tplc="10090019" w:tentative="1">
+      <w:start w:val="1"/>
+      <w:numFmt w:val="lowerLetter"/>
+      <w:lvlText w:val="%8."/>
+      <w:lvlJc w:val="left"/>
+      <w:pPr>
+        <w:ind w:left="5760" w:hanging="360"/>
+      </w:pPr>
+    </w:lvl>
+    <w:lvl w:ilvl="8" w:tplc="1009001B" w:tentative="1">
+      <w:start w:val="1"/>
+      <w:numFmt w:val="lowerRoman"/>
+      <w:lvlText w:val="%9."/>
+      <w:lvlJc w:val="right"/>
+      <w:pPr>
+        <w:ind w:left="6480" w:hanging="180"/>
+      </w:pPr>
+    </w:lvl>
+  </w:abstractNum>
   <w:num w:numId="1">
+    <w:abstractNumId w:val="5"/>
+  </w:num>
+  <w:num w:numId="2">
+    <w:abstractNumId w:val="2"/>
+  </w:num>
+  <w:num w:numId="3">
+    <w:abstractNumId w:val="4"/>
+  </w:num>
+  <w:num w:numId="4">
     <w:abstractNumId w:val="3"/>
   </w:num>
-  <w:num w:numId="2">
+  <w:num w:numId="5">
+    <w:abstractNumId w:val="11"/>
+  </w:num>
+  <w:num w:numId="6">
+    <w:abstractNumId w:val="9"/>
+  </w:num>
+  <w:num w:numId="7">
     <w:abstractNumId w:val="0"/>
   </w:num>
-  <w:num w:numId="3">
-    <w:abstractNumId w:val="2"/>
+  <w:num w:numId="8">
+    <w:abstractNumId w:val="7"/>
   </w:num>
-  <w:num w:numId="4">
+  <w:num w:numId="9">
+    <w:abstractNumId w:val="10"/>
+  </w:num>
+  <w:num w:numId="10">
+    <w:abstractNumId w:val="6"/>
+  </w:num>
+  <w:num w:numId="11">
+    <w:abstractNumId w:val="8"/>
+  </w:num>
+  <w:num w:numId="12">
+    <w:abstractNumId w:val="12"/>
+  </w:num>
+  <w:num w:numId="13">
     <w:abstractNumId w:val="1"/>
-  </w:num>
-  <w:num w:numId="5">
-    <w:abstractNumId w:val="4"/>
   </w:num>
 </w:numbering>
 </file>
@@ -1525,6 +2488,28 @@
     <w:name w:val="Normal"/>
     <w:qFormat/>
   </w:style>
+  <w:style w:type="paragraph" w:styleId="Heading2">
+    <w:name w:val="heading 2"/>
+    <w:basedOn w:val="Normal"/>
+    <w:next w:val="Normal"/>
+    <w:link w:val="Heading2Char"/>
+    <w:uiPriority w:val="9"/>
+    <w:unhideWhenUsed/>
+    <w:qFormat/>
+    <w:rsid w:val="00D556C4"/>
+    <w:pPr>
+      <w:keepNext/>
+      <w:keepLines/>
+      <w:spacing w:before="40" w:after="0"/>
+      <w:outlineLvl w:val="1"/>
+    </w:pPr>
+    <w:rPr>
+      <w:rFonts w:asciiTheme="majorHAnsi" w:eastAsiaTheme="majorEastAsia" w:hAnsiTheme="majorHAnsi" w:cstheme="majorBidi"/>
+      <w:color w:val="2F5496" w:themeColor="accent1" w:themeShade="BF"/>
+      <w:sz w:val="26"/>
+      <w:szCs w:val="26"/>
+    </w:rPr>
+  </w:style>
   <w:style w:type="character" w:default="1" w:styleId="DefaultParagraphFont">
     <w:name w:val="Default Paragraph Font"/>
     <w:uiPriority w:val="1"/>
@@ -1762,6 +2747,226 @@
       <w:tblPr/>
       <w:tcPr>
         <w:shd w:val="clear" w:color="auto" w:fill="F2F2F2" w:themeFill="background1" w:themeFillShade="F2"/>
+      </w:tcPr>
+    </w:tblStylePr>
+  </w:style>
+  <w:style w:type="table" w:styleId="PlainTable3">
+    <w:name w:val="Plain Table 3"/>
+    <w:basedOn w:val="TableNormal"/>
+    <w:uiPriority w:val="43"/>
+    <w:rsid w:val="00D556C4"/>
+    <w:pPr>
+      <w:spacing w:after="0" w:line="240" w:lineRule="auto"/>
+    </w:pPr>
+    <w:tblPr>
+      <w:tblStyleRowBandSize w:val="1"/>
+      <w:tblStyleColBandSize w:val="1"/>
+    </w:tblPr>
+    <w:tblStylePr w:type="firstRow">
+      <w:rPr>
+        <w:b/>
+        <w:bCs/>
+        <w:caps/>
+      </w:rPr>
+      <w:tblPr/>
+      <w:tcPr>
+        <w:tcBorders>
+          <w:bottom w:val="single" w:sz="4" w:space="0" w:color="7F7F7F" w:themeColor="text1" w:themeTint="80"/>
+        </w:tcBorders>
+      </w:tcPr>
+    </w:tblStylePr>
+    <w:tblStylePr w:type="lastRow">
+      <w:rPr>
+        <w:b/>
+        <w:bCs/>
+        <w:caps/>
+      </w:rPr>
+      <w:tblPr/>
+      <w:tcPr>
+        <w:tcBorders>
+          <w:top w:val="nil"/>
+        </w:tcBorders>
+      </w:tcPr>
+    </w:tblStylePr>
+    <w:tblStylePr w:type="firstCol">
+      <w:rPr>
+        <w:b/>
+        <w:bCs/>
+        <w:caps/>
+      </w:rPr>
+      <w:tblPr/>
+      <w:tcPr>
+        <w:tcBorders>
+          <w:right w:val="single" w:sz="4" w:space="0" w:color="7F7F7F" w:themeColor="text1" w:themeTint="80"/>
+        </w:tcBorders>
+      </w:tcPr>
+    </w:tblStylePr>
+    <w:tblStylePr w:type="lastCol">
+      <w:rPr>
+        <w:b/>
+        <w:bCs/>
+        <w:caps/>
+      </w:rPr>
+      <w:tblPr/>
+      <w:tcPr>
+        <w:tcBorders>
+          <w:left w:val="nil"/>
+        </w:tcBorders>
+      </w:tcPr>
+    </w:tblStylePr>
+    <w:tblStylePr w:type="band1Vert">
+      <w:tblPr/>
+      <w:tcPr>
+        <w:shd w:val="clear" w:color="auto" w:fill="F2F2F2" w:themeFill="background1" w:themeFillShade="F2"/>
+      </w:tcPr>
+    </w:tblStylePr>
+    <w:tblStylePr w:type="band1Horz">
+      <w:tblPr/>
+      <w:tcPr>
+        <w:shd w:val="clear" w:color="auto" w:fill="F2F2F2" w:themeFill="background1" w:themeFillShade="F2"/>
+      </w:tcPr>
+    </w:tblStylePr>
+    <w:tblStylePr w:type="neCell">
+      <w:tblPr/>
+      <w:tcPr>
+        <w:tcBorders>
+          <w:left w:val="nil"/>
+        </w:tcBorders>
+      </w:tcPr>
+    </w:tblStylePr>
+    <w:tblStylePr w:type="nwCell">
+      <w:tblPr/>
+      <w:tcPr>
+        <w:tcBorders>
+          <w:right w:val="nil"/>
+        </w:tcBorders>
+      </w:tcPr>
+    </w:tblStylePr>
+  </w:style>
+  <w:style w:type="character" w:customStyle="1" w:styleId="Heading2Char">
+    <w:name w:val="Heading 2 Char"/>
+    <w:basedOn w:val="DefaultParagraphFont"/>
+    <w:link w:val="Heading2"/>
+    <w:uiPriority w:val="9"/>
+    <w:rsid w:val="00D556C4"/>
+    <w:rPr>
+      <w:rFonts w:asciiTheme="majorHAnsi" w:eastAsiaTheme="majorEastAsia" w:hAnsiTheme="majorHAnsi" w:cstheme="majorBidi"/>
+      <w:color w:val="2F5496" w:themeColor="accent1" w:themeShade="BF"/>
+      <w:sz w:val="26"/>
+      <w:szCs w:val="26"/>
+    </w:rPr>
+  </w:style>
+  <w:style w:type="paragraph" w:styleId="Title">
+    <w:name w:val="Title"/>
+    <w:basedOn w:val="Normal"/>
+    <w:next w:val="Normal"/>
+    <w:link w:val="TitleChar"/>
+    <w:uiPriority w:val="10"/>
+    <w:qFormat/>
+    <w:rsid w:val="00D556C4"/>
+    <w:pPr>
+      <w:spacing w:after="0" w:line="240" w:lineRule="auto"/>
+      <w:contextualSpacing/>
+    </w:pPr>
+    <w:rPr>
+      <w:rFonts w:asciiTheme="majorHAnsi" w:eastAsiaTheme="majorEastAsia" w:hAnsiTheme="majorHAnsi" w:cstheme="majorBidi"/>
+      <w:spacing w:val="-10"/>
+      <w:kern w:val="28"/>
+      <w:sz w:val="56"/>
+      <w:szCs w:val="56"/>
+    </w:rPr>
+  </w:style>
+  <w:style w:type="character" w:customStyle="1" w:styleId="TitleChar">
+    <w:name w:val="Title Char"/>
+    <w:basedOn w:val="DefaultParagraphFont"/>
+    <w:link w:val="Title"/>
+    <w:uiPriority w:val="10"/>
+    <w:rsid w:val="00D556C4"/>
+    <w:rPr>
+      <w:rFonts w:asciiTheme="majorHAnsi" w:eastAsiaTheme="majorEastAsia" w:hAnsiTheme="majorHAnsi" w:cstheme="majorBidi"/>
+      <w:spacing w:val="-10"/>
+      <w:kern w:val="28"/>
+      <w:sz w:val="56"/>
+      <w:szCs w:val="56"/>
+    </w:rPr>
+  </w:style>
+  <w:style w:type="table" w:styleId="PlainTable2">
+    <w:name w:val="Plain Table 2"/>
+    <w:basedOn w:val="TableNormal"/>
+    <w:uiPriority w:val="42"/>
+    <w:rsid w:val="007F7CF2"/>
+    <w:pPr>
+      <w:spacing w:after="0" w:line="240" w:lineRule="auto"/>
+    </w:pPr>
+    <w:tblPr>
+      <w:tblStyleRowBandSize w:val="1"/>
+      <w:tblStyleColBandSize w:val="1"/>
+      <w:tblBorders>
+        <w:top w:val="single" w:sz="4" w:space="0" w:color="7F7F7F" w:themeColor="text1" w:themeTint="80"/>
+        <w:bottom w:val="single" w:sz="4" w:space="0" w:color="7F7F7F" w:themeColor="text1" w:themeTint="80"/>
+      </w:tblBorders>
+    </w:tblPr>
+    <w:tblStylePr w:type="firstRow">
+      <w:rPr>
+        <w:b/>
+        <w:bCs/>
+      </w:rPr>
+      <w:tblPr/>
+      <w:tcPr>
+        <w:tcBorders>
+          <w:bottom w:val="single" w:sz="4" w:space="0" w:color="7F7F7F" w:themeColor="text1" w:themeTint="80"/>
+        </w:tcBorders>
+      </w:tcPr>
+    </w:tblStylePr>
+    <w:tblStylePr w:type="lastRow">
+      <w:rPr>
+        <w:b/>
+        <w:bCs/>
+      </w:rPr>
+      <w:tblPr/>
+      <w:tcPr>
+        <w:tcBorders>
+          <w:top w:val="single" w:sz="4" w:space="0" w:color="7F7F7F" w:themeColor="text1" w:themeTint="80"/>
+        </w:tcBorders>
+      </w:tcPr>
+    </w:tblStylePr>
+    <w:tblStylePr w:type="firstCol">
+      <w:rPr>
+        <w:b/>
+        <w:bCs/>
+      </w:rPr>
+    </w:tblStylePr>
+    <w:tblStylePr w:type="lastCol">
+      <w:rPr>
+        <w:b/>
+        <w:bCs/>
+      </w:rPr>
+    </w:tblStylePr>
+    <w:tblStylePr w:type="band1Vert">
+      <w:tblPr/>
+      <w:tcPr>
+        <w:tcBorders>
+          <w:left w:val="single" w:sz="4" w:space="0" w:color="7F7F7F" w:themeColor="text1" w:themeTint="80"/>
+          <w:right w:val="single" w:sz="4" w:space="0" w:color="7F7F7F" w:themeColor="text1" w:themeTint="80"/>
+        </w:tcBorders>
+      </w:tcPr>
+    </w:tblStylePr>
+    <w:tblStylePr w:type="band2Vert">
+      <w:tblPr/>
+      <w:tcPr>
+        <w:tcBorders>
+          <w:left w:val="single" w:sz="4" w:space="0" w:color="7F7F7F" w:themeColor="text1" w:themeTint="80"/>
+          <w:right w:val="single" w:sz="4" w:space="0" w:color="7F7F7F" w:themeColor="text1" w:themeTint="80"/>
+        </w:tcBorders>
+      </w:tcPr>
+    </w:tblStylePr>
+    <w:tblStylePr w:type="band1Horz">
+      <w:tblPr/>
+      <w:tcPr>
+        <w:tcBorders>
+          <w:top w:val="single" w:sz="4" w:space="0" w:color="7F7F7F" w:themeColor="text1" w:themeTint="80"/>
+          <w:bottom w:val="single" w:sz="4" w:space="0" w:color="7F7F7F" w:themeColor="text1" w:themeTint="80"/>
+        </w:tcBorders>
       </w:tcPr>
     </w:tblStylePr>
   </w:style>

</xml_diff>

<commit_message>
Rev 0.3 of tech requirments
</commit_message>
<xml_diff>
--- a/docs/F19_T04_Technology Requirements.docx
+++ b/docs/F19_T04_Technology Requirements.docx
@@ -9,23 +9,13 @@
       <w:r>
         <w:t>Technological Requirements</w:t>
       </w:r>
+      <w:r>
+        <w:t xml:space="preserve"> How to Train Your Dragon Boat </w:t>
+      </w:r>
     </w:p>
     <w:p>
       <w:pPr>
-        <w:jc w:val="center"/>
-        <w:rPr>
-          <w:rFonts w:ascii="Arial" w:hAnsi="Arial" w:cs="Arial"/>
-          <w:b/>
-          <w:bCs/>
-          <w:sz w:val="24"/>
-          <w:szCs w:val="24"/>
-          <w:u w:val="single"/>
-        </w:rPr>
-      </w:pPr>
-    </w:p>
-    <w:p>
-      <w:pPr>
-        <w:pStyle w:val="Heading2"/>
+        <w:pStyle w:val="Heading1"/>
       </w:pPr>
       <w:r>
         <w:t>Document Revision History</w:t>
@@ -38,8 +28,8 @@
         <w:tblLook w:val="04A0" w:firstRow="1" w:lastRow="0" w:firstColumn="1" w:lastColumn="0" w:noHBand="0" w:noVBand="1"/>
       </w:tblPr>
       <w:tblGrid>
-        <w:gridCol w:w="4675"/>
-        <w:gridCol w:w="4675"/>
+        <w:gridCol w:w="2122"/>
+        <w:gridCol w:w="7228"/>
       </w:tblGrid>
       <w:tr>
         <w:trPr>
@@ -48,7 +38,7 @@
         <w:tc>
           <w:tcPr>
             <w:cnfStyle w:val="001000000000" w:firstRow="0" w:lastRow="0" w:firstColumn="1" w:lastColumn="0" w:oddVBand="0" w:evenVBand="0" w:oddHBand="0" w:evenHBand="0" w:firstRowFirstColumn="0" w:firstRowLastColumn="0" w:lastRowFirstColumn="0" w:lastRowLastColumn="0"/>
-            <w:tcW w:w="4675" w:type="dxa"/>
+            <w:tcW w:w="2122" w:type="dxa"/>
           </w:tcPr>
           <w:p>
             <w:r>
@@ -58,7 +48,7 @@
         </w:tc>
         <w:tc>
           <w:tcPr>
-            <w:tcW w:w="4675" w:type="dxa"/>
+            <w:tcW w:w="7228" w:type="dxa"/>
           </w:tcPr>
           <w:p>
             <w:pPr>
@@ -77,7 +67,7 @@
         <w:tc>
           <w:tcPr>
             <w:cnfStyle w:val="001000000000" w:firstRow="0" w:lastRow="0" w:firstColumn="1" w:lastColumn="0" w:oddVBand="0" w:evenVBand="0" w:oddHBand="0" w:evenHBand="0" w:firstRowFirstColumn="0" w:firstRowLastColumn="0" w:lastRowFirstColumn="0" w:lastRowLastColumn="0"/>
-            <w:tcW w:w="4675" w:type="dxa"/>
+            <w:tcW w:w="2122" w:type="dxa"/>
           </w:tcPr>
           <w:p>
             <w:pPr>
@@ -97,7 +87,7 @@
         </w:tc>
         <w:tc>
           <w:tcPr>
-            <w:tcW w:w="4675" w:type="dxa"/>
+            <w:tcW w:w="7228" w:type="dxa"/>
           </w:tcPr>
           <w:p>
             <w:pPr>
@@ -113,7 +103,7 @@
         <w:tc>
           <w:tcPr>
             <w:cnfStyle w:val="001000000000" w:firstRow="0" w:lastRow="0" w:firstColumn="1" w:lastColumn="0" w:oddVBand="0" w:evenVBand="0" w:oddHBand="0" w:evenHBand="0" w:firstRowFirstColumn="0" w:firstRowLastColumn="0" w:lastRowFirstColumn="0" w:lastRowLastColumn="0"/>
-            <w:tcW w:w="4675" w:type="dxa"/>
+            <w:tcW w:w="2122" w:type="dxa"/>
           </w:tcPr>
           <w:p>
             <w:pPr>
@@ -133,11 +123,50 @@
         </w:tc>
         <w:tc>
           <w:tcPr>
-            <w:tcW w:w="4675" w:type="dxa"/>
+            <w:tcW w:w="7228" w:type="dxa"/>
           </w:tcPr>
           <w:p>
             <w:pPr>
               <w:cnfStyle w:val="000000000000" w:firstRow="0" w:lastRow="0" w:firstColumn="0" w:lastColumn="0" w:oddVBand="0" w:evenVBand="0" w:oddHBand="0" w:evenHBand="0" w:firstRowFirstColumn="0" w:firstRowLastColumn="0" w:lastRowFirstColumn="0" w:lastRowLastColumn="0"/>
+            </w:pPr>
+            <w:r>
+              <w:t>24/11/2019</w:t>
+            </w:r>
+          </w:p>
+        </w:tc>
+      </w:tr>
+      <w:tr>
+        <w:trPr>
+          <w:cnfStyle w:val="000000100000" w:firstRow="0" w:lastRow="0" w:firstColumn="0" w:lastColumn="0" w:oddVBand="0" w:evenVBand="0" w:oddHBand="1" w:evenHBand="0" w:firstRowFirstColumn="0" w:firstRowLastColumn="0" w:lastRowFirstColumn="0" w:lastRowLastColumn="0"/>
+        </w:trPr>
+        <w:tc>
+          <w:tcPr>
+            <w:cnfStyle w:val="001000000000" w:firstRow="0" w:lastRow="0" w:firstColumn="1" w:lastColumn="0" w:oddVBand="0" w:evenVBand="0" w:oddHBand="0" w:evenHBand="0" w:firstRowFirstColumn="0" w:firstRowLastColumn="0" w:lastRowFirstColumn="0" w:lastRowLastColumn="0"/>
+            <w:tcW w:w="2122" w:type="dxa"/>
+          </w:tcPr>
+          <w:p>
+            <w:pPr>
+              <w:rPr>
+                <w:b w:val="0"/>
+                <w:bCs w:val="0"/>
+              </w:rPr>
+            </w:pPr>
+            <w:r>
+              <w:rPr>
+                <w:b w:val="0"/>
+                <w:bCs w:val="0"/>
+              </w:rPr>
+              <w:t>0.3</w:t>
+            </w:r>
+          </w:p>
+        </w:tc>
+        <w:tc>
+          <w:tcPr>
+            <w:tcW w:w="7228" w:type="dxa"/>
+          </w:tcPr>
+          <w:p>
+            <w:pPr>
+              <w:cnfStyle w:val="000000100000" w:firstRow="0" w:lastRow="0" w:firstColumn="0" w:lastColumn="0" w:oddVBand="0" w:evenVBand="0" w:oddHBand="1" w:evenHBand="0" w:firstRowFirstColumn="0" w:firstRowLastColumn="0" w:lastRowFirstColumn="0" w:lastRowLastColumn="0"/>
             </w:pPr>
             <w:r>
               <w:t>24/11/2019</w:t>
@@ -149,15 +178,13 @@
     <w:p/>
     <w:p>
       <w:pPr>
-        <w:rPr>
-          <w:rFonts w:ascii="Arial" w:hAnsi="Arial" w:cs="Arial"/>
-          <w:b/>
-          <w:bCs/>
-          <w:sz w:val="24"/>
-          <w:szCs w:val="24"/>
-          <w:u w:val="single"/>
-        </w:rPr>
-      </w:pPr>
+        <w:pStyle w:val="Heading1"/>
+      </w:pPr>
+      <w:r>
+        <w:t>Requirements</w:t>
+      </w:r>
+      <w:bookmarkStart w:id="0" w:name="_GoBack"/>
+      <w:bookmarkEnd w:id="0"/>
     </w:p>
     <w:tbl>
       <w:tblPr>
@@ -166,9 +193,9 @@
         <w:tblLook w:val="04A0" w:firstRow="1" w:lastRow="0" w:firstColumn="1" w:lastColumn="0" w:noHBand="0" w:noVBand="1"/>
       </w:tblPr>
       <w:tblGrid>
-        <w:gridCol w:w="1990"/>
-        <w:gridCol w:w="2376"/>
-        <w:gridCol w:w="4994"/>
+        <w:gridCol w:w="1757"/>
+        <w:gridCol w:w="2089"/>
+        <w:gridCol w:w="5514"/>
       </w:tblGrid>
       <w:tr>
         <w:trPr>
@@ -180,20 +207,7 @@
             <w:tcW w:w="1705" w:type="dxa"/>
           </w:tcPr>
           <w:p>
-            <w:pPr>
-              <w:jc w:val="center"/>
-              <w:rPr>
-                <w:rFonts w:ascii="Arial" w:hAnsi="Arial" w:cs="Arial"/>
-                <w:sz w:val="24"/>
-                <w:szCs w:val="24"/>
-              </w:rPr>
-            </w:pPr>
-            <w:r>
-              <w:rPr>
-                <w:rFonts w:ascii="Arial" w:hAnsi="Arial" w:cs="Arial"/>
-                <w:sz w:val="24"/>
-                <w:szCs w:val="24"/>
-              </w:rPr>
+            <w:r>
               <w:t>Technology Chosen</w:t>
             </w:r>
           </w:p>
@@ -204,20 +218,9 @@
           </w:tcPr>
           <w:p>
             <w:pPr>
-              <w:jc w:val="center"/>
               <w:cnfStyle w:val="100000000000" w:firstRow="1" w:lastRow="0" w:firstColumn="0" w:lastColumn="0" w:oddVBand="0" w:evenVBand="0" w:oddHBand="0" w:evenHBand="0" w:firstRowFirstColumn="0" w:firstRowLastColumn="0" w:lastRowFirstColumn="0" w:lastRowLastColumn="0"/>
-              <w:rPr>
-                <w:rFonts w:ascii="Arial" w:hAnsi="Arial" w:cs="Arial"/>
-                <w:sz w:val="24"/>
-                <w:szCs w:val="24"/>
-              </w:rPr>
             </w:pPr>
             <w:r>
-              <w:rPr>
-                <w:rFonts w:ascii="Arial" w:hAnsi="Arial" w:cs="Arial"/>
-                <w:sz w:val="24"/>
-                <w:szCs w:val="24"/>
-              </w:rPr>
               <w:t>Implementation Difficulty</w:t>
             </w:r>
           </w:p>
@@ -228,20 +231,9 @@
           </w:tcPr>
           <w:p>
             <w:pPr>
-              <w:jc w:val="center"/>
               <w:cnfStyle w:val="100000000000" w:firstRow="1" w:lastRow="0" w:firstColumn="0" w:lastColumn="0" w:oddVBand="0" w:evenVBand="0" w:oddHBand="0" w:evenHBand="0" w:firstRowFirstColumn="0" w:firstRowLastColumn="0" w:lastRowFirstColumn="0" w:lastRowLastColumn="0"/>
-              <w:rPr>
-                <w:rFonts w:ascii="Arial" w:hAnsi="Arial" w:cs="Arial"/>
-                <w:sz w:val="24"/>
-                <w:szCs w:val="24"/>
-              </w:rPr>
             </w:pPr>
             <w:r>
-              <w:rPr>
-                <w:rFonts w:ascii="Arial" w:hAnsi="Arial" w:cs="Arial"/>
-                <w:sz w:val="24"/>
-                <w:szCs w:val="24"/>
-              </w:rPr>
               <w:t>Reasons For Selected Technology</w:t>
             </w:r>
           </w:p>
@@ -257,23 +249,7 @@
             <w:tcW w:w="1705" w:type="dxa"/>
           </w:tcPr>
           <w:p>
-            <w:pPr>
-              <w:rPr>
-                <w:rFonts w:ascii="Arial" w:hAnsi="Arial" w:cs="Arial"/>
-                <w:b w:val="0"/>
-                <w:bCs w:val="0"/>
-                <w:sz w:val="24"/>
-                <w:szCs w:val="24"/>
-              </w:rPr>
-            </w:pPr>
-            <w:r>
-              <w:rPr>
-                <w:rFonts w:ascii="Arial" w:hAnsi="Arial" w:cs="Arial"/>
-                <w:b w:val="0"/>
-                <w:bCs w:val="0"/>
-                <w:sz w:val="24"/>
-                <w:szCs w:val="24"/>
-              </w:rPr>
+            <w:r>
               <w:t>Mobile Environment</w:t>
             </w:r>
           </w:p>
@@ -284,20 +260,9 @@
           </w:tcPr>
           <w:p>
             <w:pPr>
-              <w:jc w:val="center"/>
               <w:cnfStyle w:val="000000100000" w:firstRow="0" w:lastRow="0" w:firstColumn="0" w:lastColumn="0" w:oddVBand="0" w:evenVBand="0" w:oddHBand="1" w:evenHBand="0" w:firstRowFirstColumn="0" w:firstRowLastColumn="0" w:lastRowFirstColumn="0" w:lastRowLastColumn="0"/>
-              <w:rPr>
-                <w:rFonts w:ascii="Arial" w:hAnsi="Arial" w:cs="Arial"/>
-                <w:sz w:val="24"/>
-                <w:szCs w:val="24"/>
-              </w:rPr>
             </w:pPr>
             <w:r>
-              <w:rPr>
-                <w:rFonts w:ascii="Arial" w:hAnsi="Arial" w:cs="Arial"/>
-                <w:sz w:val="24"/>
-                <w:szCs w:val="24"/>
-              </w:rPr>
               <w:t>Low</w:t>
             </w:r>
           </w:p>
@@ -308,155 +273,69 @@
           </w:tcPr>
           <w:p>
             <w:pPr>
-              <w:pStyle w:val="ListParagraph"/>
-              <w:numPr>
-                <w:ilvl w:val="0"/>
-                <w:numId w:val="8"/>
-              </w:numPr>
               <w:cnfStyle w:val="000000100000" w:firstRow="0" w:lastRow="0" w:firstColumn="0" w:lastColumn="0" w:oddVBand="0" w:evenVBand="0" w:oddHBand="1" w:evenHBand="0" w:firstRowFirstColumn="0" w:firstRowLastColumn="0" w:lastRowFirstColumn="0" w:lastRowLastColumn="0"/>
-              <w:rPr>
-                <w:rFonts w:ascii="Arial" w:hAnsi="Arial" w:cs="Arial"/>
-                <w:sz w:val="24"/>
-                <w:szCs w:val="24"/>
-              </w:rPr>
             </w:pPr>
             <w:r>
-              <w:rPr>
-                <w:rFonts w:ascii="Arial" w:hAnsi="Arial" w:cs="Arial"/>
-                <w:sz w:val="24"/>
-                <w:szCs w:val="24"/>
-              </w:rPr>
               <w:t xml:space="preserve">The How </w:t>
             </w:r>
             <w:proofErr w:type="gramStart"/>
             <w:r>
-              <w:rPr>
-                <w:rFonts w:ascii="Arial" w:hAnsi="Arial" w:cs="Arial"/>
-                <w:sz w:val="24"/>
-                <w:szCs w:val="24"/>
-              </w:rPr>
               <w:t>To</w:t>
             </w:r>
             <w:proofErr w:type="gramEnd"/>
             <w:r>
-              <w:rPr>
-                <w:rFonts w:ascii="Arial" w:hAnsi="Arial" w:cs="Arial"/>
-                <w:sz w:val="24"/>
-                <w:szCs w:val="24"/>
-              </w:rPr>
               <w:t xml:space="preserve"> Train Your Dragon Boat application will be used in an outdoor environment, where larger forms of technology such as computers as not optimal. A mobile application will be the id</w:t>
             </w:r>
             <w:r>
-              <w:rPr>
-                <w:rFonts w:ascii="Arial" w:hAnsi="Arial" w:cs="Arial"/>
-                <w:sz w:val="24"/>
-                <w:szCs w:val="24"/>
-              </w:rPr>
               <w:t xml:space="preserve">eal form of implementation, as it requires no setup </w:t>
             </w:r>
             <w:proofErr w:type="gramStart"/>
             <w:r>
-              <w:rPr>
-                <w:rFonts w:ascii="Arial" w:hAnsi="Arial" w:cs="Arial"/>
-                <w:sz w:val="24"/>
-                <w:szCs w:val="24"/>
-              </w:rPr>
               <w:t>in order for</w:t>
             </w:r>
             <w:proofErr w:type="gramEnd"/>
             <w:r>
-              <w:rPr>
-                <w:rFonts w:ascii="Arial" w:hAnsi="Arial" w:cs="Arial"/>
-                <w:sz w:val="24"/>
-                <w:szCs w:val="24"/>
-              </w:rPr>
               <w:t xml:space="preserve"> it to be used in these environments.</w:t>
             </w:r>
           </w:p>
           <w:p>
             <w:pPr>
               <w:cnfStyle w:val="000000100000" w:firstRow="0" w:lastRow="0" w:firstColumn="0" w:lastColumn="0" w:oddVBand="0" w:evenVBand="0" w:oddHBand="1" w:evenHBand="0" w:firstRowFirstColumn="0" w:firstRowLastColumn="0" w:lastRowFirstColumn="0" w:lastRowLastColumn="0"/>
-              <w:rPr>
-                <w:rFonts w:ascii="Arial" w:hAnsi="Arial" w:cs="Arial"/>
-                <w:sz w:val="24"/>
-                <w:szCs w:val="24"/>
-              </w:rPr>
             </w:pPr>
           </w:p>
           <w:p>
             <w:pPr>
-              <w:pStyle w:val="ListParagraph"/>
-              <w:numPr>
-                <w:ilvl w:val="0"/>
-                <w:numId w:val="8"/>
-              </w:numPr>
               <w:cnfStyle w:val="000000100000" w:firstRow="0" w:lastRow="0" w:firstColumn="0" w:lastColumn="0" w:oddVBand="0" w:evenVBand="0" w:oddHBand="1" w:evenHBand="0" w:firstRowFirstColumn="0" w:firstRowLastColumn="0" w:lastRowFirstColumn="0" w:lastRowLastColumn="0"/>
-              <w:rPr>
-                <w:rFonts w:ascii="Arial" w:hAnsi="Arial" w:cs="Arial"/>
-                <w:sz w:val="24"/>
-                <w:szCs w:val="24"/>
-              </w:rPr>
             </w:pPr>
             <w:r>
-              <w:rPr>
-                <w:rFonts w:ascii="Arial" w:hAnsi="Arial" w:cs="Arial"/>
-                <w:sz w:val="24"/>
-                <w:szCs w:val="24"/>
-              </w:rPr>
               <w:t xml:space="preserve">The application, while providing a variety of features, is not designed to be a </w:t>
             </w:r>
             <w:proofErr w:type="gramStart"/>
             <w:r>
-              <w:rPr>
-                <w:rFonts w:ascii="Arial" w:hAnsi="Arial" w:cs="Arial"/>
-                <w:sz w:val="24"/>
-                <w:szCs w:val="24"/>
-              </w:rPr>
               <w:t>large scale</w:t>
             </w:r>
             <w:proofErr w:type="gramEnd"/>
             <w:r>
-              <w:rPr>
-                <w:rFonts w:ascii="Arial" w:hAnsi="Arial" w:cs="Arial"/>
-                <w:sz w:val="24"/>
-                <w:szCs w:val="24"/>
-              </w:rPr>
               <w:t xml:space="preserve"> application, and does not require large interfaces or storage methods, making a mobile application a valid fit for this type of software. Additionally, the application does not require internet access for general usage, as opposed to software such as a web application.</w:t>
             </w:r>
           </w:p>
           <w:p>
             <w:pPr>
-              <w:pStyle w:val="ListParagraph"/>
               <w:cnfStyle w:val="000000100000" w:firstRow="0" w:lastRow="0" w:firstColumn="0" w:lastColumn="0" w:oddVBand="0" w:evenVBand="0" w:oddHBand="1" w:evenHBand="0" w:firstRowFirstColumn="0" w:firstRowLastColumn="0" w:lastRowFirstColumn="0" w:lastRowLastColumn="0"/>
-              <w:rPr>
-                <w:rFonts w:ascii="Arial" w:hAnsi="Arial" w:cs="Arial"/>
-                <w:sz w:val="24"/>
-                <w:szCs w:val="24"/>
-              </w:rPr>
             </w:pPr>
           </w:p>
           <w:p>
             <w:pPr>
-              <w:pStyle w:val="ListParagraph"/>
-              <w:numPr>
-                <w:ilvl w:val="0"/>
-                <w:numId w:val="8"/>
-              </w:numPr>
               <w:cnfStyle w:val="000000100000" w:firstRow="0" w:lastRow="0" w:firstColumn="0" w:lastColumn="0" w:oddVBand="0" w:evenVBand="0" w:oddHBand="1" w:evenHBand="0" w:firstRowFirstColumn="0" w:firstRowLastColumn="0" w:lastRowFirstColumn="0" w:lastRowLastColumn="0"/>
-              <w:rPr>
-                <w:rFonts w:ascii="Arial" w:hAnsi="Arial" w:cs="Arial"/>
-                <w:sz w:val="24"/>
-                <w:szCs w:val="24"/>
-              </w:rPr>
             </w:pPr>
             <w:r>
-              <w:rPr>
-                <w:rFonts w:ascii="Arial" w:hAnsi="Arial" w:cs="Arial"/>
-                <w:sz w:val="24"/>
-                <w:szCs w:val="24"/>
-              </w:rPr>
               <w:t>The mobile application market is a largely growing network, along with the trends of have smartphones capable of more and more features. As a result, developing this software as a mobile application is more appealing and convenient to the marketplace.</w:t>
             </w:r>
+          </w:p>
+          <w:p>
+            <w:pPr>
+              <w:cnfStyle w:val="000000100000" w:firstRow="0" w:lastRow="0" w:firstColumn="0" w:lastColumn="0" w:oddVBand="0" w:evenVBand="0" w:oddHBand="1" w:evenHBand="0" w:firstRowFirstColumn="0" w:firstRowLastColumn="0" w:lastRowFirstColumn="0" w:lastRowLastColumn="0"/>
+            </w:pPr>
           </w:p>
         </w:tc>
       </w:tr>
@@ -467,23 +346,7 @@
             <w:tcW w:w="1705" w:type="dxa"/>
           </w:tcPr>
           <w:p>
-            <w:pPr>
-              <w:rPr>
-                <w:rFonts w:ascii="Arial" w:hAnsi="Arial" w:cs="Arial"/>
-                <w:b w:val="0"/>
-                <w:bCs w:val="0"/>
-                <w:sz w:val="24"/>
-                <w:szCs w:val="24"/>
-              </w:rPr>
-            </w:pPr>
-            <w:r>
-              <w:rPr>
-                <w:rFonts w:ascii="Arial" w:hAnsi="Arial" w:cs="Arial"/>
-                <w:b w:val="0"/>
-                <w:bCs w:val="0"/>
-                <w:sz w:val="24"/>
-                <w:szCs w:val="24"/>
-              </w:rPr>
+            <w:r>
               <w:t>React Native</w:t>
             </w:r>
           </w:p>
@@ -494,20 +357,9 @@
           </w:tcPr>
           <w:p>
             <w:pPr>
-              <w:jc w:val="center"/>
               <w:cnfStyle w:val="000000000000" w:firstRow="0" w:lastRow="0" w:firstColumn="0" w:lastColumn="0" w:oddVBand="0" w:evenVBand="0" w:oddHBand="0" w:evenHBand="0" w:firstRowFirstColumn="0" w:firstRowLastColumn="0" w:lastRowFirstColumn="0" w:lastRowLastColumn="0"/>
-              <w:rPr>
-                <w:rFonts w:ascii="Arial" w:hAnsi="Arial" w:cs="Arial"/>
-                <w:sz w:val="24"/>
-                <w:szCs w:val="24"/>
-              </w:rPr>
             </w:pPr>
             <w:r>
-              <w:rPr>
-                <w:rFonts w:ascii="Arial" w:hAnsi="Arial" w:cs="Arial"/>
-                <w:sz w:val="24"/>
-                <w:szCs w:val="24"/>
-              </w:rPr>
               <w:t>Medium</w:t>
             </w:r>
           </w:p>
@@ -518,68 +370,32 @@
           </w:tcPr>
           <w:p>
             <w:pPr>
-              <w:pStyle w:val="ListParagraph"/>
-              <w:numPr>
-                <w:ilvl w:val="0"/>
-                <w:numId w:val="9"/>
-              </w:numPr>
               <w:cnfStyle w:val="000000000000" w:firstRow="0" w:lastRow="0" w:firstColumn="0" w:lastColumn="0" w:oddVBand="0" w:evenVBand="0" w:oddHBand="0" w:evenHBand="0" w:firstRowFirstColumn="0" w:firstRowLastColumn="0" w:lastRowFirstColumn="0" w:lastRowLastColumn="0"/>
-              <w:rPr>
-                <w:rFonts w:ascii="Arial" w:hAnsi="Arial" w:cs="Arial"/>
-                <w:sz w:val="24"/>
-                <w:szCs w:val="24"/>
-              </w:rPr>
             </w:pPr>
             <w:r>
-              <w:rPr>
-                <w:rFonts w:ascii="Arial" w:hAnsi="Arial" w:cs="Arial"/>
-                <w:sz w:val="24"/>
-                <w:szCs w:val="24"/>
-              </w:rPr>
               <w:t xml:space="preserve">Offers cross-platform compatibility with Android and iOS devices allowing us to reach </w:t>
             </w:r>
             <w:proofErr w:type="gramStart"/>
             <w:r>
-              <w:rPr>
-                <w:rFonts w:ascii="Arial" w:hAnsi="Arial" w:cs="Arial"/>
-                <w:sz w:val="24"/>
-                <w:szCs w:val="24"/>
-              </w:rPr>
               <w:t>all of</w:t>
             </w:r>
             <w:proofErr w:type="gramEnd"/>
             <w:r>
-              <w:rPr>
-                <w:rFonts w:ascii="Arial" w:hAnsi="Arial" w:cs="Arial"/>
-                <w:sz w:val="24"/>
-                <w:szCs w:val="24"/>
-              </w:rPr>
               <w:t xml:space="preserve"> our target audience</w:t>
             </w:r>
           </w:p>
           <w:p>
             <w:pPr>
-              <w:pStyle w:val="ListParagraph"/>
-              <w:numPr>
-                <w:ilvl w:val="0"/>
-                <w:numId w:val="9"/>
-              </w:numPr>
               <w:cnfStyle w:val="000000000000" w:firstRow="0" w:lastRow="0" w:firstColumn="0" w:lastColumn="0" w:oddVBand="0" w:evenVBand="0" w:oddHBand="0" w:evenHBand="0" w:firstRowFirstColumn="0" w:firstRowLastColumn="0" w:lastRowFirstColumn="0" w:lastRowLastColumn="0"/>
-              <w:rPr>
-                <w:rFonts w:ascii="Arial" w:hAnsi="Arial" w:cs="Arial"/>
-                <w:sz w:val="24"/>
-                <w:szCs w:val="24"/>
-              </w:rPr>
             </w:pPr>
             <w:r>
-              <w:rPr>
-                <w:rFonts w:ascii="Arial" w:hAnsi="Arial" w:cs="Arial"/>
-                <w:sz w:val="24"/>
-                <w:szCs w:val="24"/>
-              </w:rPr>
-              <w:lastRenderedPageBreak/>
               <w:t>React Native renders to platforms native code allowing use of platforms API such as google maps</w:t>
             </w:r>
+          </w:p>
+          <w:p>
+            <w:pPr>
+              <w:cnfStyle w:val="000000000000" w:firstRow="0" w:lastRow="0" w:firstColumn="0" w:lastColumn="0" w:oddVBand="0" w:evenVBand="0" w:oddHBand="0" w:evenHBand="0" w:firstRowFirstColumn="0" w:firstRowLastColumn="0" w:lastRowFirstColumn="0" w:lastRowLastColumn="0"/>
+            </w:pPr>
           </w:p>
         </w:tc>
       </w:tr>
@@ -593,23 +409,7 @@
             <w:tcW w:w="1705" w:type="dxa"/>
           </w:tcPr>
           <w:p>
-            <w:pPr>
-              <w:rPr>
-                <w:rFonts w:ascii="Arial" w:hAnsi="Arial" w:cs="Arial"/>
-                <w:b w:val="0"/>
-                <w:bCs w:val="0"/>
-                <w:sz w:val="24"/>
-                <w:szCs w:val="24"/>
-              </w:rPr>
-            </w:pPr>
-            <w:r>
-              <w:rPr>
-                <w:rFonts w:ascii="Arial" w:hAnsi="Arial" w:cs="Arial"/>
-                <w:b w:val="0"/>
-                <w:bCs w:val="0"/>
-                <w:sz w:val="24"/>
-                <w:szCs w:val="24"/>
-              </w:rPr>
+            <w:r>
               <w:lastRenderedPageBreak/>
               <w:t>SQLite Database</w:t>
             </w:r>
@@ -621,20 +421,9 @@
           </w:tcPr>
           <w:p>
             <w:pPr>
-              <w:jc w:val="center"/>
               <w:cnfStyle w:val="000000100000" w:firstRow="0" w:lastRow="0" w:firstColumn="0" w:lastColumn="0" w:oddVBand="0" w:evenVBand="0" w:oddHBand="1" w:evenHBand="0" w:firstRowFirstColumn="0" w:firstRowLastColumn="0" w:lastRowFirstColumn="0" w:lastRowLastColumn="0"/>
-              <w:rPr>
-                <w:rFonts w:ascii="Arial" w:hAnsi="Arial" w:cs="Arial"/>
-                <w:sz w:val="24"/>
-                <w:szCs w:val="24"/>
-              </w:rPr>
             </w:pPr>
             <w:r>
-              <w:rPr>
-                <w:rFonts w:ascii="Arial" w:hAnsi="Arial" w:cs="Arial"/>
-                <w:sz w:val="24"/>
-                <w:szCs w:val="24"/>
-              </w:rPr>
               <w:t>Low</w:t>
             </w:r>
           </w:p>
@@ -645,59 +434,60 @@
           </w:tcPr>
           <w:p>
             <w:pPr>
-              <w:pStyle w:val="ListParagraph"/>
-              <w:numPr>
-                <w:ilvl w:val="0"/>
-                <w:numId w:val="10"/>
-              </w:numPr>
               <w:cnfStyle w:val="000000100000" w:firstRow="0" w:lastRow="0" w:firstColumn="0" w:lastColumn="0" w:oddVBand="0" w:evenVBand="0" w:oddHBand="1" w:evenHBand="0" w:firstRowFirstColumn="0" w:firstRowLastColumn="0" w:lastRowFirstColumn="0" w:lastRowLastColumn="0"/>
-              <w:rPr>
-                <w:rFonts w:ascii="Arial" w:hAnsi="Arial" w:cs="Arial"/>
-                <w:sz w:val="24"/>
-                <w:szCs w:val="24"/>
-              </w:rPr>
             </w:pPr>
             <w:r>
-              <w:rPr>
-                <w:rFonts w:ascii="Arial" w:hAnsi="Arial" w:cs="Arial"/>
-                <w:sz w:val="24"/>
-                <w:szCs w:val="24"/>
-              </w:rPr>
+              <w:t>The Application will utilize an internal Database to save both analytics and information on the dragon boat team.</w:t>
+            </w:r>
+          </w:p>
+          <w:p>
+            <w:pPr>
+              <w:cnfStyle w:val="000000100000" w:firstRow="0" w:lastRow="0" w:firstColumn="0" w:lastColumn="0" w:oddVBand="0" w:evenVBand="0" w:oddHBand="1" w:evenHBand="0" w:firstRowFirstColumn="0" w:firstRowLastColumn="0" w:lastRowFirstColumn="0" w:lastRowLastColumn="0"/>
+            </w:pPr>
+          </w:p>
+          <w:p>
+            <w:pPr>
+              <w:cnfStyle w:val="000000100000" w:firstRow="0" w:lastRow="0" w:firstColumn="0" w:lastColumn="0" w:oddVBand="0" w:evenVBand="0" w:oddHBand="1" w:evenHBand="0" w:firstRowFirstColumn="0" w:firstRowLastColumn="0" w:lastRowFirstColumn="0" w:lastRowLastColumn="0"/>
+            </w:pPr>
+            <w:r>
               <w:t>Runs natively on mobile platform</w:t>
             </w:r>
+            <w:r>
+              <w:t>s making integration into a cross-platform application easy</w:t>
+            </w:r>
           </w:p>
           <w:p>
             <w:pPr>
-              <w:pStyle w:val="ListParagraph"/>
-              <w:numPr>
-                <w:ilvl w:val="0"/>
-                <w:numId w:val="10"/>
-              </w:numPr>
               <w:cnfStyle w:val="000000100000" w:firstRow="0" w:lastRow="0" w:firstColumn="0" w:lastColumn="0" w:oddVBand="0" w:evenVBand="0" w:oddHBand="1" w:evenHBand="0" w:firstRowFirstColumn="0" w:firstRowLastColumn="0" w:lastRowFirstColumn="0" w:lastRowLastColumn="0"/>
-              <w:rPr>
-                <w:rFonts w:ascii="Arial" w:hAnsi="Arial" w:cs="Arial"/>
-                <w:sz w:val="24"/>
-                <w:szCs w:val="24"/>
-              </w:rPr>
             </w:pPr>
-            <w:r>
-              <w:rPr>
-                <w:rFonts w:ascii="Arial" w:hAnsi="Arial" w:cs="Arial"/>
-                <w:sz w:val="24"/>
-                <w:szCs w:val="24"/>
-              </w:rPr>
+          </w:p>
+          <w:p>
+            <w:pPr>
+              <w:cnfStyle w:val="000000100000" w:firstRow="0" w:lastRow="0" w:firstColumn="0" w:lastColumn="0" w:oddVBand="0" w:evenVBand="0" w:oddHBand="1" w:evenHBand="0" w:firstRowFirstColumn="0" w:firstRowLastColumn="0" w:lastRowFirstColumn="0" w:lastRowLastColumn="0"/>
+            </w:pPr>
+            <w:r>
               <w:t>Team is familiar with SQL language</w:t>
             </w:r>
+            <w:r>
+              <w:t xml:space="preserve"> and has used SQLite in other project removing need for training</w:t>
+            </w:r>
           </w:p>
           <w:p>
             <w:pPr>
-              <w:ind w:left="360"/>
               <w:cnfStyle w:val="000000100000" w:firstRow="0" w:lastRow="0" w:firstColumn="0" w:lastColumn="0" w:oddVBand="0" w:evenVBand="0" w:oddHBand="1" w:evenHBand="0" w:firstRowFirstColumn="0" w:firstRowLastColumn="0" w:lastRowFirstColumn="0" w:lastRowLastColumn="0"/>
-              <w:rPr>
-                <w:rFonts w:ascii="Arial" w:hAnsi="Arial" w:cs="Arial"/>
-                <w:sz w:val="24"/>
-                <w:szCs w:val="24"/>
-              </w:rPr>
+            </w:pPr>
+          </w:p>
+          <w:p>
+            <w:pPr>
+              <w:cnfStyle w:val="000000100000" w:firstRow="0" w:lastRow="0" w:firstColumn="0" w:lastColumn="0" w:oddVBand="0" w:evenVBand="0" w:oddHBand="1" w:evenHBand="0" w:firstRowFirstColumn="0" w:firstRowLastColumn="0" w:lastRowFirstColumn="0" w:lastRowLastColumn="0"/>
+            </w:pPr>
+            <w:r>
+              <w:t>Internal phone DB removes need for external server or cloud server, lower cost and production time for the team</w:t>
+            </w:r>
+          </w:p>
+          <w:p>
+            <w:pPr>
+              <w:cnfStyle w:val="000000100000" w:firstRow="0" w:lastRow="0" w:firstColumn="0" w:lastColumn="0" w:oddVBand="0" w:evenVBand="0" w:oddHBand="1" w:evenHBand="0" w:firstRowFirstColumn="0" w:firstRowLastColumn="0" w:lastRowFirstColumn="0" w:lastRowLastColumn="0"/>
             </w:pPr>
           </w:p>
         </w:tc>
@@ -714,7 +504,6 @@
                 <w:rFonts w:ascii="Arial" w:hAnsi="Arial" w:cs="Arial"/>
                 <w:b w:val="0"/>
                 <w:bCs w:val="0"/>
-                <w:sz w:val="24"/>
                 <w:szCs w:val="24"/>
               </w:rPr>
             </w:pPr>
@@ -723,7 +512,6 @@
                 <w:rFonts w:ascii="Arial" w:hAnsi="Arial" w:cs="Arial"/>
                 <w:b w:val="0"/>
                 <w:bCs w:val="0"/>
-                <w:sz w:val="24"/>
                 <w:szCs w:val="24"/>
               </w:rPr>
               <w:t>Google Maps API</w:t>
@@ -736,18 +524,15 @@
           </w:tcPr>
           <w:p>
             <w:pPr>
-              <w:jc w:val="center"/>
               <w:cnfStyle w:val="000000000000" w:firstRow="0" w:lastRow="0" w:firstColumn="0" w:lastColumn="0" w:oddVBand="0" w:evenVBand="0" w:oddHBand="0" w:evenHBand="0" w:firstRowFirstColumn="0" w:firstRowLastColumn="0" w:lastRowFirstColumn="0" w:lastRowLastColumn="0"/>
               <w:rPr>
                 <w:rFonts w:ascii="Arial" w:hAnsi="Arial" w:cs="Arial"/>
-                <w:sz w:val="24"/>
                 <w:szCs w:val="24"/>
               </w:rPr>
             </w:pPr>
             <w:r>
               <w:rPr>
                 <w:rFonts w:ascii="Arial" w:hAnsi="Arial" w:cs="Arial"/>
-                <w:sz w:val="24"/>
                 <w:szCs w:val="24"/>
               </w:rPr>
               <w:t>Medium</w:t>
@@ -760,73 +545,46 @@
           </w:tcPr>
           <w:p>
             <w:pPr>
-              <w:pStyle w:val="ListParagraph"/>
-              <w:numPr>
-                <w:ilvl w:val="0"/>
-                <w:numId w:val="13"/>
-              </w:numPr>
-              <w:tabs>
-                <w:tab w:val="left" w:pos="1185"/>
-              </w:tabs>
               <w:cnfStyle w:val="000000000000" w:firstRow="0" w:lastRow="0" w:firstColumn="0" w:lastColumn="0" w:oddVBand="0" w:evenVBand="0" w:oddHBand="0" w:evenHBand="0" w:firstRowFirstColumn="0" w:firstRowLastColumn="0" w:lastRowFirstColumn="0" w:lastRowLastColumn="0"/>
-              <w:rPr>
-                <w:rFonts w:ascii="Arial" w:hAnsi="Arial" w:cs="Arial"/>
-                <w:sz w:val="24"/>
-                <w:szCs w:val="24"/>
-              </w:rPr>
             </w:pPr>
             <w:r>
-              <w:rPr>
-                <w:rFonts w:ascii="Arial" w:hAnsi="Arial" w:cs="Arial"/>
-                <w:sz w:val="24"/>
-                <w:szCs w:val="24"/>
-              </w:rPr>
               <w:t>Industry standard</w:t>
             </w:r>
+            <w:r>
+              <w:t xml:space="preserve"> for displaying location data on mobile devices.</w:t>
+            </w:r>
+            <w:r>
+              <w:t xml:space="preserve"> Using proven technology minimizes risk of a dependency being discontinued </w:t>
+            </w:r>
           </w:p>
           <w:p>
             <w:pPr>
-              <w:pStyle w:val="ListParagraph"/>
-              <w:numPr>
-                <w:ilvl w:val="0"/>
-                <w:numId w:val="13"/>
-              </w:numPr>
-              <w:tabs>
-                <w:tab w:val="left" w:pos="1185"/>
-              </w:tabs>
               <w:cnfStyle w:val="000000000000" w:firstRow="0" w:lastRow="0" w:firstColumn="0" w:lastColumn="0" w:oddVBand="0" w:evenVBand="0" w:oddHBand="0" w:evenHBand="0" w:firstRowFirstColumn="0" w:firstRowLastColumn="0" w:lastRowFirstColumn="0" w:lastRowLastColumn="0"/>
-              <w:rPr>
-                <w:rFonts w:ascii="Arial" w:hAnsi="Arial" w:cs="Arial"/>
-                <w:sz w:val="24"/>
-                <w:szCs w:val="24"/>
-              </w:rPr>
             </w:pPr>
-            <w:r>
-              <w:rPr>
-                <w:rFonts w:ascii="Arial" w:hAnsi="Arial" w:cs="Arial"/>
-                <w:sz w:val="24"/>
-                <w:szCs w:val="24"/>
-              </w:rPr>
-              <w:t>Familiar interface and design for end user</w:t>
-            </w:r>
           </w:p>
           <w:p>
             <w:pPr>
-              <w:pStyle w:val="ListParagraph"/>
-              <w:numPr>
-                <w:ilvl w:val="0"/>
-                <w:numId w:val="13"/>
-              </w:numPr>
-              <w:tabs>
-                <w:tab w:val="left" w:pos="1185"/>
-              </w:tabs>
               <w:cnfStyle w:val="000000000000" w:firstRow="0" w:lastRow="0" w:firstColumn="0" w:lastColumn="0" w:oddVBand="0" w:evenVBand="0" w:oddHBand="0" w:evenHBand="0" w:firstRowFirstColumn="0" w:firstRowLastColumn="0" w:lastRowFirstColumn="0" w:lastRowLastColumn="0"/>
-              <w:rPr>
-                <w:rFonts w:ascii="Arial" w:hAnsi="Arial" w:cs="Arial"/>
-                <w:sz w:val="24"/>
-                <w:szCs w:val="24"/>
-              </w:rPr>
             </w:pPr>
+            <w:r>
+              <w:t>Google offers a well-documented and developer friendly environment for tis API making app integration easier.</w:t>
+            </w:r>
+          </w:p>
+          <w:p>
+            <w:pPr>
+              <w:cnfStyle w:val="000000000000" w:firstRow="0" w:lastRow="0" w:firstColumn="0" w:lastColumn="0" w:oddVBand="0" w:evenVBand="0" w:oddHBand="0" w:evenHBand="0" w:firstRowFirstColumn="0" w:firstRowLastColumn="0" w:lastRowFirstColumn="0" w:lastRowLastColumn="0"/>
+            </w:pPr>
+          </w:p>
+          <w:p>
+            <w:pPr>
+              <w:cnfStyle w:val="000000000000" w:firstRow="0" w:lastRow="0" w:firstColumn="0" w:lastColumn="0" w:oddVBand="0" w:evenVBand="0" w:oddHBand="0" w:evenHBand="0" w:firstRowFirstColumn="0" w:firstRowLastColumn="0" w:lastRowFirstColumn="0" w:lastRowLastColumn="0"/>
+            </w:pPr>
+            <w:r>
+              <w:t>Google provides a f</w:t>
+            </w:r>
+            <w:r>
+              <w:t>amiliar interface and design for end user</w:t>
+            </w:r>
           </w:p>
         </w:tc>
       </w:tr>
@@ -835,7 +593,6 @@
       <w:pPr>
         <w:rPr>
           <w:rFonts w:ascii="Arial" w:hAnsi="Arial" w:cs="Arial"/>
-          <w:sz w:val="24"/>
           <w:szCs w:val="24"/>
           <w:u w:val="single"/>
         </w:rPr>
@@ -843,18 +600,387 @@
     </w:p>
     <w:p>
       <w:pPr>
-        <w:tabs>
-          <w:tab w:val="left" w:pos="6030"/>
-        </w:tabs>
+        <w:pStyle w:val="Heading1"/>
+      </w:pPr>
+      <w:r>
+        <w:t xml:space="preserve">Training Plan for React </w:t>
+      </w:r>
+      <w:r>
+        <w:t>N</w:t>
+      </w:r>
+      <w:r>
+        <w:t>ative</w:t>
+      </w:r>
+    </w:p>
+    <w:p>
+      <w:r>
+        <w:t xml:space="preserve">As this is the first project the team has worked on utilizing react native the following learning plan will be used. </w:t>
+      </w:r>
+      <w:r>
+        <w:t xml:space="preserve">As the team member with the most experience with React Native Arsalan </w:t>
+      </w:r>
+      <w:r>
         <w:rPr>
-          <w:rFonts w:ascii="Arial" w:hAnsi="Arial" w:cs="Arial"/>
-          <w:sz w:val="24"/>
-          <w:szCs w:val="24"/>
+          <w:rFonts w:cs="Arial"/>
         </w:rPr>
-      </w:pPr>
-      <w:bookmarkStart w:id="0" w:name="_GoBack"/>
-      <w:bookmarkEnd w:id="0"/>
+        <w:t>Farooqui will take a leadership role in</w:t>
+      </w:r>
+      <w:r>
+        <w:rPr>
+          <w:rFonts w:cs="Arial"/>
+        </w:rPr>
+        <w:t xml:space="preserve"> this aspect of the project.</w:t>
+      </w:r>
     </w:p>
+    <w:p>
+      <w:pPr>
+        <w:pStyle w:val="Heading2"/>
+      </w:pPr>
+      <w:r>
+        <w:t xml:space="preserve">Team </w:t>
+      </w:r>
+      <w:r>
+        <w:t>members</w:t>
+      </w:r>
+    </w:p>
+    <w:p>
+      <w:r>
+        <w:t xml:space="preserve">All team members will participate in the learning plan as everyone will be interacting with the framework. As the team becomes more familiar with the </w:t>
+      </w:r>
+      <w:proofErr w:type="gramStart"/>
+      <w:r>
+        <w:t>frame work</w:t>
+      </w:r>
+      <w:proofErr w:type="gramEnd"/>
+    </w:p>
+    <w:p>
+      <w:pPr>
+        <w:pStyle w:val="Heading2"/>
+      </w:pPr>
+      <w:r>
+        <w:t>Dates</w:t>
+      </w:r>
+    </w:p>
+    <w:p>
+      <w:r>
+        <w:t xml:space="preserve">The Start Date for the learning plan will </w:t>
+      </w:r>
+      <w:proofErr w:type="gramStart"/>
+      <w:r>
+        <w:t xml:space="preserve">be  </w:t>
+      </w:r>
+      <w:r>
+        <w:t>December</w:t>
+      </w:r>
+      <w:proofErr w:type="gramEnd"/>
+      <w:r>
+        <w:t xml:space="preserve"> 13</w:t>
+      </w:r>
+      <w:r>
+        <w:rPr>
+          <w:vertAlign w:val="superscript"/>
+        </w:rPr>
+        <w:t>th</w:t>
+      </w:r>
+      <w:r>
+        <w:t xml:space="preserve"> 2019, coinciding with the end of the Fall 2019 semester. The team will meet up in person or online approximately once a week and review their progress. The End date for the learning plan is flexible, with the team planning to be able to start work on the React native application on the beginning of the </w:t>
+      </w:r>
+      <w:r>
+        <w:t>Winter 2020 semester. However continued learning may be required until the end of January 2020.</w:t>
+      </w:r>
+    </w:p>
+    <w:p>
+      <w:pPr>
+        <w:pStyle w:val="Heading2"/>
+      </w:pPr>
+      <w:r>
+        <w:lastRenderedPageBreak/>
+        <w:t>Learning Resources</w:t>
+      </w:r>
+    </w:p>
+    <w:tbl>
+      <w:tblPr>
+        <w:tblStyle w:val="TableGridLight"/>
+        <w:tblW w:w="0" w:type="auto"/>
+        <w:tblLook w:val="04A0" w:firstRow="1" w:lastRow="0" w:firstColumn="1" w:lastColumn="0" w:noHBand="0" w:noVBand="1"/>
+      </w:tblPr>
+      <w:tblGrid>
+        <w:gridCol w:w="2326"/>
+        <w:gridCol w:w="7024"/>
+      </w:tblGrid>
+      <w:tr>
+        <w:tc>
+          <w:tcPr>
+            <w:tcW w:w="2326" w:type="dxa"/>
+          </w:tcPr>
+          <w:p>
+            <w:r>
+              <w:t>Official React Doc</w:t>
+            </w:r>
+            <w:r>
+              <w:t>umentation</w:t>
+            </w:r>
+          </w:p>
+        </w:tc>
+        <w:tc>
+          <w:tcPr>
+            <w:tcW w:w="7024" w:type="dxa"/>
+          </w:tcPr>
+          <w:p>
+            <w:r>
+              <w:t>https://reactjs.org/docs/getting-started.html</w:t>
+            </w:r>
+          </w:p>
+        </w:tc>
+      </w:tr>
+      <w:tr>
+        <w:tc>
+          <w:tcPr>
+            <w:tcW w:w="9350" w:type="dxa"/>
+            <w:gridSpan w:val="2"/>
+          </w:tcPr>
+          <w:p>
+            <w:r>
+              <w:t>The official documentation and start guide, this will be the jumping off point to familiarize the team with the framework and a resource for trouble shooting</w:t>
+            </w:r>
+          </w:p>
+          <w:p/>
+        </w:tc>
+      </w:tr>
+      <w:tr>
+        <w:tc>
+          <w:tcPr>
+            <w:tcW w:w="2326" w:type="dxa"/>
+          </w:tcPr>
+          <w:p>
+            <w:r>
+              <w:t>CS50's Mobile App Development with React Native</w:t>
+            </w:r>
+          </w:p>
+        </w:tc>
+        <w:tc>
+          <w:tcPr>
+            <w:tcW w:w="7024" w:type="dxa"/>
+          </w:tcPr>
+          <w:p>
+            <w:r>
+              <w:t>https://www.edx.org/course/cs50s-mobile-app-development-with-react-native</w:t>
+            </w:r>
+          </w:p>
+        </w:tc>
+      </w:tr>
+      <w:tr>
+        <w:tc>
+          <w:tcPr>
+            <w:tcW w:w="2326" w:type="dxa"/>
+          </w:tcPr>
+          <w:p/>
+        </w:tc>
+        <w:tc>
+          <w:tcPr>
+            <w:tcW w:w="7024" w:type="dxa"/>
+          </w:tcPr>
+          <w:p/>
+        </w:tc>
+      </w:tr>
+      <w:tr>
+        <w:tc>
+          <w:tcPr>
+            <w:tcW w:w="2326" w:type="dxa"/>
+          </w:tcPr>
+          <w:p>
+            <w:r>
+              <w:t>React Native Tutorial: SQLite Offline Android/iOS Mobile App</w:t>
+            </w:r>
+          </w:p>
+        </w:tc>
+        <w:tc>
+          <w:tcPr>
+            <w:tcW w:w="7024" w:type="dxa"/>
+          </w:tcPr>
+          <w:p>
+            <w:r>
+              <w:t>https://www.djamware.com/post/5caec76380aca754f7a9d1f1/react-native-tutorial-sqlite-offline-androidios-mobile-app</w:t>
+            </w:r>
+          </w:p>
+        </w:tc>
+      </w:tr>
+      <w:tr>
+        <w:tc>
+          <w:tcPr>
+            <w:tcW w:w="2326" w:type="dxa"/>
+          </w:tcPr>
+          <w:p/>
+          <w:p/>
+        </w:tc>
+        <w:tc>
+          <w:tcPr>
+            <w:tcW w:w="7024" w:type="dxa"/>
+          </w:tcPr>
+          <w:p/>
+        </w:tc>
+      </w:tr>
+    </w:tbl>
+    <w:p>
+      <w:pPr>
+        <w:pStyle w:val="Heading3"/>
+      </w:pPr>
+      <w:r>
+        <w:t xml:space="preserve">1. </w:t>
+      </w:r>
+      <w:r>
+        <w:t>Official React Doc</w:t>
+      </w:r>
+      <w:r>
+        <w:t>umentation</w:t>
+      </w:r>
+      <w:r>
+        <w:tab/>
+      </w:r>
+    </w:p>
+    <w:p>
+      <w:pPr>
+        <w:rPr>
+          <w:i/>
+          <w:iCs/>
+          <w:color w:val="76C2E8" w:themeColor="background2" w:themeShade="BF"/>
+        </w:rPr>
+      </w:pPr>
+      <w:hyperlink r:id="rId6" w:history="1">
+        <w:r>
+          <w:rPr>
+            <w:rStyle w:val="Hyperlink"/>
+            <w:i/>
+            <w:iCs/>
+            <w:color w:val="76C2E8" w:themeColor="background2" w:themeShade="BF"/>
+          </w:rPr>
+          <w:t>https://reactjs.org/docs/getting-started.html</w:t>
+        </w:r>
+      </w:hyperlink>
+    </w:p>
+    <w:p>
+      <w:r>
+        <w:t>The official documentation and start guide, this will be the jumping off point to familiarize the team with the framework</w:t>
+      </w:r>
+      <w:r>
+        <w:t>.</w:t>
+      </w:r>
+      <w:r>
+        <w:t xml:space="preserve"> </w:t>
+      </w:r>
+      <w:r>
+        <w:t>Official documentation will also be used for trouble shooting and to lookup functionality and methodology</w:t>
+      </w:r>
+      <w:r>
+        <w:t xml:space="preserve">. </w:t>
+      </w:r>
+    </w:p>
+    <w:p>
+      <w:pPr>
+        <w:pStyle w:val="Heading3"/>
+      </w:pPr>
+      <w:r>
+        <w:t>2.</w:t>
+      </w:r>
+      <w:r>
+        <w:t xml:space="preserve"> </w:t>
+      </w:r>
+      <w:r>
+        <w:t>CS50's Mobile App Development with React Native</w:t>
+      </w:r>
+    </w:p>
+    <w:p>
+      <w:pPr>
+        <w:rPr>
+          <w:i/>
+          <w:iCs/>
+          <w:color w:val="76C2E8" w:themeColor="background2" w:themeShade="BF"/>
+        </w:rPr>
+      </w:pPr>
+      <w:hyperlink r:id="rId7" w:history="1">
+        <w:r>
+          <w:rPr>
+            <w:rStyle w:val="Hyperlink"/>
+            <w:i/>
+            <w:iCs/>
+            <w:color w:val="76C2E8" w:themeColor="background2" w:themeShade="BF"/>
+          </w:rPr>
+          <w:t>https://www.edx.org/course/cs50s-mobile-app-development-with-react-native</w:t>
+        </w:r>
+      </w:hyperlink>
+    </w:p>
+    <w:p>
+      <w:r>
+        <w:t>A complete course on mobile development using React native. Team members will enroll in this free course follow its module. Due to the time constraints of this project and the fact that all team members are full time student’s completion of this course is not mandatory.</w:t>
+      </w:r>
+    </w:p>
+    <w:p>
+      <w:pPr>
+        <w:pStyle w:val="Heading3"/>
+      </w:pPr>
+      <w:r>
+        <w:t>3.</w:t>
+      </w:r>
+      <w:r>
+        <w:t xml:space="preserve"> </w:t>
+      </w:r>
+      <w:r>
+        <w:t>React Native Tutorial: SQLite Offline Android/iOS Mobile App</w:t>
+      </w:r>
+    </w:p>
+    <w:p>
+      <w:pPr>
+        <w:rPr>
+          <w:color w:val="76C2E8" w:themeColor="background2" w:themeShade="BF"/>
+        </w:rPr>
+      </w:pPr>
+      <w:hyperlink r:id="rId8" w:history="1">
+        <w:r>
+          <w:rPr>
+            <w:rStyle w:val="Hyperlink"/>
+            <w:color w:val="76C2E8" w:themeColor="background2" w:themeShade="BF"/>
+          </w:rPr>
+          <w:t>https://www.dj</w:t>
+        </w:r>
+        <w:r>
+          <w:rPr>
+            <w:rStyle w:val="Hyperlink"/>
+            <w:color w:val="76C2E8" w:themeColor="background2" w:themeShade="BF"/>
+          </w:rPr>
+          <w:t>a</w:t>
+        </w:r>
+        <w:r>
+          <w:rPr>
+            <w:rStyle w:val="Hyperlink"/>
+            <w:color w:val="76C2E8" w:themeColor="background2" w:themeShade="BF"/>
+          </w:rPr>
+          <w:t>mware.com/post/5caec76380aca754f7a9d1f1/react-native-tutorial-sqlite-offline-androidios-mobile-app</w:t>
+        </w:r>
+      </w:hyperlink>
+      <w:r>
+        <w:rPr>
+          <w:color w:val="76C2E8" w:themeColor="background2" w:themeShade="BF"/>
+        </w:rPr>
+        <w:t xml:space="preserve"> </w:t>
+      </w:r>
+    </w:p>
+    <w:p>
+      <w:r>
+        <w:t xml:space="preserve">A tutorial </w:t>
+      </w:r>
+      <w:r>
+        <w:t xml:space="preserve">outlining a similar use of the react framework and SQLite to our project. Due to these similarities this tutorial may be used as a starting point for setting up the How </w:t>
+      </w:r>
+      <w:proofErr w:type="gramStart"/>
+      <w:r>
+        <w:t>To</w:t>
+      </w:r>
+      <w:proofErr w:type="gramEnd"/>
+      <w:r>
+        <w:t xml:space="preserve"> Train Your Dragon Boat application.</w:t>
+      </w:r>
+    </w:p>
+    <w:p/>
     <w:sectPr>
       <w:pgSz w:w="12240" w:h="15840"/>
       <w:pgMar w:top="1440" w:right="1440" w:bottom="1440" w:left="1440" w:header="720" w:footer="720" w:gutter="0"/>
@@ -1529,6 +1655,92 @@
     </w:lvl>
   </w:abstractNum>
   <w:abstractNum w:abstractNumId="7" w15:restartNumberingAfterBreak="0">
+    <w:nsid w:val="5FA7628C"/>
+    <w:multiLevelType w:val="hybridMultilevel"/>
+    <w:tmpl w:val="CC0A3198"/>
+    <w:lvl w:ilvl="0" w:tplc="1009000F">
+      <w:start w:val="1"/>
+      <w:numFmt w:val="decimal"/>
+      <w:lvlText w:val="%1."/>
+      <w:lvlJc w:val="left"/>
+      <w:pPr>
+        <w:ind w:left="720" w:hanging="360"/>
+      </w:pPr>
+    </w:lvl>
+    <w:lvl w:ilvl="1" w:tplc="10090019">
+      <w:start w:val="1"/>
+      <w:numFmt w:val="lowerLetter"/>
+      <w:lvlText w:val="%2."/>
+      <w:lvlJc w:val="left"/>
+      <w:pPr>
+        <w:ind w:left="1440" w:hanging="360"/>
+      </w:pPr>
+    </w:lvl>
+    <w:lvl w:ilvl="2" w:tplc="1009001B" w:tentative="1">
+      <w:start w:val="1"/>
+      <w:numFmt w:val="lowerRoman"/>
+      <w:lvlText w:val="%3."/>
+      <w:lvlJc w:val="right"/>
+      <w:pPr>
+        <w:ind w:left="2160" w:hanging="180"/>
+      </w:pPr>
+    </w:lvl>
+    <w:lvl w:ilvl="3" w:tplc="1009000F" w:tentative="1">
+      <w:start w:val="1"/>
+      <w:numFmt w:val="decimal"/>
+      <w:lvlText w:val="%4."/>
+      <w:lvlJc w:val="left"/>
+      <w:pPr>
+        <w:ind w:left="2880" w:hanging="360"/>
+      </w:pPr>
+    </w:lvl>
+    <w:lvl w:ilvl="4" w:tplc="10090019" w:tentative="1">
+      <w:start w:val="1"/>
+      <w:numFmt w:val="lowerLetter"/>
+      <w:lvlText w:val="%5."/>
+      <w:lvlJc w:val="left"/>
+      <w:pPr>
+        <w:ind w:left="3600" w:hanging="360"/>
+      </w:pPr>
+    </w:lvl>
+    <w:lvl w:ilvl="5" w:tplc="1009001B" w:tentative="1">
+      <w:start w:val="1"/>
+      <w:numFmt w:val="lowerRoman"/>
+      <w:lvlText w:val="%6."/>
+      <w:lvlJc w:val="right"/>
+      <w:pPr>
+        <w:ind w:left="4320" w:hanging="180"/>
+      </w:pPr>
+    </w:lvl>
+    <w:lvl w:ilvl="6" w:tplc="1009000F" w:tentative="1">
+      <w:start w:val="1"/>
+      <w:numFmt w:val="decimal"/>
+      <w:lvlText w:val="%7."/>
+      <w:lvlJc w:val="left"/>
+      <w:pPr>
+        <w:ind w:left="5040" w:hanging="360"/>
+      </w:pPr>
+    </w:lvl>
+    <w:lvl w:ilvl="7" w:tplc="10090019" w:tentative="1">
+      <w:start w:val="1"/>
+      <w:numFmt w:val="lowerLetter"/>
+      <w:lvlText w:val="%8."/>
+      <w:lvlJc w:val="left"/>
+      <w:pPr>
+        <w:ind w:left="5760" w:hanging="360"/>
+      </w:pPr>
+    </w:lvl>
+    <w:lvl w:ilvl="8" w:tplc="1009001B" w:tentative="1">
+      <w:start w:val="1"/>
+      <w:numFmt w:val="lowerRoman"/>
+      <w:lvlText w:val="%9."/>
+      <w:lvlJc w:val="right"/>
+      <w:pPr>
+        <w:ind w:left="6480" w:hanging="180"/>
+      </w:pPr>
+    </w:lvl>
+  </w:abstractNum>
+  <w:abstractNum w:abstractNumId="8" w15:restartNumberingAfterBreak="0">
     <w:nsid w:val="655C37BC"/>
     <w:multiLevelType w:val="hybridMultilevel"/>
     <w:tmpl w:val="AF1C4470"/>
@@ -1614,7 +1826,7 @@
       </w:pPr>
     </w:lvl>
   </w:abstractNum>
-  <w:abstractNum w:abstractNumId="8" w15:restartNumberingAfterBreak="0">
+  <w:abstractNum w:abstractNumId="9" w15:restartNumberingAfterBreak="0">
     <w:nsid w:val="662A244C"/>
     <w:multiLevelType w:val="hybridMultilevel"/>
     <w:tmpl w:val="85F8D95A"/>
@@ -1700,7 +1912,7 @@
       </w:pPr>
     </w:lvl>
   </w:abstractNum>
-  <w:abstractNum w:abstractNumId="9" w15:restartNumberingAfterBreak="0">
+  <w:abstractNum w:abstractNumId="10" w15:restartNumberingAfterBreak="0">
     <w:nsid w:val="66D3790B"/>
     <w:multiLevelType w:val="hybridMultilevel"/>
     <w:tmpl w:val="DC9CDBC0"/>
@@ -1786,7 +1998,7 @@
       </w:pPr>
     </w:lvl>
   </w:abstractNum>
-  <w:abstractNum w:abstractNumId="10" w15:restartNumberingAfterBreak="0">
+  <w:abstractNum w:abstractNumId="11" w15:restartNumberingAfterBreak="0">
     <w:nsid w:val="71326314"/>
     <w:multiLevelType w:val="hybridMultilevel"/>
     <w:tmpl w:val="657E28D4"/>
@@ -1872,7 +2084,7 @@
       </w:pPr>
     </w:lvl>
   </w:abstractNum>
-  <w:abstractNum w:abstractNumId="11" w15:restartNumberingAfterBreak="0">
+  <w:abstractNum w:abstractNumId="12" w15:restartNumberingAfterBreak="0">
     <w:nsid w:val="72D112E3"/>
     <w:multiLevelType w:val="hybridMultilevel"/>
     <w:tmpl w:val="FD5404B0"/>
@@ -1961,7 +2173,7 @@
       </w:pPr>
     </w:lvl>
   </w:abstractNum>
-  <w:abstractNum w:abstractNumId="12" w15:restartNumberingAfterBreak="0">
+  <w:abstractNum w:abstractNumId="13" w15:restartNumberingAfterBreak="0">
     <w:nsid w:val="73BD6E9D"/>
     <w:multiLevelType w:val="hybridMultilevel"/>
     <w:tmpl w:val="A79A7192"/>
@@ -2060,31 +2272,34 @@
     <w:abstractNumId w:val="3"/>
   </w:num>
   <w:num w:numId="5">
-    <w:abstractNumId w:val="11"/>
+    <w:abstractNumId w:val="12"/>
   </w:num>
   <w:num w:numId="6">
-    <w:abstractNumId w:val="9"/>
+    <w:abstractNumId w:val="10"/>
   </w:num>
   <w:num w:numId="7">
     <w:abstractNumId w:val="0"/>
   </w:num>
   <w:num w:numId="8">
-    <w:abstractNumId w:val="7"/>
+    <w:abstractNumId w:val="8"/>
   </w:num>
   <w:num w:numId="9">
-    <w:abstractNumId w:val="10"/>
+    <w:abstractNumId w:val="11"/>
   </w:num>
   <w:num w:numId="10">
     <w:abstractNumId w:val="6"/>
   </w:num>
   <w:num w:numId="11">
-    <w:abstractNumId w:val="8"/>
+    <w:abstractNumId w:val="9"/>
   </w:num>
   <w:num w:numId="12">
-    <w:abstractNumId w:val="12"/>
+    <w:abstractNumId w:val="13"/>
   </w:num>
   <w:num w:numId="13">
     <w:abstractNumId w:val="1"/>
+  </w:num>
+  <w:num w:numId="14">
+    <w:abstractNumId w:val="7"/>
   </w:num>
 </w:numbering>
 </file>
@@ -2094,15 +2309,13 @@
   <w:docDefaults>
     <w:rPrDefault>
       <w:rPr>
-        <w:rFonts w:asciiTheme="minorHAnsi" w:eastAsiaTheme="minorHAnsi" w:hAnsiTheme="minorHAnsi" w:cstheme="minorBidi"/>
-        <w:sz w:val="22"/>
-        <w:szCs w:val="22"/>
+        <w:rFonts w:asciiTheme="minorHAnsi" w:eastAsiaTheme="minorEastAsia" w:hAnsiTheme="minorHAnsi" w:cstheme="minorBidi"/>
         <w:lang w:val="en-US" w:eastAsia="en-US" w:bidi="ar-SA"/>
       </w:rPr>
     </w:rPrDefault>
     <w:pPrDefault>
       <w:pPr>
-        <w:spacing w:after="160" w:line="259" w:lineRule="auto"/>
+        <w:spacing w:after="120" w:line="264" w:lineRule="auto"/>
       </w:pPr>
     </w:pPrDefault>
   </w:docDefaults>
@@ -2487,6 +2700,31 @@
   <w:style w:type="paragraph" w:default="1" w:styleId="Normal">
     <w:name w:val="Normal"/>
     <w:qFormat/>
+    <w:rsid w:val="003B38E9"/>
+    <w:rPr>
+      <w:sz w:val="24"/>
+    </w:rPr>
+  </w:style>
+  <w:style w:type="paragraph" w:styleId="Heading1">
+    <w:name w:val="heading 1"/>
+    <w:basedOn w:val="Normal"/>
+    <w:next w:val="Normal"/>
+    <w:link w:val="Heading1Char"/>
+    <w:uiPriority w:val="9"/>
+    <w:qFormat/>
+    <w:rsid w:val="004A513D"/>
+    <w:pPr>
+      <w:keepNext/>
+      <w:keepLines/>
+      <w:spacing w:before="320" w:after="0" w:line="240" w:lineRule="auto"/>
+      <w:outlineLvl w:val="0"/>
+    </w:pPr>
+    <w:rPr>
+      <w:rFonts w:asciiTheme="majorHAnsi" w:eastAsiaTheme="majorEastAsia" w:hAnsiTheme="majorHAnsi" w:cstheme="majorBidi"/>
+      <w:color w:val="0B5294" w:themeColor="accent1" w:themeShade="BF"/>
+      <w:sz w:val="32"/>
+      <w:szCs w:val="32"/>
+    </w:rPr>
   </w:style>
   <w:style w:type="paragraph" w:styleId="Heading2">
     <w:name w:val="heading 2"/>
@@ -2496,18 +2734,182 @@
     <w:uiPriority w:val="9"/>
     <w:unhideWhenUsed/>
     <w:qFormat/>
-    <w:rsid w:val="00D556C4"/>
+    <w:rsid w:val="009C6513"/>
+    <w:pPr>
+      <w:keepNext/>
+      <w:keepLines/>
+      <w:spacing w:before="80" w:after="0" w:line="240" w:lineRule="auto"/>
+      <w:outlineLvl w:val="1"/>
+    </w:pPr>
+    <w:rPr>
+      <w:rFonts w:asciiTheme="majorHAnsi" w:eastAsiaTheme="majorEastAsia" w:hAnsiTheme="majorHAnsi" w:cstheme="majorBidi"/>
+      <w:color w:val="0F6FC6" w:themeColor="accent1"/>
+      <w:sz w:val="28"/>
+      <w:szCs w:val="28"/>
+    </w:rPr>
+  </w:style>
+  <w:style w:type="paragraph" w:styleId="Heading3">
+    <w:name w:val="heading 3"/>
+    <w:basedOn w:val="Normal"/>
+    <w:next w:val="Normal"/>
+    <w:link w:val="Heading3Char"/>
+    <w:uiPriority w:val="9"/>
+    <w:unhideWhenUsed/>
+    <w:qFormat/>
+    <w:rsid w:val="004A513D"/>
+    <w:pPr>
+      <w:keepNext/>
+      <w:keepLines/>
+      <w:spacing w:before="40" w:after="0" w:line="240" w:lineRule="auto"/>
+      <w:outlineLvl w:val="2"/>
+    </w:pPr>
+    <w:rPr>
+      <w:rFonts w:asciiTheme="majorHAnsi" w:eastAsiaTheme="majorEastAsia" w:hAnsiTheme="majorHAnsi" w:cstheme="majorBidi"/>
+      <w:color w:val="17406D" w:themeColor="text2"/>
+      <w:szCs w:val="24"/>
+    </w:rPr>
+  </w:style>
+  <w:style w:type="paragraph" w:styleId="Heading4">
+    <w:name w:val="heading 4"/>
+    <w:basedOn w:val="Normal"/>
+    <w:next w:val="Normal"/>
+    <w:link w:val="Heading4Char"/>
+    <w:uiPriority w:val="9"/>
+    <w:semiHidden/>
+    <w:unhideWhenUsed/>
+    <w:qFormat/>
+    <w:rsid w:val="004A513D"/>
     <w:pPr>
       <w:keepNext/>
       <w:keepLines/>
       <w:spacing w:before="40" w:after="0"/>
-      <w:outlineLvl w:val="1"/>
+      <w:outlineLvl w:val="3"/>
     </w:pPr>
     <w:rPr>
       <w:rFonts w:asciiTheme="majorHAnsi" w:eastAsiaTheme="majorEastAsia" w:hAnsiTheme="majorHAnsi" w:cstheme="majorBidi"/>
-      <w:color w:val="2F5496" w:themeColor="accent1" w:themeShade="BF"/>
-      <w:sz w:val="26"/>
-      <w:szCs w:val="26"/>
+      <w:sz w:val="22"/>
+      <w:szCs w:val="22"/>
+    </w:rPr>
+  </w:style>
+  <w:style w:type="paragraph" w:styleId="Heading5">
+    <w:name w:val="heading 5"/>
+    <w:basedOn w:val="Normal"/>
+    <w:next w:val="Normal"/>
+    <w:link w:val="Heading5Char"/>
+    <w:uiPriority w:val="9"/>
+    <w:semiHidden/>
+    <w:unhideWhenUsed/>
+    <w:qFormat/>
+    <w:rsid w:val="004A513D"/>
+    <w:pPr>
+      <w:keepNext/>
+      <w:keepLines/>
+      <w:spacing w:before="40" w:after="0"/>
+      <w:outlineLvl w:val="4"/>
+    </w:pPr>
+    <w:rPr>
+      <w:rFonts w:asciiTheme="majorHAnsi" w:eastAsiaTheme="majorEastAsia" w:hAnsiTheme="majorHAnsi" w:cstheme="majorBidi"/>
+      <w:color w:val="17406D" w:themeColor="text2"/>
+      <w:sz w:val="22"/>
+      <w:szCs w:val="22"/>
+    </w:rPr>
+  </w:style>
+  <w:style w:type="paragraph" w:styleId="Heading6">
+    <w:name w:val="heading 6"/>
+    <w:basedOn w:val="Normal"/>
+    <w:next w:val="Normal"/>
+    <w:link w:val="Heading6Char"/>
+    <w:uiPriority w:val="9"/>
+    <w:semiHidden/>
+    <w:unhideWhenUsed/>
+    <w:qFormat/>
+    <w:rsid w:val="004A513D"/>
+    <w:pPr>
+      <w:keepNext/>
+      <w:keepLines/>
+      <w:spacing w:before="40" w:after="0"/>
+      <w:outlineLvl w:val="5"/>
+    </w:pPr>
+    <w:rPr>
+      <w:rFonts w:asciiTheme="majorHAnsi" w:eastAsiaTheme="majorEastAsia" w:hAnsiTheme="majorHAnsi" w:cstheme="majorBidi"/>
+      <w:i/>
+      <w:iCs/>
+      <w:color w:val="17406D" w:themeColor="text2"/>
+      <w:sz w:val="21"/>
+      <w:szCs w:val="21"/>
+    </w:rPr>
+  </w:style>
+  <w:style w:type="paragraph" w:styleId="Heading7">
+    <w:name w:val="heading 7"/>
+    <w:basedOn w:val="Normal"/>
+    <w:next w:val="Normal"/>
+    <w:link w:val="Heading7Char"/>
+    <w:uiPriority w:val="9"/>
+    <w:semiHidden/>
+    <w:unhideWhenUsed/>
+    <w:qFormat/>
+    <w:rsid w:val="004A513D"/>
+    <w:pPr>
+      <w:keepNext/>
+      <w:keepLines/>
+      <w:spacing w:before="40" w:after="0"/>
+      <w:outlineLvl w:val="6"/>
+    </w:pPr>
+    <w:rPr>
+      <w:rFonts w:asciiTheme="majorHAnsi" w:eastAsiaTheme="majorEastAsia" w:hAnsiTheme="majorHAnsi" w:cstheme="majorBidi"/>
+      <w:i/>
+      <w:iCs/>
+      <w:color w:val="073763" w:themeColor="accent1" w:themeShade="80"/>
+      <w:sz w:val="21"/>
+      <w:szCs w:val="21"/>
+    </w:rPr>
+  </w:style>
+  <w:style w:type="paragraph" w:styleId="Heading8">
+    <w:name w:val="heading 8"/>
+    <w:basedOn w:val="Normal"/>
+    <w:next w:val="Normal"/>
+    <w:link w:val="Heading8Char"/>
+    <w:uiPriority w:val="9"/>
+    <w:semiHidden/>
+    <w:unhideWhenUsed/>
+    <w:qFormat/>
+    <w:rsid w:val="004A513D"/>
+    <w:pPr>
+      <w:keepNext/>
+      <w:keepLines/>
+      <w:spacing w:before="40" w:after="0"/>
+      <w:outlineLvl w:val="7"/>
+    </w:pPr>
+    <w:rPr>
+      <w:rFonts w:asciiTheme="majorHAnsi" w:eastAsiaTheme="majorEastAsia" w:hAnsiTheme="majorHAnsi" w:cstheme="majorBidi"/>
+      <w:b/>
+      <w:bCs/>
+      <w:color w:val="17406D" w:themeColor="text2"/>
+    </w:rPr>
+  </w:style>
+  <w:style w:type="paragraph" w:styleId="Heading9">
+    <w:name w:val="heading 9"/>
+    <w:basedOn w:val="Normal"/>
+    <w:next w:val="Normal"/>
+    <w:link w:val="Heading9Char"/>
+    <w:uiPriority w:val="9"/>
+    <w:semiHidden/>
+    <w:unhideWhenUsed/>
+    <w:qFormat/>
+    <w:rsid w:val="004A513D"/>
+    <w:pPr>
+      <w:keepNext/>
+      <w:keepLines/>
+      <w:spacing w:before="40" w:after="0"/>
+      <w:outlineLvl w:val="8"/>
+    </w:pPr>
+    <w:rPr>
+      <w:rFonts w:asciiTheme="majorHAnsi" w:eastAsiaTheme="majorEastAsia" w:hAnsiTheme="majorHAnsi" w:cstheme="majorBidi"/>
+      <w:b/>
+      <w:bCs/>
+      <w:i/>
+      <w:iCs/>
+      <w:color w:val="17406D" w:themeColor="text2"/>
     </w:rPr>
   </w:style>
   <w:style w:type="character" w:default="1" w:styleId="DefaultParagraphFont">
@@ -2848,12 +3250,12 @@
     <w:basedOn w:val="DefaultParagraphFont"/>
     <w:link w:val="Heading2"/>
     <w:uiPriority w:val="9"/>
-    <w:rsid w:val="00D556C4"/>
+    <w:rsid w:val="009C6513"/>
     <w:rPr>
       <w:rFonts w:asciiTheme="majorHAnsi" w:eastAsiaTheme="majorEastAsia" w:hAnsiTheme="majorHAnsi" w:cstheme="majorBidi"/>
-      <w:color w:val="2F5496" w:themeColor="accent1" w:themeShade="BF"/>
-      <w:sz w:val="26"/>
-      <w:szCs w:val="26"/>
+      <w:color w:val="0F6FC6" w:themeColor="accent1"/>
+      <w:sz w:val="28"/>
+      <w:szCs w:val="28"/>
     </w:rPr>
   </w:style>
   <w:style w:type="paragraph" w:styleId="Title">
@@ -2863,15 +3265,15 @@
     <w:link w:val="TitleChar"/>
     <w:uiPriority w:val="10"/>
     <w:qFormat/>
-    <w:rsid w:val="00D556C4"/>
+    <w:rsid w:val="004A513D"/>
     <w:pPr>
       <w:spacing w:after="0" w:line="240" w:lineRule="auto"/>
       <w:contextualSpacing/>
     </w:pPr>
     <w:rPr>
       <w:rFonts w:asciiTheme="majorHAnsi" w:eastAsiaTheme="majorEastAsia" w:hAnsiTheme="majorHAnsi" w:cstheme="majorBidi"/>
+      <w:color w:val="0F6FC6" w:themeColor="accent1"/>
       <w:spacing w:val="-10"/>
-      <w:kern w:val="28"/>
       <w:sz w:val="56"/>
       <w:szCs w:val="56"/>
     </w:rPr>
@@ -2881,11 +3283,11 @@
     <w:basedOn w:val="DefaultParagraphFont"/>
     <w:link w:val="Title"/>
     <w:uiPriority w:val="10"/>
-    <w:rsid w:val="00D556C4"/>
+    <w:rsid w:val="004A513D"/>
     <w:rPr>
       <w:rFonts w:asciiTheme="majorHAnsi" w:eastAsiaTheme="majorEastAsia" w:hAnsiTheme="majorHAnsi" w:cstheme="majorBidi"/>
+      <w:color w:val="0F6FC6" w:themeColor="accent1"/>
       <w:spacing w:val="-10"/>
-      <w:kern w:val="28"/>
       <w:sz w:val="56"/>
       <w:szCs w:val="56"/>
     </w:rPr>
@@ -2970,13 +3372,473 @@
       </w:tcPr>
     </w:tblStylePr>
   </w:style>
+  <w:style w:type="character" w:customStyle="1" w:styleId="Heading1Char">
+    <w:name w:val="Heading 1 Char"/>
+    <w:basedOn w:val="DefaultParagraphFont"/>
+    <w:link w:val="Heading1"/>
+    <w:uiPriority w:val="9"/>
+    <w:rsid w:val="004A513D"/>
+    <w:rPr>
+      <w:rFonts w:asciiTheme="majorHAnsi" w:eastAsiaTheme="majorEastAsia" w:hAnsiTheme="majorHAnsi" w:cstheme="majorBidi"/>
+      <w:color w:val="0B5294" w:themeColor="accent1" w:themeShade="BF"/>
+      <w:sz w:val="32"/>
+      <w:szCs w:val="32"/>
+    </w:rPr>
+  </w:style>
+  <w:style w:type="character" w:customStyle="1" w:styleId="Heading3Char">
+    <w:name w:val="Heading 3 Char"/>
+    <w:basedOn w:val="DefaultParagraphFont"/>
+    <w:link w:val="Heading3"/>
+    <w:uiPriority w:val="9"/>
+    <w:rsid w:val="004A513D"/>
+    <w:rPr>
+      <w:rFonts w:asciiTheme="majorHAnsi" w:eastAsiaTheme="majorEastAsia" w:hAnsiTheme="majorHAnsi" w:cstheme="majorBidi"/>
+      <w:color w:val="17406D" w:themeColor="text2"/>
+      <w:sz w:val="24"/>
+      <w:szCs w:val="24"/>
+    </w:rPr>
+  </w:style>
+  <w:style w:type="character" w:customStyle="1" w:styleId="Heading4Char">
+    <w:name w:val="Heading 4 Char"/>
+    <w:basedOn w:val="DefaultParagraphFont"/>
+    <w:link w:val="Heading4"/>
+    <w:uiPriority w:val="9"/>
+    <w:semiHidden/>
+    <w:rsid w:val="004A513D"/>
+    <w:rPr>
+      <w:rFonts w:asciiTheme="majorHAnsi" w:eastAsiaTheme="majorEastAsia" w:hAnsiTheme="majorHAnsi" w:cstheme="majorBidi"/>
+      <w:sz w:val="22"/>
+      <w:szCs w:val="22"/>
+    </w:rPr>
+  </w:style>
+  <w:style w:type="character" w:customStyle="1" w:styleId="Heading5Char">
+    <w:name w:val="Heading 5 Char"/>
+    <w:basedOn w:val="DefaultParagraphFont"/>
+    <w:link w:val="Heading5"/>
+    <w:uiPriority w:val="9"/>
+    <w:semiHidden/>
+    <w:rsid w:val="004A513D"/>
+    <w:rPr>
+      <w:rFonts w:asciiTheme="majorHAnsi" w:eastAsiaTheme="majorEastAsia" w:hAnsiTheme="majorHAnsi" w:cstheme="majorBidi"/>
+      <w:color w:val="17406D" w:themeColor="text2"/>
+      <w:sz w:val="22"/>
+      <w:szCs w:val="22"/>
+    </w:rPr>
+  </w:style>
+  <w:style w:type="character" w:customStyle="1" w:styleId="Heading6Char">
+    <w:name w:val="Heading 6 Char"/>
+    <w:basedOn w:val="DefaultParagraphFont"/>
+    <w:link w:val="Heading6"/>
+    <w:uiPriority w:val="9"/>
+    <w:semiHidden/>
+    <w:rsid w:val="004A513D"/>
+    <w:rPr>
+      <w:rFonts w:asciiTheme="majorHAnsi" w:eastAsiaTheme="majorEastAsia" w:hAnsiTheme="majorHAnsi" w:cstheme="majorBidi"/>
+      <w:i/>
+      <w:iCs/>
+      <w:color w:val="17406D" w:themeColor="text2"/>
+      <w:sz w:val="21"/>
+      <w:szCs w:val="21"/>
+    </w:rPr>
+  </w:style>
+  <w:style w:type="character" w:customStyle="1" w:styleId="Heading7Char">
+    <w:name w:val="Heading 7 Char"/>
+    <w:basedOn w:val="DefaultParagraphFont"/>
+    <w:link w:val="Heading7"/>
+    <w:uiPriority w:val="9"/>
+    <w:semiHidden/>
+    <w:rsid w:val="004A513D"/>
+    <w:rPr>
+      <w:rFonts w:asciiTheme="majorHAnsi" w:eastAsiaTheme="majorEastAsia" w:hAnsiTheme="majorHAnsi" w:cstheme="majorBidi"/>
+      <w:i/>
+      <w:iCs/>
+      <w:color w:val="073763" w:themeColor="accent1" w:themeShade="80"/>
+      <w:sz w:val="21"/>
+      <w:szCs w:val="21"/>
+    </w:rPr>
+  </w:style>
+  <w:style w:type="character" w:customStyle="1" w:styleId="Heading8Char">
+    <w:name w:val="Heading 8 Char"/>
+    <w:basedOn w:val="DefaultParagraphFont"/>
+    <w:link w:val="Heading8"/>
+    <w:uiPriority w:val="9"/>
+    <w:semiHidden/>
+    <w:rsid w:val="004A513D"/>
+    <w:rPr>
+      <w:rFonts w:asciiTheme="majorHAnsi" w:eastAsiaTheme="majorEastAsia" w:hAnsiTheme="majorHAnsi" w:cstheme="majorBidi"/>
+      <w:b/>
+      <w:bCs/>
+      <w:color w:val="17406D" w:themeColor="text2"/>
+    </w:rPr>
+  </w:style>
+  <w:style w:type="character" w:customStyle="1" w:styleId="Heading9Char">
+    <w:name w:val="Heading 9 Char"/>
+    <w:basedOn w:val="DefaultParagraphFont"/>
+    <w:link w:val="Heading9"/>
+    <w:uiPriority w:val="9"/>
+    <w:semiHidden/>
+    <w:rsid w:val="004A513D"/>
+    <w:rPr>
+      <w:rFonts w:asciiTheme="majorHAnsi" w:eastAsiaTheme="majorEastAsia" w:hAnsiTheme="majorHAnsi" w:cstheme="majorBidi"/>
+      <w:b/>
+      <w:bCs/>
+      <w:i/>
+      <w:iCs/>
+      <w:color w:val="17406D" w:themeColor="text2"/>
+    </w:rPr>
+  </w:style>
+  <w:style w:type="paragraph" w:styleId="Caption">
+    <w:name w:val="caption"/>
+    <w:basedOn w:val="Normal"/>
+    <w:next w:val="Normal"/>
+    <w:uiPriority w:val="35"/>
+    <w:semiHidden/>
+    <w:unhideWhenUsed/>
+    <w:qFormat/>
+    <w:rsid w:val="004A513D"/>
+    <w:pPr>
+      <w:spacing w:line="240" w:lineRule="auto"/>
+    </w:pPr>
+    <w:rPr>
+      <w:b/>
+      <w:bCs/>
+      <w:smallCaps/>
+      <w:color w:val="595959" w:themeColor="text1" w:themeTint="A6"/>
+      <w:spacing w:val="6"/>
+    </w:rPr>
+  </w:style>
+  <w:style w:type="paragraph" w:styleId="Subtitle">
+    <w:name w:val="Subtitle"/>
+    <w:basedOn w:val="Normal"/>
+    <w:next w:val="Normal"/>
+    <w:link w:val="SubtitleChar"/>
+    <w:uiPriority w:val="11"/>
+    <w:qFormat/>
+    <w:rsid w:val="004A513D"/>
+    <w:pPr>
+      <w:numPr>
+        <w:ilvl w:val="1"/>
+      </w:numPr>
+      <w:spacing w:line="240" w:lineRule="auto"/>
+    </w:pPr>
+    <w:rPr>
+      <w:rFonts w:asciiTheme="majorHAnsi" w:eastAsiaTheme="majorEastAsia" w:hAnsiTheme="majorHAnsi" w:cstheme="majorBidi"/>
+      <w:szCs w:val="24"/>
+    </w:rPr>
+  </w:style>
+  <w:style w:type="character" w:customStyle="1" w:styleId="SubtitleChar">
+    <w:name w:val="Subtitle Char"/>
+    <w:basedOn w:val="DefaultParagraphFont"/>
+    <w:link w:val="Subtitle"/>
+    <w:uiPriority w:val="11"/>
+    <w:rsid w:val="004A513D"/>
+    <w:rPr>
+      <w:rFonts w:asciiTheme="majorHAnsi" w:eastAsiaTheme="majorEastAsia" w:hAnsiTheme="majorHAnsi" w:cstheme="majorBidi"/>
+      <w:sz w:val="24"/>
+      <w:szCs w:val="24"/>
+    </w:rPr>
+  </w:style>
+  <w:style w:type="character" w:styleId="Strong">
+    <w:name w:val="Strong"/>
+    <w:basedOn w:val="DefaultParagraphFont"/>
+    <w:uiPriority w:val="22"/>
+    <w:qFormat/>
+    <w:rsid w:val="004A513D"/>
+    <w:rPr>
+      <w:b/>
+      <w:bCs/>
+    </w:rPr>
+  </w:style>
+  <w:style w:type="character" w:styleId="Emphasis">
+    <w:name w:val="Emphasis"/>
+    <w:basedOn w:val="DefaultParagraphFont"/>
+    <w:uiPriority w:val="20"/>
+    <w:qFormat/>
+    <w:rsid w:val="004A513D"/>
+    <w:rPr>
+      <w:i/>
+      <w:iCs/>
+    </w:rPr>
+  </w:style>
+  <w:style w:type="paragraph" w:styleId="NoSpacing">
+    <w:name w:val="No Spacing"/>
+    <w:uiPriority w:val="1"/>
+    <w:qFormat/>
+    <w:rsid w:val="004A513D"/>
+    <w:pPr>
+      <w:spacing w:after="0" w:line="240" w:lineRule="auto"/>
+    </w:pPr>
+  </w:style>
+  <w:style w:type="paragraph" w:styleId="Quote">
+    <w:name w:val="Quote"/>
+    <w:basedOn w:val="Normal"/>
+    <w:next w:val="Normal"/>
+    <w:link w:val="QuoteChar"/>
+    <w:uiPriority w:val="29"/>
+    <w:qFormat/>
+    <w:rsid w:val="004A513D"/>
+    <w:pPr>
+      <w:spacing w:before="160"/>
+      <w:ind w:left="720" w:right="720"/>
+    </w:pPr>
+    <w:rPr>
+      <w:i/>
+      <w:iCs/>
+      <w:color w:val="404040" w:themeColor="text1" w:themeTint="BF"/>
+    </w:rPr>
+  </w:style>
+  <w:style w:type="character" w:customStyle="1" w:styleId="QuoteChar">
+    <w:name w:val="Quote Char"/>
+    <w:basedOn w:val="DefaultParagraphFont"/>
+    <w:link w:val="Quote"/>
+    <w:uiPriority w:val="29"/>
+    <w:rsid w:val="004A513D"/>
+    <w:rPr>
+      <w:i/>
+      <w:iCs/>
+      <w:color w:val="404040" w:themeColor="text1" w:themeTint="BF"/>
+    </w:rPr>
+  </w:style>
+  <w:style w:type="paragraph" w:styleId="IntenseQuote">
+    <w:name w:val="Intense Quote"/>
+    <w:basedOn w:val="Normal"/>
+    <w:next w:val="Normal"/>
+    <w:link w:val="IntenseQuoteChar"/>
+    <w:uiPriority w:val="30"/>
+    <w:qFormat/>
+    <w:rsid w:val="004A513D"/>
+    <w:pPr>
+      <w:pBdr>
+        <w:left w:val="single" w:sz="18" w:space="12" w:color="0F6FC6" w:themeColor="accent1"/>
+      </w:pBdr>
+      <w:spacing w:before="100" w:beforeAutospacing="1" w:line="300" w:lineRule="auto"/>
+      <w:ind w:left="1224" w:right="1224"/>
+    </w:pPr>
+    <w:rPr>
+      <w:rFonts w:asciiTheme="majorHAnsi" w:eastAsiaTheme="majorEastAsia" w:hAnsiTheme="majorHAnsi" w:cstheme="majorBidi"/>
+      <w:color w:val="0F6FC6" w:themeColor="accent1"/>
+      <w:sz w:val="28"/>
+      <w:szCs w:val="28"/>
+    </w:rPr>
+  </w:style>
+  <w:style w:type="character" w:customStyle="1" w:styleId="IntenseQuoteChar">
+    <w:name w:val="Intense Quote Char"/>
+    <w:basedOn w:val="DefaultParagraphFont"/>
+    <w:link w:val="IntenseQuote"/>
+    <w:uiPriority w:val="30"/>
+    <w:rsid w:val="004A513D"/>
+    <w:rPr>
+      <w:rFonts w:asciiTheme="majorHAnsi" w:eastAsiaTheme="majorEastAsia" w:hAnsiTheme="majorHAnsi" w:cstheme="majorBidi"/>
+      <w:color w:val="0F6FC6" w:themeColor="accent1"/>
+      <w:sz w:val="28"/>
+      <w:szCs w:val="28"/>
+    </w:rPr>
+  </w:style>
+  <w:style w:type="character" w:styleId="SubtleEmphasis">
+    <w:name w:val="Subtle Emphasis"/>
+    <w:basedOn w:val="DefaultParagraphFont"/>
+    <w:uiPriority w:val="19"/>
+    <w:qFormat/>
+    <w:rsid w:val="004A513D"/>
+    <w:rPr>
+      <w:i/>
+      <w:iCs/>
+      <w:color w:val="404040" w:themeColor="text1" w:themeTint="BF"/>
+    </w:rPr>
+  </w:style>
+  <w:style w:type="character" w:styleId="IntenseEmphasis">
+    <w:name w:val="Intense Emphasis"/>
+    <w:basedOn w:val="DefaultParagraphFont"/>
+    <w:uiPriority w:val="21"/>
+    <w:qFormat/>
+    <w:rsid w:val="004A513D"/>
+    <w:rPr>
+      <w:b/>
+      <w:bCs/>
+      <w:i/>
+      <w:iCs/>
+    </w:rPr>
+  </w:style>
+  <w:style w:type="character" w:styleId="SubtleReference">
+    <w:name w:val="Subtle Reference"/>
+    <w:basedOn w:val="DefaultParagraphFont"/>
+    <w:uiPriority w:val="31"/>
+    <w:qFormat/>
+    <w:rsid w:val="004A513D"/>
+    <w:rPr>
+      <w:smallCaps/>
+      <w:color w:val="404040" w:themeColor="text1" w:themeTint="BF"/>
+      <w:u w:val="single" w:color="7F7F7F" w:themeColor="text1" w:themeTint="80"/>
+    </w:rPr>
+  </w:style>
+  <w:style w:type="character" w:styleId="IntenseReference">
+    <w:name w:val="Intense Reference"/>
+    <w:basedOn w:val="DefaultParagraphFont"/>
+    <w:uiPriority w:val="32"/>
+    <w:qFormat/>
+    <w:rsid w:val="004A513D"/>
+    <w:rPr>
+      <w:b/>
+      <w:bCs/>
+      <w:smallCaps/>
+      <w:spacing w:val="5"/>
+      <w:u w:val="single"/>
+    </w:rPr>
+  </w:style>
+  <w:style w:type="character" w:styleId="BookTitle">
+    <w:name w:val="Book Title"/>
+    <w:basedOn w:val="DefaultParagraphFont"/>
+    <w:uiPriority w:val="33"/>
+    <w:qFormat/>
+    <w:rsid w:val="004A513D"/>
+    <w:rPr>
+      <w:b/>
+      <w:bCs/>
+      <w:smallCaps/>
+    </w:rPr>
+  </w:style>
+  <w:style w:type="paragraph" w:styleId="TOCHeading">
+    <w:name w:val="TOC Heading"/>
+    <w:basedOn w:val="Heading1"/>
+    <w:next w:val="Normal"/>
+    <w:uiPriority w:val="39"/>
+    <w:semiHidden/>
+    <w:unhideWhenUsed/>
+    <w:qFormat/>
+    <w:rsid w:val="004A513D"/>
+    <w:pPr>
+      <w:outlineLvl w:val="9"/>
+    </w:pPr>
+  </w:style>
+  <w:style w:type="table" w:styleId="ListTable6Colorful">
+    <w:name w:val="List Table 6 Colorful"/>
+    <w:basedOn w:val="TableNormal"/>
+    <w:uiPriority w:val="51"/>
+    <w:rsid w:val="0045026D"/>
+    <w:pPr>
+      <w:spacing w:after="0" w:line="240" w:lineRule="auto"/>
+    </w:pPr>
+    <w:rPr>
+      <w:color w:val="000000" w:themeColor="text1"/>
+    </w:rPr>
+    <w:tblPr>
+      <w:tblStyleRowBandSize w:val="1"/>
+      <w:tblStyleColBandSize w:val="1"/>
+      <w:tblBorders>
+        <w:top w:val="single" w:sz="4" w:space="0" w:color="000000" w:themeColor="text1"/>
+        <w:bottom w:val="single" w:sz="4" w:space="0" w:color="000000" w:themeColor="text1"/>
+      </w:tblBorders>
+    </w:tblPr>
+    <w:tblStylePr w:type="firstRow">
+      <w:rPr>
+        <w:b/>
+        <w:bCs/>
+      </w:rPr>
+      <w:tblPr/>
+      <w:tcPr>
+        <w:tcBorders>
+          <w:bottom w:val="single" w:sz="4" w:space="0" w:color="000000" w:themeColor="text1"/>
+        </w:tcBorders>
+      </w:tcPr>
+    </w:tblStylePr>
+    <w:tblStylePr w:type="lastRow">
+      <w:rPr>
+        <w:b/>
+        <w:bCs/>
+      </w:rPr>
+      <w:tblPr/>
+      <w:tcPr>
+        <w:tcBorders>
+          <w:top w:val="double" w:sz="4" w:space="0" w:color="000000" w:themeColor="text1"/>
+        </w:tcBorders>
+      </w:tcPr>
+    </w:tblStylePr>
+    <w:tblStylePr w:type="firstCol">
+      <w:rPr>
+        <w:b/>
+        <w:bCs/>
+      </w:rPr>
+    </w:tblStylePr>
+    <w:tblStylePr w:type="lastCol">
+      <w:rPr>
+        <w:b/>
+        <w:bCs/>
+      </w:rPr>
+    </w:tblStylePr>
+    <w:tblStylePr w:type="band1Vert">
+      <w:tblPr/>
+      <w:tcPr>
+        <w:shd w:val="clear" w:color="auto" w:fill="CCCCCC" w:themeFill="text1" w:themeFillTint="33"/>
+      </w:tcPr>
+    </w:tblStylePr>
+    <w:tblStylePr w:type="band1Horz">
+      <w:tblPr/>
+      <w:tcPr>
+        <w:shd w:val="clear" w:color="auto" w:fill="CCCCCC" w:themeFill="text1" w:themeFillTint="33"/>
+      </w:tcPr>
+    </w:tblStylePr>
+  </w:style>
+  <w:style w:type="table" w:styleId="TableGridLight">
+    <w:name w:val="Grid Table Light"/>
+    <w:basedOn w:val="TableNormal"/>
+    <w:uiPriority w:val="40"/>
+    <w:rsid w:val="0045026D"/>
+    <w:pPr>
+      <w:spacing w:after="0" w:line="240" w:lineRule="auto"/>
+    </w:pPr>
+    <w:tblPr>
+      <w:tblBorders>
+        <w:top w:val="single" w:sz="4" w:space="0" w:color="BFBFBF" w:themeColor="background1" w:themeShade="BF"/>
+        <w:left w:val="single" w:sz="4" w:space="0" w:color="BFBFBF" w:themeColor="background1" w:themeShade="BF"/>
+        <w:bottom w:val="single" w:sz="4" w:space="0" w:color="BFBFBF" w:themeColor="background1" w:themeShade="BF"/>
+        <w:right w:val="single" w:sz="4" w:space="0" w:color="BFBFBF" w:themeColor="background1" w:themeShade="BF"/>
+        <w:insideH w:val="single" w:sz="4" w:space="0" w:color="BFBFBF" w:themeColor="background1" w:themeShade="BF"/>
+        <w:insideV w:val="single" w:sz="4" w:space="0" w:color="BFBFBF" w:themeColor="background1" w:themeShade="BF"/>
+      </w:tblBorders>
+    </w:tblPr>
+  </w:style>
+  <w:style w:type="character" w:styleId="Hyperlink">
+    <w:name w:val="Hyperlink"/>
+    <w:basedOn w:val="DefaultParagraphFont"/>
+    <w:uiPriority w:val="99"/>
+    <w:unhideWhenUsed/>
+    <w:rsid w:val="0045026D"/>
+    <w:rPr>
+      <w:color w:val="F49100" w:themeColor="hyperlink"/>
+      <w:u w:val="single"/>
+    </w:rPr>
+  </w:style>
+  <w:style w:type="character" w:styleId="UnresolvedMention">
+    <w:name w:val="Unresolved Mention"/>
+    <w:basedOn w:val="DefaultParagraphFont"/>
+    <w:uiPriority w:val="99"/>
+    <w:semiHidden/>
+    <w:unhideWhenUsed/>
+    <w:rsid w:val="0045026D"/>
+    <w:rPr>
+      <w:color w:val="605E5C"/>
+      <w:shd w:val="clear" w:color="auto" w:fill="E1DFDD"/>
+    </w:rPr>
+  </w:style>
+  <w:style w:type="character" w:styleId="FollowedHyperlink">
+    <w:name w:val="FollowedHyperlink"/>
+    <w:basedOn w:val="DefaultParagraphFont"/>
+    <w:uiPriority w:val="99"/>
+    <w:semiHidden/>
+    <w:unhideWhenUsed/>
+    <w:rsid w:val="00CE6E3F"/>
+    <w:rPr>
+      <w:color w:val="85DFD0" w:themeColor="followedHyperlink"/>
+      <w:u w:val="single"/>
+    </w:rPr>
+  </w:style>
 </w:styles>
 </file>
 
 <file path=word/theme/theme1.xml><?xml version="1.0" encoding="utf-8"?>
 <a:theme xmlns:a="http://schemas.openxmlformats.org/drawingml/2006/main" name="Office Theme">
   <a:themeElements>
-    <a:clrScheme name="Office">
+    <a:clrScheme name="Blue">
       <a:dk1>
         <a:sysClr val="windowText" lastClr="000000"/>
       </a:dk1>
@@ -2984,34 +3846,34 @@
         <a:sysClr val="window" lastClr="FFFFFF"/>
       </a:lt1>
       <a:dk2>
-        <a:srgbClr val="44546A"/>
+        <a:srgbClr val="17406D"/>
       </a:dk2>
       <a:lt2>
-        <a:srgbClr val="E7E6E6"/>
+        <a:srgbClr val="DBEFF9"/>
       </a:lt2>
       <a:accent1>
-        <a:srgbClr val="4472C4"/>
+        <a:srgbClr val="0F6FC6"/>
       </a:accent1>
       <a:accent2>
-        <a:srgbClr val="ED7D31"/>
+        <a:srgbClr val="009DD9"/>
       </a:accent2>
       <a:accent3>
-        <a:srgbClr val="A5A5A5"/>
+        <a:srgbClr val="0BD0D9"/>
       </a:accent3>
       <a:accent4>
-        <a:srgbClr val="FFC000"/>
+        <a:srgbClr val="10CF9B"/>
       </a:accent4>
       <a:accent5>
-        <a:srgbClr val="5B9BD5"/>
+        <a:srgbClr val="7CCA62"/>
       </a:accent5>
       <a:accent6>
-        <a:srgbClr val="70AD47"/>
+        <a:srgbClr val="A5C249"/>
       </a:accent6>
       <a:hlink>
-        <a:srgbClr val="0563C1"/>
+        <a:srgbClr val="F49100"/>
       </a:hlink>
       <a:folHlink>
-        <a:srgbClr val="954F72"/>
+        <a:srgbClr val="85DFD0"/>
       </a:folHlink>
     </a:clrScheme>
     <a:fontScheme name="Office">
@@ -3266,4 +4128,16 @@
     </a:ext>
   </a:extLst>
 </a:theme>
+</file>
+
+<file path=customXml/item1.xml><?xml version="1.0" encoding="utf-8"?>
+<b:Sources xmlns:b="http://schemas.openxmlformats.org/officeDocument/2006/bibliography" xmlns="http://schemas.openxmlformats.org/officeDocument/2006/bibliography" SelectedStyle="\APASixthEditionOfficeOnline.xsl" StyleName="APA" Version="6"/>
+</file>
+
+<file path=customXml/itemProps1.xml><?xml version="1.0" encoding="utf-8"?>
+<ds:datastoreItem xmlns:ds="http://schemas.openxmlformats.org/officeDocument/2006/customXml" ds:itemID="{4F4D3298-BB71-43F4-AC19-91A458FBD6D6}">
+  <ds:schemaRefs>
+    <ds:schemaRef ds:uri="http://schemas.openxmlformats.org/officeDocument/2006/bibliography"/>
+  </ds:schemaRefs>
+</ds:datastoreItem>
 </file>
</xml_diff>

<commit_message>
Rev 0.3 of tech requirments fixed formating
</commit_message>
<xml_diff>
--- a/docs/F19_T04_Technology Requirements.docx
+++ b/docs/F19_T04_Technology Requirements.docx
@@ -183,8 +183,6 @@
       <w:r>
         <w:t>Requirements</w:t>
       </w:r>
-      <w:bookmarkStart w:id="0" w:name="_GoBack"/>
-      <w:bookmarkEnd w:id="0"/>
     </w:p>
     <w:tbl>
       <w:tblPr>
@@ -276,26 +274,10 @@
               <w:cnfStyle w:val="000000100000" w:firstRow="0" w:lastRow="0" w:firstColumn="0" w:lastColumn="0" w:oddVBand="0" w:evenVBand="0" w:oddHBand="1" w:evenHBand="0" w:firstRowFirstColumn="0" w:firstRowLastColumn="0" w:lastRowFirstColumn="0" w:lastRowLastColumn="0"/>
             </w:pPr>
             <w:r>
-              <w:t xml:space="preserve">The How </w:t>
-            </w:r>
-            <w:proofErr w:type="gramStart"/>
-            <w:r>
-              <w:t>To</w:t>
-            </w:r>
-            <w:proofErr w:type="gramEnd"/>
-            <w:r>
-              <w:t xml:space="preserve"> Train Your Dragon Boat application will be used in an outdoor environment, where larger forms of technology such as computers as not optimal. A mobile application will be the id</w:t>
+              <w:t>The How To Train Your Dragon Boat application will be used in an outdoor environment, where larger forms of technology such as computers as not optimal. A mobile application will be the id</w:t>
             </w:r>
             <w:r>
-              <w:t xml:space="preserve">eal form of implementation, as it requires no setup </w:t>
-            </w:r>
-            <w:proofErr w:type="gramStart"/>
-            <w:r>
-              <w:t>in order for</w:t>
-            </w:r>
-            <w:proofErr w:type="gramEnd"/>
-            <w:r>
-              <w:t xml:space="preserve"> it to be used in these environments.</w:t>
+              <w:t>eal form of implementation, as it requires no setup in order for it to be used in these environments.</w:t>
             </w:r>
           </w:p>
           <w:p>
@@ -308,15 +290,7 @@
               <w:cnfStyle w:val="000000100000" w:firstRow="0" w:lastRow="0" w:firstColumn="0" w:lastColumn="0" w:oddVBand="0" w:evenVBand="0" w:oddHBand="1" w:evenHBand="0" w:firstRowFirstColumn="0" w:firstRowLastColumn="0" w:lastRowFirstColumn="0" w:lastRowLastColumn="0"/>
             </w:pPr>
             <w:r>
-              <w:t xml:space="preserve">The application, while providing a variety of features, is not designed to be a </w:t>
-            </w:r>
-            <w:proofErr w:type="gramStart"/>
-            <w:r>
-              <w:t>large scale</w:t>
-            </w:r>
-            <w:proofErr w:type="gramEnd"/>
-            <w:r>
-              <w:t xml:space="preserve"> application, and does not require large interfaces or storage methods, making a mobile application a valid fit for this type of software. Additionally, the application does not require internet access for general usage, as opposed to software such as a web application.</w:t>
+              <w:t>The application, while providing a variety of features, is not designed to be a large scale application, and does not require large interfaces or storage methods, making a mobile application a valid fit for this type of software. Additionally, the application does not require internet access for general usage, as opposed to software such as a web application.</w:t>
             </w:r>
           </w:p>
           <w:p>
@@ -373,15 +347,7 @@
               <w:cnfStyle w:val="000000000000" w:firstRow="0" w:lastRow="0" w:firstColumn="0" w:lastColumn="0" w:oddVBand="0" w:evenVBand="0" w:oddHBand="0" w:evenHBand="0" w:firstRowFirstColumn="0" w:firstRowLastColumn="0" w:lastRowFirstColumn="0" w:lastRowLastColumn="0"/>
             </w:pPr>
             <w:r>
-              <w:t xml:space="preserve">Offers cross-platform compatibility with Android and iOS devices allowing us to reach </w:t>
-            </w:r>
-            <w:proofErr w:type="gramStart"/>
-            <w:r>
-              <w:t>all of</w:t>
-            </w:r>
-            <w:proofErr w:type="gramEnd"/>
-            <w:r>
-              <w:t xml:space="preserve"> our target audience</w:t>
+              <w:t>Offers cross-platform compatibility with Android and iOS devices allowing us to reach all of our target audience</w:t>
             </w:r>
           </w:p>
           <w:p>
@@ -645,13 +611,8 @@
     </w:p>
     <w:p>
       <w:r>
-        <w:t xml:space="preserve">All team members will participate in the learning plan as everyone will be interacting with the framework. As the team becomes more familiar with the </w:t>
+        <w:t>All team members will participate in the learning plan as everyone will be interacting with the framework. As the team becomes more familiar with the frame work</w:t>
       </w:r>
-      <w:proofErr w:type="gramStart"/>
-      <w:r>
-        <w:t>frame work</w:t>
-      </w:r>
-      <w:proofErr w:type="gramEnd"/>
     </w:p>
     <w:p>
       <w:pPr>
@@ -663,18 +624,10 @@
     </w:p>
     <w:p>
       <w:r>
-        <w:t xml:space="preserve">The Start Date for the learning plan will </w:t>
-      </w:r>
-      <w:proofErr w:type="gramStart"/>
-      <w:r>
-        <w:t xml:space="preserve">be  </w:t>
+        <w:t xml:space="preserve">The Start Date for the learning plan will be  </w:t>
       </w:r>
       <w:r>
-        <w:t>December</w:t>
-      </w:r>
-      <w:proofErr w:type="gramEnd"/>
-      <w:r>
-        <w:t xml:space="preserve"> 13</w:t>
+        <w:t>December 13</w:t>
       </w:r>
       <w:r>
         <w:rPr>
@@ -698,133 +651,17 @@
         <w:t>Learning Resources</w:t>
       </w:r>
     </w:p>
-    <w:tbl>
-      <w:tblPr>
-        <w:tblStyle w:val="TableGridLight"/>
-        <w:tblW w:w="0" w:type="auto"/>
-        <w:tblLook w:val="04A0" w:firstRow="1" w:lastRow="0" w:firstColumn="1" w:lastColumn="0" w:noHBand="0" w:noVBand="1"/>
-      </w:tblPr>
-      <w:tblGrid>
-        <w:gridCol w:w="2326"/>
-        <w:gridCol w:w="7024"/>
-      </w:tblGrid>
-      <w:tr>
-        <w:tc>
-          <w:tcPr>
-            <w:tcW w:w="2326" w:type="dxa"/>
-          </w:tcPr>
-          <w:p>
-            <w:r>
-              <w:t>Official React Doc</w:t>
-            </w:r>
-            <w:r>
-              <w:t>umentation</w:t>
-            </w:r>
-          </w:p>
-        </w:tc>
-        <w:tc>
-          <w:tcPr>
-            <w:tcW w:w="7024" w:type="dxa"/>
-          </w:tcPr>
-          <w:p>
-            <w:r>
-              <w:t>https://reactjs.org/docs/getting-started.html</w:t>
-            </w:r>
-          </w:p>
-        </w:tc>
-      </w:tr>
-      <w:tr>
-        <w:tc>
-          <w:tcPr>
-            <w:tcW w:w="9350" w:type="dxa"/>
-            <w:gridSpan w:val="2"/>
-          </w:tcPr>
-          <w:p>
-            <w:r>
-              <w:t>The official documentation and start guide, this will be the jumping off point to familiarize the team with the framework and a resource for trouble shooting</w:t>
-            </w:r>
-          </w:p>
-          <w:p/>
-        </w:tc>
-      </w:tr>
-      <w:tr>
-        <w:tc>
-          <w:tcPr>
-            <w:tcW w:w="2326" w:type="dxa"/>
-          </w:tcPr>
-          <w:p>
-            <w:r>
-              <w:t>CS50's Mobile App Development with React Native</w:t>
-            </w:r>
-          </w:p>
-        </w:tc>
-        <w:tc>
-          <w:tcPr>
-            <w:tcW w:w="7024" w:type="dxa"/>
-          </w:tcPr>
-          <w:p>
-            <w:r>
-              <w:t>https://www.edx.org/course/cs50s-mobile-app-development-with-react-native</w:t>
-            </w:r>
-          </w:p>
-        </w:tc>
-      </w:tr>
-      <w:tr>
-        <w:tc>
-          <w:tcPr>
-            <w:tcW w:w="2326" w:type="dxa"/>
-          </w:tcPr>
-          <w:p/>
-        </w:tc>
-        <w:tc>
-          <w:tcPr>
-            <w:tcW w:w="7024" w:type="dxa"/>
-          </w:tcPr>
-          <w:p/>
-        </w:tc>
-      </w:tr>
-      <w:tr>
-        <w:tc>
-          <w:tcPr>
-            <w:tcW w:w="2326" w:type="dxa"/>
-          </w:tcPr>
-          <w:p>
-            <w:r>
-              <w:t>React Native Tutorial: SQLite Offline Android/iOS Mobile App</w:t>
-            </w:r>
-          </w:p>
-        </w:tc>
-        <w:tc>
-          <w:tcPr>
-            <w:tcW w:w="7024" w:type="dxa"/>
-          </w:tcPr>
-          <w:p>
-            <w:r>
-              <w:t>https://www.djamware.com/post/5caec76380aca754f7a9d1f1/react-native-tutorial-sqlite-offline-androidios-mobile-app</w:t>
-            </w:r>
-          </w:p>
-        </w:tc>
-      </w:tr>
-      <w:tr>
-        <w:tc>
-          <w:tcPr>
-            <w:tcW w:w="2326" w:type="dxa"/>
-          </w:tcPr>
-          <w:p/>
-          <w:p/>
-        </w:tc>
-        <w:tc>
-          <w:tcPr>
-            <w:tcW w:w="7024" w:type="dxa"/>
-          </w:tcPr>
-          <w:p/>
-        </w:tc>
-      </w:tr>
-    </w:tbl>
     <w:p>
       <w:pPr>
         <w:pStyle w:val="Heading3"/>
       </w:pPr>
+    </w:p>
+    <w:p>
+      <w:pPr>
+        <w:pStyle w:val="Heading3"/>
+      </w:pPr>
+      <w:bookmarkStart w:id="0" w:name="_GoBack"/>
+      <w:bookmarkEnd w:id="0"/>
       <w:r>
         <w:t xml:space="preserve">1. </w:t>
       </w:r>
@@ -969,15 +806,7 @@
         <w:t xml:space="preserve">A tutorial </w:t>
       </w:r>
       <w:r>
-        <w:t xml:space="preserve">outlining a similar use of the react framework and SQLite to our project. Due to these similarities this tutorial may be used as a starting point for setting up the How </w:t>
-      </w:r>
-      <w:proofErr w:type="gramStart"/>
-      <w:r>
-        <w:t>To</w:t>
-      </w:r>
-      <w:proofErr w:type="gramEnd"/>
-      <w:r>
-        <w:t xml:space="preserve"> Train Your Dragon Boat application.</w:t>
+        <w:t>outlining a similar use of the react framework and SQLite to our project. Due to these similarities this tutorial may be used as a starting point for setting up the How To Train Your Dragon Boat application.</w:t>
       </w:r>
     </w:p>
     <w:p/>
@@ -4135,7 +3964,7 @@
 </file>
 
 <file path=customXml/itemProps1.xml><?xml version="1.0" encoding="utf-8"?>
-<ds:datastoreItem xmlns:ds="http://schemas.openxmlformats.org/officeDocument/2006/customXml" ds:itemID="{4F4D3298-BB71-43F4-AC19-91A458FBD6D6}">
+<ds:datastoreItem xmlns:ds="http://schemas.openxmlformats.org/officeDocument/2006/customXml" ds:itemID="{C9104EE4-CF4F-49C7-A97B-352A46659493}">
   <ds:schemaRefs>
     <ds:schemaRef ds:uri="http://schemas.openxmlformats.org/officeDocument/2006/bibliography"/>
   </ds:schemaRefs>

</xml_diff>